<commit_message>
updated papers, added link to code
</commit_message>
<xml_diff>
--- a/cv.docx
+++ b/cv.docx
@@ -17,20 +17,20 @@
         <w:tblLook w:val="0000" w:firstRow="0" w:lastRow="0" w:firstColumn="0" w:lastColumn="0" w:noHBand="0" w:noVBand="0"/>
       </w:tblPr>
       <w:tblGrid>
-        <w:gridCol w:w="7578"/>
-        <w:gridCol w:w="720"/>
-        <w:gridCol w:w="270"/>
+        <w:gridCol w:w="2178"/>
+        <w:gridCol w:w="5161"/>
+        <w:gridCol w:w="604"/>
+        <w:gridCol w:w="238"/>
         <w:gridCol w:w="90"/>
-        <w:gridCol w:w="180"/>
-        <w:gridCol w:w="149"/>
-        <w:gridCol w:w="192"/>
+        <w:gridCol w:w="162"/>
+        <w:gridCol w:w="137"/>
+        <w:gridCol w:w="171"/>
         <w:gridCol w:w="83"/>
-        <w:gridCol w:w="139"/>
-        <w:gridCol w:w="93"/>
+        <w:gridCol w:w="129"/>
+        <w:gridCol w:w="91"/>
         <w:gridCol w:w="86"/>
-        <w:gridCol w:w="133"/>
-        <w:gridCol w:w="143"/>
-        <w:gridCol w:w="1396"/>
+        <w:gridCol w:w="107"/>
+        <w:gridCol w:w="2015"/>
       </w:tblGrid>
       <w:tr>
         <w:trPr>
@@ -125,8 +125,8 @@
         </w:trPr>
         <w:tc>
           <w:tcPr>
-            <w:tcW w:w="9580" w:type="dxa"/>
-            <w:gridSpan w:val="11"/>
+            <w:tcW w:w="9130" w:type="dxa"/>
+            <w:gridSpan w:val="12"/>
             <w:tcBorders>
               <w:top w:val="single" w:sz="4" w:space="0" w:color="auto"/>
             </w:tcBorders>
@@ -164,8 +164,8 @@
         </w:tc>
         <w:tc>
           <w:tcPr>
-            <w:tcW w:w="1672" w:type="dxa"/>
-            <w:gridSpan w:val="3"/>
+            <w:tcW w:w="2122" w:type="dxa"/>
+            <w:gridSpan w:val="2"/>
             <w:tcBorders>
               <w:top w:val="single" w:sz="4" w:space="0" w:color="auto"/>
             </w:tcBorders>
@@ -188,7 +188,8 @@
         </w:trPr>
         <w:tc>
           <w:tcPr>
-            <w:tcW w:w="7578" w:type="dxa"/>
+            <w:tcW w:w="7339" w:type="dxa"/>
+            <w:gridSpan w:val="2"/>
           </w:tcPr>
           <w:p>
             <w:pPr>
@@ -263,8 +264,8 @@
         </w:tc>
         <w:tc>
           <w:tcPr>
-            <w:tcW w:w="3674" w:type="dxa"/>
-            <w:gridSpan w:val="13"/>
+            <w:tcW w:w="3913" w:type="dxa"/>
+            <w:gridSpan w:val="12"/>
           </w:tcPr>
           <w:p>
             <w:pPr>
@@ -306,8 +307,8 @@
         </w:trPr>
         <w:tc>
           <w:tcPr>
-            <w:tcW w:w="9179" w:type="dxa"/>
-            <w:gridSpan w:val="7"/>
+            <w:tcW w:w="8741" w:type="dxa"/>
+            <w:gridSpan w:val="8"/>
           </w:tcPr>
           <w:p>
             <w:pPr>
@@ -366,6 +367,7 @@
               </w:rPr>
               <w:tab/>
             </w:r>
+            <w:proofErr w:type="gramStart"/>
             <w:r>
               <w:rPr>
                 <w:rFonts w:ascii="Palatino Linotype" w:hAnsi="Palatino Linotype"/>
@@ -374,12 +376,13 @@
               </w:rPr>
               <w:t>Masters in Computer Science</w:t>
             </w:r>
-          </w:p>
-        </w:tc>
-        <w:tc>
-          <w:tcPr>
-            <w:tcW w:w="2073" w:type="dxa"/>
-            <w:gridSpan w:val="7"/>
+            <w:proofErr w:type="gramEnd"/>
+          </w:p>
+        </w:tc>
+        <w:tc>
+          <w:tcPr>
+            <w:tcW w:w="2511" w:type="dxa"/>
+            <w:gridSpan w:val="6"/>
           </w:tcPr>
           <w:p>
             <w:pPr>
@@ -405,8 +408,8 @@
         </w:trPr>
         <w:tc>
           <w:tcPr>
-            <w:tcW w:w="8658" w:type="dxa"/>
-            <w:gridSpan w:val="4"/>
+            <w:tcW w:w="8271" w:type="dxa"/>
+            <w:gridSpan w:val="5"/>
             <w:tcBorders>
               <w:bottom w:val="single" w:sz="4" w:space="0" w:color="808080" w:themeColor="background1" w:themeShade="80"/>
             </w:tcBorders>
@@ -583,8 +586,8 @@
         </w:tc>
         <w:tc>
           <w:tcPr>
-            <w:tcW w:w="2594" w:type="dxa"/>
-            <w:gridSpan w:val="10"/>
+            <w:tcW w:w="2981" w:type="dxa"/>
+            <w:gridSpan w:val="9"/>
             <w:tcBorders>
               <w:bottom w:val="single" w:sz="4" w:space="0" w:color="808080" w:themeColor="background1" w:themeShade="80"/>
             </w:tcBorders>
@@ -619,8 +622,8 @@
         </w:trPr>
         <w:tc>
           <w:tcPr>
-            <w:tcW w:w="9580" w:type="dxa"/>
-            <w:gridSpan w:val="11"/>
+            <w:tcW w:w="9130" w:type="dxa"/>
+            <w:gridSpan w:val="12"/>
             <w:tcBorders>
               <w:top w:val="single" w:sz="4" w:space="0" w:color="808080" w:themeColor="background1" w:themeShade="80"/>
             </w:tcBorders>
@@ -659,8 +662,8 @@
         </w:tc>
         <w:tc>
           <w:tcPr>
-            <w:tcW w:w="1672" w:type="dxa"/>
-            <w:gridSpan w:val="3"/>
+            <w:tcW w:w="2122" w:type="dxa"/>
+            <w:gridSpan w:val="2"/>
             <w:tcBorders>
               <w:top w:val="single" w:sz="4" w:space="0" w:color="808080" w:themeColor="background1" w:themeShade="80"/>
             </w:tcBorders>
@@ -685,8 +688,8 @@
         </w:trPr>
         <w:tc>
           <w:tcPr>
-            <w:tcW w:w="8298" w:type="dxa"/>
-            <w:gridSpan w:val="2"/>
+            <w:tcW w:w="7943" w:type="dxa"/>
+            <w:gridSpan w:val="3"/>
           </w:tcPr>
           <w:p>
             <w:pPr>
@@ -759,8 +762,8 @@
         </w:tc>
         <w:tc>
           <w:tcPr>
-            <w:tcW w:w="2954" w:type="dxa"/>
-            <w:gridSpan w:val="12"/>
+            <w:tcW w:w="3309" w:type="dxa"/>
+            <w:gridSpan w:val="11"/>
           </w:tcPr>
           <w:p>
             <w:pPr>
@@ -786,8 +789,8 @@
         </w:trPr>
         <w:tc>
           <w:tcPr>
-            <w:tcW w:w="8658" w:type="dxa"/>
-            <w:gridSpan w:val="4"/>
+            <w:tcW w:w="8271" w:type="dxa"/>
+            <w:gridSpan w:val="5"/>
           </w:tcPr>
           <w:p>
             <w:pPr>
@@ -843,8 +846,8 @@
         </w:tc>
         <w:tc>
           <w:tcPr>
-            <w:tcW w:w="2594" w:type="dxa"/>
-            <w:gridSpan w:val="10"/>
+            <w:tcW w:w="2981" w:type="dxa"/>
+            <w:gridSpan w:val="9"/>
           </w:tcPr>
           <w:p>
             <w:pPr>
@@ -870,8 +873,8 @@
         </w:trPr>
         <w:tc>
           <w:tcPr>
-            <w:tcW w:w="8298" w:type="dxa"/>
-            <w:gridSpan w:val="2"/>
+            <w:tcW w:w="7943" w:type="dxa"/>
+            <w:gridSpan w:val="3"/>
           </w:tcPr>
           <w:p>
             <w:pPr>
@@ -884,13 +887,23 @@
                 <w:bCs/>
               </w:rPr>
             </w:pPr>
-            <w:r>
-              <w:rPr>
-                <w:rFonts w:ascii="Palatino Linotype" w:hAnsi="Palatino Linotype"/>
-                <w:b/>
-                <w:bCs/>
-              </w:rPr>
-              <w:t>Wissner-Slivka Fellowship</w:t>
+            <w:proofErr w:type="spellStart"/>
+            <w:r>
+              <w:rPr>
+                <w:rFonts w:ascii="Palatino Linotype" w:hAnsi="Palatino Linotype"/>
+                <w:b/>
+                <w:bCs/>
+              </w:rPr>
+              <w:t>Wissner-Slivka</w:t>
+            </w:r>
+            <w:proofErr w:type="spellEnd"/>
+            <w:r>
+              <w:rPr>
+                <w:rFonts w:ascii="Palatino Linotype" w:hAnsi="Palatino Linotype"/>
+                <w:b/>
+                <w:bCs/>
+              </w:rPr>
+              <w:t xml:space="preserve"> Fellowship</w:t>
             </w:r>
             <w:r>
               <w:rPr>
@@ -912,8 +925,8 @@
         </w:tc>
         <w:tc>
           <w:tcPr>
-            <w:tcW w:w="2954" w:type="dxa"/>
-            <w:gridSpan w:val="12"/>
+            <w:tcW w:w="3309" w:type="dxa"/>
+            <w:gridSpan w:val="11"/>
           </w:tcPr>
           <w:p>
             <w:pPr>
@@ -939,8 +952,8 @@
         </w:trPr>
         <w:tc>
           <w:tcPr>
-            <w:tcW w:w="8838" w:type="dxa"/>
-            <w:gridSpan w:val="5"/>
+            <w:tcW w:w="8433" w:type="dxa"/>
+            <w:gridSpan w:val="6"/>
           </w:tcPr>
           <w:p>
             <w:pPr>
@@ -981,8 +994,8 @@
         </w:tc>
         <w:tc>
           <w:tcPr>
-            <w:tcW w:w="2414" w:type="dxa"/>
-            <w:gridSpan w:val="9"/>
+            <w:tcW w:w="2819" w:type="dxa"/>
+            <w:gridSpan w:val="8"/>
           </w:tcPr>
           <w:p>
             <w:pPr>
@@ -1008,8 +1021,8 @@
         </w:trPr>
         <w:tc>
           <w:tcPr>
-            <w:tcW w:w="9580" w:type="dxa"/>
-            <w:gridSpan w:val="11"/>
+            <w:tcW w:w="9130" w:type="dxa"/>
+            <w:gridSpan w:val="12"/>
           </w:tcPr>
           <w:p>
             <w:pPr>
@@ -1042,8 +1055,8 @@
         </w:tc>
         <w:tc>
           <w:tcPr>
-            <w:tcW w:w="1672" w:type="dxa"/>
-            <w:gridSpan w:val="3"/>
+            <w:tcW w:w="2122" w:type="dxa"/>
+            <w:gridSpan w:val="2"/>
           </w:tcPr>
           <w:p>
             <w:pPr>
@@ -1073,8 +1086,8 @@
         </w:trPr>
         <w:tc>
           <w:tcPr>
-            <w:tcW w:w="8298" w:type="dxa"/>
-            <w:gridSpan w:val="2"/>
+            <w:tcW w:w="7943" w:type="dxa"/>
+            <w:gridSpan w:val="3"/>
           </w:tcPr>
           <w:p>
             <w:pPr>
@@ -1115,8 +1128,8 @@
         </w:tc>
         <w:tc>
           <w:tcPr>
-            <w:tcW w:w="2954" w:type="dxa"/>
-            <w:gridSpan w:val="12"/>
+            <w:tcW w:w="3309" w:type="dxa"/>
+            <w:gridSpan w:val="11"/>
           </w:tcPr>
           <w:p>
             <w:pPr>
@@ -1146,8 +1159,8 @@
         </w:trPr>
         <w:tc>
           <w:tcPr>
-            <w:tcW w:w="8298" w:type="dxa"/>
-            <w:gridSpan w:val="2"/>
+            <w:tcW w:w="7943" w:type="dxa"/>
+            <w:gridSpan w:val="3"/>
           </w:tcPr>
           <w:p>
             <w:pPr>
@@ -1237,8 +1250,8 @@
         </w:tc>
         <w:tc>
           <w:tcPr>
-            <w:tcW w:w="2954" w:type="dxa"/>
-            <w:gridSpan w:val="12"/>
+            <w:tcW w:w="3309" w:type="dxa"/>
+            <w:gridSpan w:val="11"/>
           </w:tcPr>
           <w:p>
             <w:pPr>
@@ -1268,8 +1281,8 @@
         </w:trPr>
         <w:tc>
           <w:tcPr>
-            <w:tcW w:w="8298" w:type="dxa"/>
-            <w:gridSpan w:val="2"/>
+            <w:tcW w:w="7943" w:type="dxa"/>
+            <w:gridSpan w:val="3"/>
             <w:tcBorders>
               <w:bottom w:val="single" w:sz="4" w:space="0" w:color="808080" w:themeColor="background1" w:themeShade="80"/>
             </w:tcBorders>
@@ -1344,8 +1357,8 @@
         </w:tc>
         <w:tc>
           <w:tcPr>
-            <w:tcW w:w="2954" w:type="dxa"/>
-            <w:gridSpan w:val="12"/>
+            <w:tcW w:w="3309" w:type="dxa"/>
+            <w:gridSpan w:val="11"/>
             <w:tcBorders>
               <w:bottom w:val="single" w:sz="4" w:space="0" w:color="808080" w:themeColor="background1" w:themeShade="80"/>
             </w:tcBorders>
@@ -1413,8 +1426,8 @@
       <w:tr>
         <w:tc>
           <w:tcPr>
-            <w:tcW w:w="9713" w:type="dxa"/>
-            <w:gridSpan w:val="12"/>
+            <w:tcW w:w="9237" w:type="dxa"/>
+            <w:gridSpan w:val="13"/>
           </w:tcPr>
           <w:p>
             <w:pPr>
@@ -1463,7 +1476,29 @@
                 <w:szCs w:val="24"/>
                 <w:u w:val="none"/>
               </w:rPr>
-              <w:t>Daniel Gordon, Kiana Ehsani, Dieter Fox, Ali Farhadi</w:t>
+              <w:t xml:space="preserve">Daniel Gordon, Kiana </w:t>
+            </w:r>
+            <w:proofErr w:type="spellStart"/>
+            <w:r>
+              <w:rPr>
+                <w:rFonts w:ascii="Palatino Linotype" w:hAnsi="Palatino Linotype"/>
+                <w:kern w:val="0"/>
+                <w:sz w:val="24"/>
+                <w:szCs w:val="24"/>
+                <w:u w:val="none"/>
+              </w:rPr>
+              <w:t>Ehsani</w:t>
+            </w:r>
+            <w:proofErr w:type="spellEnd"/>
+            <w:r>
+              <w:rPr>
+                <w:rFonts w:ascii="Palatino Linotype" w:hAnsi="Palatino Linotype"/>
+                <w:kern w:val="0"/>
+                <w:sz w:val="24"/>
+                <w:szCs w:val="24"/>
+                <w:u w:val="none"/>
+              </w:rPr>
+              <w:t>, Dieter Fox, Ali Farhadi</w:t>
             </w:r>
           </w:p>
           <w:p>
@@ -1483,8 +1518,7 @@
         </w:tc>
         <w:tc>
           <w:tcPr>
-            <w:tcW w:w="1539" w:type="dxa"/>
-            <w:gridSpan w:val="2"/>
+            <w:tcW w:w="2015" w:type="dxa"/>
           </w:tcPr>
           <w:p>
             <w:pPr>
@@ -1494,12 +1528,21 @@
                 <w:bCs/>
               </w:rPr>
             </w:pPr>
-            <w:r>
-              <w:rPr>
-                <w:rFonts w:ascii="Palatino Linotype" w:eastAsia="Times New Roman" w:hAnsi="Palatino Linotype"/>
-                <w:bCs/>
-              </w:rPr>
-              <w:t>Arxiv 2020</w:t>
+            <w:proofErr w:type="spellStart"/>
+            <w:r>
+              <w:rPr>
+                <w:rFonts w:ascii="Palatino Linotype" w:eastAsia="Times New Roman" w:hAnsi="Palatino Linotype"/>
+                <w:bCs/>
+              </w:rPr>
+              <w:t>Arxiv</w:t>
+            </w:r>
+            <w:proofErr w:type="spellEnd"/>
+            <w:r>
+              <w:rPr>
+                <w:rFonts w:ascii="Palatino Linotype" w:eastAsia="Times New Roman" w:hAnsi="Palatino Linotype"/>
+                <w:bCs/>
+              </w:rPr>
+              <w:t xml:space="preserve"> 2020</w:t>
             </w:r>
           </w:p>
         </w:tc>
@@ -1507,8 +1550,8 @@
       <w:tr>
         <w:tc>
           <w:tcPr>
-            <w:tcW w:w="9713" w:type="dxa"/>
-            <w:gridSpan w:val="12"/>
+            <w:tcW w:w="9237" w:type="dxa"/>
+            <w:gridSpan w:val="13"/>
           </w:tcPr>
           <w:p>
             <w:pPr>
@@ -1549,7 +1592,71 @@
                 <w:rFonts w:ascii="Palatino Linotype" w:eastAsia="Times New Roman" w:hAnsi="Palatino Linotype"/>
                 <w:bCs/>
               </w:rPr>
-              <w:t>Mohit Shridhar, Jesse Thomason, Daniel Gordon, Yonatan Bisk, Winson Han, Roozbeh Mottaghi, Luke Zettlemoyer, Dieter Fox</w:t>
+              <w:t xml:space="preserve">Mohit Shridhar, Jesse Thomason, Daniel Gordon, Yonatan Bisk, </w:t>
+            </w:r>
+            <w:proofErr w:type="spellStart"/>
+            <w:r>
+              <w:rPr>
+                <w:rFonts w:ascii="Palatino Linotype" w:eastAsia="Times New Roman" w:hAnsi="Palatino Linotype"/>
+                <w:bCs/>
+              </w:rPr>
+              <w:t>Winson</w:t>
+            </w:r>
+            <w:proofErr w:type="spellEnd"/>
+            <w:r>
+              <w:rPr>
+                <w:rFonts w:ascii="Palatino Linotype" w:eastAsia="Times New Roman" w:hAnsi="Palatino Linotype"/>
+                <w:bCs/>
+              </w:rPr>
+              <w:t xml:space="preserve"> Han, </w:t>
+            </w:r>
+            <w:proofErr w:type="spellStart"/>
+            <w:r>
+              <w:rPr>
+                <w:rFonts w:ascii="Palatino Linotype" w:eastAsia="Times New Roman" w:hAnsi="Palatino Linotype"/>
+                <w:bCs/>
+              </w:rPr>
+              <w:t>Roozbeh</w:t>
+            </w:r>
+            <w:proofErr w:type="spellEnd"/>
+            <w:r>
+              <w:rPr>
+                <w:rFonts w:ascii="Palatino Linotype" w:eastAsia="Times New Roman" w:hAnsi="Palatino Linotype"/>
+                <w:bCs/>
+              </w:rPr>
+              <w:t xml:space="preserve"> </w:t>
+            </w:r>
+            <w:proofErr w:type="spellStart"/>
+            <w:r>
+              <w:rPr>
+                <w:rFonts w:ascii="Palatino Linotype" w:eastAsia="Times New Roman" w:hAnsi="Palatino Linotype"/>
+                <w:bCs/>
+              </w:rPr>
+              <w:t>Mottaghi</w:t>
+            </w:r>
+            <w:proofErr w:type="spellEnd"/>
+            <w:r>
+              <w:rPr>
+                <w:rFonts w:ascii="Palatino Linotype" w:eastAsia="Times New Roman" w:hAnsi="Palatino Linotype"/>
+                <w:bCs/>
+              </w:rPr>
+              <w:t xml:space="preserve">, Luke </w:t>
+            </w:r>
+            <w:proofErr w:type="spellStart"/>
+            <w:r>
+              <w:rPr>
+                <w:rFonts w:ascii="Palatino Linotype" w:eastAsia="Times New Roman" w:hAnsi="Palatino Linotype"/>
+                <w:bCs/>
+              </w:rPr>
+              <w:t>Zettlemoyer</w:t>
+            </w:r>
+            <w:proofErr w:type="spellEnd"/>
+            <w:r>
+              <w:rPr>
+                <w:rFonts w:ascii="Palatino Linotype" w:eastAsia="Times New Roman" w:hAnsi="Palatino Linotype"/>
+                <w:bCs/>
+              </w:rPr>
+              <w:t>, Dieter Fox</w:t>
             </w:r>
           </w:p>
           <w:p>
@@ -1571,8 +1678,7 @@
         </w:tc>
         <w:tc>
           <w:tcPr>
-            <w:tcW w:w="1539" w:type="dxa"/>
-            <w:gridSpan w:val="2"/>
+            <w:tcW w:w="2015" w:type="dxa"/>
           </w:tcPr>
           <w:p>
             <w:pPr>
@@ -1609,8 +1715,8 @@
       <w:tr>
         <w:tc>
           <w:tcPr>
-            <w:tcW w:w="9494" w:type="dxa"/>
-            <w:gridSpan w:val="10"/>
+            <w:tcW w:w="9044" w:type="dxa"/>
+            <w:gridSpan w:val="11"/>
           </w:tcPr>
           <w:p>
             <w:pPr>
@@ -1625,13 +1731,23 @@
                 <w:bCs/>
               </w:rPr>
             </w:pPr>
-            <w:r>
-              <w:rPr>
-                <w:rFonts w:ascii="Palatino Linotype" w:eastAsia="Times New Roman" w:hAnsi="Palatino Linotype"/>
-                <w:b/>
-                <w:bCs/>
-              </w:rPr>
-              <w:t>SplitNet: Sim2Sim and Task2Task Transfer for Embodied Visual Navigation</w:t>
+            <w:proofErr w:type="spellStart"/>
+            <w:r>
+              <w:rPr>
+                <w:rFonts w:ascii="Palatino Linotype" w:eastAsia="Times New Roman" w:hAnsi="Palatino Linotype"/>
+                <w:b/>
+                <w:bCs/>
+              </w:rPr>
+              <w:t>SplitNet</w:t>
+            </w:r>
+            <w:proofErr w:type="spellEnd"/>
+            <w:r>
+              <w:rPr>
+                <w:rFonts w:ascii="Palatino Linotype" w:eastAsia="Times New Roman" w:hAnsi="Palatino Linotype"/>
+                <w:b/>
+                <w:bCs/>
+              </w:rPr>
+              <w:t>: Sim2Sim and Task2Task Transfer for Embodied Visual Navigation</w:t>
             </w:r>
           </w:p>
           <w:p>
@@ -1651,7 +1767,23 @@
                 <w:rFonts w:ascii="Palatino Linotype" w:eastAsia="Times New Roman" w:hAnsi="Palatino Linotype"/>
                 <w:bCs/>
               </w:rPr>
-              <w:t>Daniel Gordon, Abhishek Kadian, Devi Parikh, Judy Hoffman, Dhruv Batra</w:t>
+              <w:t xml:space="preserve">Daniel Gordon, Abhishek </w:t>
+            </w:r>
+            <w:proofErr w:type="spellStart"/>
+            <w:r>
+              <w:rPr>
+                <w:rFonts w:ascii="Palatino Linotype" w:eastAsia="Times New Roman" w:hAnsi="Palatino Linotype"/>
+                <w:bCs/>
+              </w:rPr>
+              <w:t>Kadian</w:t>
+            </w:r>
+            <w:proofErr w:type="spellEnd"/>
+            <w:r>
+              <w:rPr>
+                <w:rFonts w:ascii="Palatino Linotype" w:eastAsia="Times New Roman" w:hAnsi="Palatino Linotype"/>
+                <w:bCs/>
+              </w:rPr>
+              <w:t>, Devi Parikh, Judy Hoffman, Dhruv Batra</w:t>
             </w:r>
           </w:p>
           <w:p>
@@ -1672,8 +1804,8 @@
         </w:tc>
         <w:tc>
           <w:tcPr>
-            <w:tcW w:w="1758" w:type="dxa"/>
-            <w:gridSpan w:val="4"/>
+            <w:tcW w:w="2208" w:type="dxa"/>
+            <w:gridSpan w:val="3"/>
           </w:tcPr>
           <w:p>
             <w:pPr>
@@ -1696,8 +1828,8 @@
       <w:tr>
         <w:tc>
           <w:tcPr>
-            <w:tcW w:w="9713" w:type="dxa"/>
-            <w:gridSpan w:val="12"/>
+            <w:tcW w:w="9237" w:type="dxa"/>
+            <w:gridSpan w:val="13"/>
           </w:tcPr>
           <w:p>
             <w:pPr>
@@ -1733,6 +1865,7 @@
                 <w:rFonts w:ascii="Palatino Linotype" w:eastAsia="Times New Roman" w:hAnsi="Palatino Linotype"/>
                 <w:bCs/>
               </w:rPr>
+              <w:lastRenderedPageBreak/>
               <w:t>Daniel Gordon, Dieter Fox, Ali Farhadi</w:t>
             </w:r>
           </w:p>
@@ -1755,8 +1888,7 @@
         </w:tc>
         <w:tc>
           <w:tcPr>
-            <w:tcW w:w="1539" w:type="dxa"/>
-            <w:gridSpan w:val="2"/>
+            <w:tcW w:w="2015" w:type="dxa"/>
           </w:tcPr>
           <w:p>
             <w:pPr>
@@ -1766,12 +1898,22 @@
                 <w:bCs/>
               </w:rPr>
             </w:pPr>
-            <w:r>
-              <w:rPr>
-                <w:rFonts w:ascii="Palatino Linotype" w:eastAsia="Times New Roman" w:hAnsi="Palatino Linotype"/>
-                <w:bCs/>
-              </w:rPr>
-              <w:t xml:space="preserve">Arxiv </w:t>
+            <w:proofErr w:type="spellStart"/>
+            <w:r>
+              <w:rPr>
+                <w:rFonts w:ascii="Palatino Linotype" w:eastAsia="Times New Roman" w:hAnsi="Palatino Linotype"/>
+                <w:bCs/>
+              </w:rPr>
+              <w:lastRenderedPageBreak/>
+              <w:t>Arxiv</w:t>
+            </w:r>
+            <w:proofErr w:type="spellEnd"/>
+            <w:r>
+              <w:rPr>
+                <w:rFonts w:ascii="Palatino Linotype" w:eastAsia="Times New Roman" w:hAnsi="Palatino Linotype"/>
+                <w:bCs/>
+              </w:rPr>
+              <w:t xml:space="preserve"> </w:t>
             </w:r>
             <w:r>
               <w:rPr>
@@ -1786,8 +1928,8 @@
       <w:tr>
         <w:tc>
           <w:tcPr>
-            <w:tcW w:w="9494" w:type="dxa"/>
-            <w:gridSpan w:val="10"/>
+            <w:tcW w:w="9044" w:type="dxa"/>
+            <w:gridSpan w:val="11"/>
           </w:tcPr>
           <w:p>
             <w:pPr>
@@ -1823,7 +1965,6 @@
                 <w:rFonts w:ascii="Palatino Linotype" w:eastAsia="Times New Roman" w:hAnsi="Palatino Linotype"/>
                 <w:bCs/>
               </w:rPr>
-              <w:lastRenderedPageBreak/>
               <w:t>Jesse Thomason, Daniel Gordo</w:t>
             </w:r>
             <w:r>
@@ -1847,8 +1988,8 @@
         </w:tc>
         <w:tc>
           <w:tcPr>
-            <w:tcW w:w="1758" w:type="dxa"/>
-            <w:gridSpan w:val="4"/>
+            <w:tcW w:w="2208" w:type="dxa"/>
+            <w:gridSpan w:val="3"/>
           </w:tcPr>
           <w:p>
             <w:pPr>
@@ -1859,7 +2000,6 @@
                 <w:rFonts w:ascii="Palatino Linotype" w:eastAsia="Times New Roman" w:hAnsi="Palatino Linotype"/>
                 <w:bCs/>
               </w:rPr>
-              <w:lastRenderedPageBreak/>
               <w:t>NAACL 2019</w:t>
             </w:r>
             <w:r>
@@ -1878,8 +2018,8 @@
       <w:tr>
         <w:tc>
           <w:tcPr>
-            <w:tcW w:w="9580" w:type="dxa"/>
-            <w:gridSpan w:val="11"/>
+            <w:tcW w:w="9130" w:type="dxa"/>
+            <w:gridSpan w:val="12"/>
           </w:tcPr>
           <w:p>
             <w:pPr>
@@ -1915,7 +2055,39 @@
                 <w:rFonts w:ascii="Palatino Linotype" w:eastAsia="Times New Roman" w:hAnsi="Palatino Linotype"/>
                 <w:bCs/>
               </w:rPr>
-              <w:t>Daniel Gordon, Aniruddha Kembhavi, Mohammad Rastegari, Joseph Redmon, Dieter Fox, Ali Farhadi</w:t>
+              <w:t xml:space="preserve">Daniel Gordon, Aniruddha </w:t>
+            </w:r>
+            <w:proofErr w:type="spellStart"/>
+            <w:r>
+              <w:rPr>
+                <w:rFonts w:ascii="Palatino Linotype" w:eastAsia="Times New Roman" w:hAnsi="Palatino Linotype"/>
+                <w:bCs/>
+              </w:rPr>
+              <w:t>Kembhavi</w:t>
+            </w:r>
+            <w:proofErr w:type="spellEnd"/>
+            <w:r>
+              <w:rPr>
+                <w:rFonts w:ascii="Palatino Linotype" w:eastAsia="Times New Roman" w:hAnsi="Palatino Linotype"/>
+                <w:bCs/>
+              </w:rPr>
+              <w:t xml:space="preserve">, Mohammad </w:t>
+            </w:r>
+            <w:proofErr w:type="spellStart"/>
+            <w:r>
+              <w:rPr>
+                <w:rFonts w:ascii="Palatino Linotype" w:eastAsia="Times New Roman" w:hAnsi="Palatino Linotype"/>
+                <w:bCs/>
+              </w:rPr>
+              <w:t>Rastegari</w:t>
+            </w:r>
+            <w:proofErr w:type="spellEnd"/>
+            <w:r>
+              <w:rPr>
+                <w:rFonts w:ascii="Palatino Linotype" w:eastAsia="Times New Roman" w:hAnsi="Palatino Linotype"/>
+                <w:bCs/>
+              </w:rPr>
+              <w:t>, Joseph Redmon, Dieter Fox, Ali Farhadi</w:t>
             </w:r>
           </w:p>
           <w:p>
@@ -1945,8 +2117,8 @@
         </w:tc>
         <w:tc>
           <w:tcPr>
-            <w:tcW w:w="1672" w:type="dxa"/>
-            <w:gridSpan w:val="3"/>
+            <w:tcW w:w="2122" w:type="dxa"/>
+            <w:gridSpan w:val="2"/>
           </w:tcPr>
           <w:p>
             <w:pPr>
@@ -1971,8 +2143,8 @@
       <w:tr>
         <w:tc>
           <w:tcPr>
-            <w:tcW w:w="9713" w:type="dxa"/>
-            <w:gridSpan w:val="12"/>
+            <w:tcW w:w="9237" w:type="dxa"/>
+            <w:gridSpan w:val="13"/>
           </w:tcPr>
           <w:p>
             <w:pPr>
@@ -2013,7 +2185,71 @@
                 <w:rFonts w:ascii="Palatino Linotype" w:eastAsia="Times New Roman" w:hAnsi="Palatino Linotype"/>
                 <w:bCs/>
               </w:rPr>
-              <w:t>Eric Kolve, Roozbeh Mottaghi, Daniel Gordon, Yuke Zhu, Abhinav Gupta, Ali Farhadi</w:t>
+              <w:t xml:space="preserve">Eric </w:t>
+            </w:r>
+            <w:proofErr w:type="spellStart"/>
+            <w:r>
+              <w:rPr>
+                <w:rFonts w:ascii="Palatino Linotype" w:eastAsia="Times New Roman" w:hAnsi="Palatino Linotype"/>
+                <w:bCs/>
+              </w:rPr>
+              <w:t>Kolve</w:t>
+            </w:r>
+            <w:proofErr w:type="spellEnd"/>
+            <w:r>
+              <w:rPr>
+                <w:rFonts w:ascii="Palatino Linotype" w:eastAsia="Times New Roman" w:hAnsi="Palatino Linotype"/>
+                <w:bCs/>
+              </w:rPr>
+              <w:t xml:space="preserve">, </w:t>
+            </w:r>
+            <w:proofErr w:type="spellStart"/>
+            <w:r>
+              <w:rPr>
+                <w:rFonts w:ascii="Palatino Linotype" w:eastAsia="Times New Roman" w:hAnsi="Palatino Linotype"/>
+                <w:bCs/>
+              </w:rPr>
+              <w:t>Roozbeh</w:t>
+            </w:r>
+            <w:proofErr w:type="spellEnd"/>
+            <w:r>
+              <w:rPr>
+                <w:rFonts w:ascii="Palatino Linotype" w:eastAsia="Times New Roman" w:hAnsi="Palatino Linotype"/>
+                <w:bCs/>
+              </w:rPr>
+              <w:t xml:space="preserve"> </w:t>
+            </w:r>
+            <w:proofErr w:type="spellStart"/>
+            <w:r>
+              <w:rPr>
+                <w:rFonts w:ascii="Palatino Linotype" w:eastAsia="Times New Roman" w:hAnsi="Palatino Linotype"/>
+                <w:bCs/>
+              </w:rPr>
+              <w:t>Mottaghi</w:t>
+            </w:r>
+            <w:proofErr w:type="spellEnd"/>
+            <w:r>
+              <w:rPr>
+                <w:rFonts w:ascii="Palatino Linotype" w:eastAsia="Times New Roman" w:hAnsi="Palatino Linotype"/>
+                <w:bCs/>
+              </w:rPr>
+              <w:t xml:space="preserve">, Daniel Gordon, </w:t>
+            </w:r>
+            <w:proofErr w:type="spellStart"/>
+            <w:r>
+              <w:rPr>
+                <w:rFonts w:ascii="Palatino Linotype" w:eastAsia="Times New Roman" w:hAnsi="Palatino Linotype"/>
+                <w:bCs/>
+              </w:rPr>
+              <w:t>Yuke</w:t>
+            </w:r>
+            <w:proofErr w:type="spellEnd"/>
+            <w:r>
+              <w:rPr>
+                <w:rFonts w:ascii="Palatino Linotype" w:eastAsia="Times New Roman" w:hAnsi="Palatino Linotype"/>
+                <w:bCs/>
+              </w:rPr>
+              <w:t xml:space="preserve"> Zhu, Abhinav Gupta, Ali Farhadi</w:t>
             </w:r>
           </w:p>
           <w:p>
@@ -2033,8 +2269,7 @@
         </w:tc>
         <w:tc>
           <w:tcPr>
-            <w:tcW w:w="1539" w:type="dxa"/>
-            <w:gridSpan w:val="2"/>
+            <w:tcW w:w="2015" w:type="dxa"/>
           </w:tcPr>
           <w:p>
             <w:pPr>
@@ -2059,8 +2294,8 @@
       <w:tr>
         <w:tc>
           <w:tcPr>
-            <w:tcW w:w="9580" w:type="dxa"/>
-            <w:gridSpan w:val="11"/>
+            <w:tcW w:w="9130" w:type="dxa"/>
+            <w:gridSpan w:val="12"/>
           </w:tcPr>
           <w:p>
             <w:pPr>
@@ -2120,8 +2355,8 @@
         </w:tc>
         <w:tc>
           <w:tcPr>
-            <w:tcW w:w="1672" w:type="dxa"/>
-            <w:gridSpan w:val="3"/>
+            <w:tcW w:w="2122" w:type="dxa"/>
+            <w:gridSpan w:val="2"/>
           </w:tcPr>
           <w:p>
             <w:pPr>
@@ -2158,8 +2393,8 @@
       <w:tr>
         <w:tc>
           <w:tcPr>
-            <w:tcW w:w="9580" w:type="dxa"/>
-            <w:gridSpan w:val="11"/>
+            <w:tcW w:w="9130" w:type="dxa"/>
+            <w:gridSpan w:val="12"/>
           </w:tcPr>
           <w:p>
             <w:pPr>
@@ -2199,7 +2434,63 @@
               <w:rPr>
                 <w:rFonts w:ascii="Palatino Linotype" w:eastAsia="Times New Roman" w:hAnsi="Palatino Linotype"/>
               </w:rPr>
-              <w:t>Daniel Gordon, Yuke Zhu, Eric Kolve, Dieter Fox, Li Fei-Fei, Abhinav Gupta, Roozbeh Mottaghi, Ali Farhadi</w:t>
+              <w:t xml:space="preserve">Daniel Gordon, </w:t>
+            </w:r>
+            <w:proofErr w:type="spellStart"/>
+            <w:r>
+              <w:rPr>
+                <w:rFonts w:ascii="Palatino Linotype" w:eastAsia="Times New Roman" w:hAnsi="Palatino Linotype"/>
+              </w:rPr>
+              <w:t>Yuke</w:t>
+            </w:r>
+            <w:proofErr w:type="spellEnd"/>
+            <w:r>
+              <w:rPr>
+                <w:rFonts w:ascii="Palatino Linotype" w:eastAsia="Times New Roman" w:hAnsi="Palatino Linotype"/>
+              </w:rPr>
+              <w:t xml:space="preserve"> Zhu, Eric </w:t>
+            </w:r>
+            <w:proofErr w:type="spellStart"/>
+            <w:r>
+              <w:rPr>
+                <w:rFonts w:ascii="Palatino Linotype" w:eastAsia="Times New Roman" w:hAnsi="Palatino Linotype"/>
+              </w:rPr>
+              <w:t>Kolve</w:t>
+            </w:r>
+            <w:proofErr w:type="spellEnd"/>
+            <w:r>
+              <w:rPr>
+                <w:rFonts w:ascii="Palatino Linotype" w:eastAsia="Times New Roman" w:hAnsi="Palatino Linotype"/>
+              </w:rPr>
+              <w:t xml:space="preserve">, Dieter Fox, Li Fei-Fei, Abhinav Gupta, </w:t>
+            </w:r>
+            <w:proofErr w:type="spellStart"/>
+            <w:r>
+              <w:rPr>
+                <w:rFonts w:ascii="Palatino Linotype" w:eastAsia="Times New Roman" w:hAnsi="Palatino Linotype"/>
+              </w:rPr>
+              <w:t>Roozbeh</w:t>
+            </w:r>
+            <w:proofErr w:type="spellEnd"/>
+            <w:r>
+              <w:rPr>
+                <w:rFonts w:ascii="Palatino Linotype" w:eastAsia="Times New Roman" w:hAnsi="Palatino Linotype"/>
+              </w:rPr>
+              <w:t xml:space="preserve"> </w:t>
+            </w:r>
+            <w:proofErr w:type="spellStart"/>
+            <w:r>
+              <w:rPr>
+                <w:rFonts w:ascii="Palatino Linotype" w:eastAsia="Times New Roman" w:hAnsi="Palatino Linotype"/>
+              </w:rPr>
+              <w:t>Mottaghi</w:t>
+            </w:r>
+            <w:proofErr w:type="spellEnd"/>
+            <w:r>
+              <w:rPr>
+                <w:rFonts w:ascii="Palatino Linotype" w:eastAsia="Times New Roman" w:hAnsi="Palatino Linotype"/>
+              </w:rPr>
+              <w:t>, Ali Farhadi</w:t>
             </w:r>
             <w:r>
               <w:rPr>
@@ -2224,8 +2515,8 @@
         </w:tc>
         <w:tc>
           <w:tcPr>
-            <w:tcW w:w="1672" w:type="dxa"/>
-            <w:gridSpan w:val="3"/>
+            <w:tcW w:w="2122" w:type="dxa"/>
+            <w:gridSpan w:val="2"/>
           </w:tcPr>
           <w:p>
             <w:pPr>
@@ -2274,8 +2565,8 @@
       <w:tr>
         <w:tc>
           <w:tcPr>
-            <w:tcW w:w="9401" w:type="dxa"/>
-            <w:gridSpan w:val="9"/>
+            <w:tcW w:w="8953" w:type="dxa"/>
+            <w:gridSpan w:val="10"/>
           </w:tcPr>
           <w:p>
             <w:pPr>
@@ -2331,8 +2622,8 @@
         </w:tc>
         <w:tc>
           <w:tcPr>
-            <w:tcW w:w="1851" w:type="dxa"/>
-            <w:gridSpan w:val="5"/>
+            <w:tcW w:w="2299" w:type="dxa"/>
+            <w:gridSpan w:val="4"/>
           </w:tcPr>
           <w:p>
             <w:pPr>
@@ -2360,8 +2651,8 @@
         </w:trPr>
         <w:tc>
           <w:tcPr>
-            <w:tcW w:w="9580" w:type="dxa"/>
-            <w:gridSpan w:val="11"/>
+            <w:tcW w:w="9130" w:type="dxa"/>
+            <w:gridSpan w:val="12"/>
             <w:tcBorders>
               <w:bottom w:val="single" w:sz="4" w:space="0" w:color="A6A6A6" w:themeColor="background1" w:themeShade="A6"/>
             </w:tcBorders>
@@ -2409,8 +2700,8 @@
         </w:tc>
         <w:tc>
           <w:tcPr>
-            <w:tcW w:w="1672" w:type="dxa"/>
-            <w:gridSpan w:val="3"/>
+            <w:tcW w:w="2122" w:type="dxa"/>
+            <w:gridSpan w:val="2"/>
             <w:tcBorders>
               <w:bottom w:val="single" w:sz="4" w:space="0" w:color="A6A6A6" w:themeColor="background1" w:themeShade="A6"/>
             </w:tcBorders>
@@ -2441,8 +2732,8 @@
         </w:trPr>
         <w:tc>
           <w:tcPr>
-            <w:tcW w:w="9580" w:type="dxa"/>
-            <w:gridSpan w:val="11"/>
+            <w:tcW w:w="9130" w:type="dxa"/>
+            <w:gridSpan w:val="12"/>
             <w:tcBorders>
               <w:top w:val="single" w:sz="4" w:space="0" w:color="A6A6A6" w:themeColor="background1" w:themeShade="A6"/>
               <w:bottom w:val="single" w:sz="4" w:space="0" w:color="FFFFFF" w:themeColor="background1"/>
@@ -2480,8 +2771,8 @@
         </w:tc>
         <w:tc>
           <w:tcPr>
-            <w:tcW w:w="1672" w:type="dxa"/>
-            <w:gridSpan w:val="3"/>
+            <w:tcW w:w="2122" w:type="dxa"/>
+            <w:gridSpan w:val="2"/>
             <w:tcBorders>
               <w:top w:val="single" w:sz="4" w:space="0" w:color="A6A6A6" w:themeColor="background1" w:themeShade="A6"/>
               <w:bottom w:val="single" w:sz="4" w:space="0" w:color="FFFFFF" w:themeColor="background1"/>
@@ -2507,8 +2798,8 @@
         </w:trPr>
         <w:tc>
           <w:tcPr>
-            <w:tcW w:w="9580" w:type="dxa"/>
-            <w:gridSpan w:val="11"/>
+            <w:tcW w:w="9130" w:type="dxa"/>
+            <w:gridSpan w:val="12"/>
             <w:tcBorders>
               <w:top w:val="single" w:sz="4" w:space="0" w:color="FFFFFF" w:themeColor="background1"/>
               <w:bottom w:val="single" w:sz="4" w:space="0" w:color="FFFFFF"/>
@@ -2555,8 +2846,8 @@
         </w:tc>
         <w:tc>
           <w:tcPr>
-            <w:tcW w:w="1672" w:type="dxa"/>
-            <w:gridSpan w:val="3"/>
+            <w:tcW w:w="2122" w:type="dxa"/>
+            <w:gridSpan w:val="2"/>
             <w:tcBorders>
               <w:top w:val="single" w:sz="4" w:space="0" w:color="FFFFFF" w:themeColor="background1"/>
               <w:bottom w:val="single" w:sz="4" w:space="0" w:color="FFFFFF"/>
@@ -2600,8 +2891,8 @@
         </w:trPr>
         <w:tc>
           <w:tcPr>
-            <w:tcW w:w="9580" w:type="dxa"/>
-            <w:gridSpan w:val="11"/>
+            <w:tcW w:w="9130" w:type="dxa"/>
+            <w:gridSpan w:val="12"/>
             <w:tcBorders>
               <w:top w:val="single" w:sz="4" w:space="0" w:color="FFFFFF"/>
               <w:bottom w:val="single" w:sz="4" w:space="0" w:color="808080" w:themeColor="background1" w:themeShade="80"/>
@@ -2689,8 +2980,8 @@
         </w:tc>
         <w:tc>
           <w:tcPr>
-            <w:tcW w:w="1672" w:type="dxa"/>
-            <w:gridSpan w:val="3"/>
+            <w:tcW w:w="2122" w:type="dxa"/>
+            <w:gridSpan w:val="2"/>
             <w:tcBorders>
               <w:top w:val="single" w:sz="4" w:space="0" w:color="FFFFFF"/>
               <w:bottom w:val="single" w:sz="4" w:space="0" w:color="808080" w:themeColor="background1" w:themeShade="80"/>
@@ -2734,8 +3025,8 @@
         </w:trPr>
         <w:tc>
           <w:tcPr>
-            <w:tcW w:w="9580" w:type="dxa"/>
-            <w:gridSpan w:val="11"/>
+            <w:tcW w:w="9130" w:type="dxa"/>
+            <w:gridSpan w:val="12"/>
             <w:tcBorders>
               <w:top w:val="single" w:sz="4" w:space="0" w:color="808080" w:themeColor="background1" w:themeShade="80"/>
             </w:tcBorders>
@@ -2773,8 +3064,8 @@
         </w:tc>
         <w:tc>
           <w:tcPr>
-            <w:tcW w:w="1672" w:type="dxa"/>
-            <w:gridSpan w:val="3"/>
+            <w:tcW w:w="2122" w:type="dxa"/>
+            <w:gridSpan w:val="2"/>
             <w:tcBorders>
               <w:top w:val="single" w:sz="4" w:space="0" w:color="808080" w:themeColor="background1" w:themeShade="80"/>
               <w:bottom w:val="single" w:sz="4" w:space="0" w:color="FFFFFF" w:themeColor="background1"/>
@@ -2799,8 +3090,8 @@
         </w:trPr>
         <w:tc>
           <w:tcPr>
-            <w:tcW w:w="9179" w:type="dxa"/>
-            <w:gridSpan w:val="7"/>
+            <w:tcW w:w="8741" w:type="dxa"/>
+            <w:gridSpan w:val="8"/>
             <w:tcBorders>
               <w:top w:val="single" w:sz="4" w:space="0" w:color="FFFFFF" w:themeColor="background1"/>
             </w:tcBorders>
@@ -2884,14 +3175,34 @@
                 <w:color w:val="000000"/>
                 <w:sz w:val="22"/>
               </w:rPr>
-              <w:t>Conducted research resulting in the ICCV publication “SplitNet: Sim2Sim and Task2Task Transfer for Embodied Visual Navigation”</w:t>
-            </w:r>
-          </w:p>
-        </w:tc>
-        <w:tc>
-          <w:tcPr>
-            <w:tcW w:w="2073" w:type="dxa"/>
-            <w:gridSpan w:val="7"/>
+              <w:t>Conducted research resulting in the ICCV publication “</w:t>
+            </w:r>
+            <w:proofErr w:type="spellStart"/>
+            <w:r>
+              <w:rPr>
+                <w:rFonts w:ascii="Palatino Linotype" w:hAnsi="Palatino Linotype"/>
+                <w:bCs/>
+                <w:color w:val="000000"/>
+                <w:sz w:val="22"/>
+              </w:rPr>
+              <w:t>SplitNet</w:t>
+            </w:r>
+            <w:proofErr w:type="spellEnd"/>
+            <w:r>
+              <w:rPr>
+                <w:rFonts w:ascii="Palatino Linotype" w:hAnsi="Palatino Linotype"/>
+                <w:bCs/>
+                <w:color w:val="000000"/>
+                <w:sz w:val="22"/>
+              </w:rPr>
+              <w:t>: Sim2Sim and Task2Task Transfer for Embodied Visual Navigation”</w:t>
+            </w:r>
+          </w:p>
+        </w:tc>
+        <w:tc>
+          <w:tcPr>
+            <w:tcW w:w="2511" w:type="dxa"/>
+            <w:gridSpan w:val="6"/>
             <w:tcBorders>
               <w:top w:val="single" w:sz="4" w:space="0" w:color="FFFFFF" w:themeColor="background1"/>
             </w:tcBorders>
@@ -2928,8 +3239,8 @@
       <w:tr>
         <w:tc>
           <w:tcPr>
-            <w:tcW w:w="9262" w:type="dxa"/>
-            <w:gridSpan w:val="8"/>
+            <w:tcW w:w="8824" w:type="dxa"/>
+            <w:gridSpan w:val="9"/>
           </w:tcPr>
           <w:p>
             <w:pPr>
@@ -2984,8 +3295,27 @@
                 <w:bCs/>
                 <w:color w:val="000000"/>
               </w:rPr>
-              <w:t xml:space="preserve"> Team with Roozbeh </w:t>
-            </w:r>
+              <w:t xml:space="preserve"> Team with </w:t>
+            </w:r>
+            <w:proofErr w:type="spellStart"/>
+            <w:r>
+              <w:rPr>
+                <w:rFonts w:ascii="Palatino Linotype" w:hAnsi="Palatino Linotype"/>
+                <w:bCs/>
+                <w:color w:val="000000"/>
+              </w:rPr>
+              <w:t>Roozbeh</w:t>
+            </w:r>
+            <w:proofErr w:type="spellEnd"/>
+            <w:r>
+              <w:rPr>
+                <w:rFonts w:ascii="Palatino Linotype" w:hAnsi="Palatino Linotype"/>
+                <w:bCs/>
+                <w:color w:val="000000"/>
+              </w:rPr>
+              <w:t xml:space="preserve"> </w:t>
+            </w:r>
+            <w:proofErr w:type="spellStart"/>
             <w:r>
               <w:rPr>
                 <w:rFonts w:ascii="Palatino Linotype" w:eastAsia="Times New Roman" w:hAnsi="Palatino Linotype"/>
@@ -2993,6 +3323,7 @@
               </w:rPr>
               <w:t>Mottaghi</w:t>
             </w:r>
+            <w:proofErr w:type="spellEnd"/>
           </w:p>
           <w:p>
             <w:pPr>
@@ -3055,7 +3386,17 @@
                 <w:color w:val="000000"/>
                 <w:sz w:val="22"/>
               </w:rPr>
-              <w:t>Visual Semantic Planning using Deep Successor Representations</w:t>
+              <w:t xml:space="preserve">Visual Semantic </w:t>
+            </w:r>
+            <w:r>
+              <w:rPr>
+                <w:rFonts w:ascii="Palatino Linotype" w:hAnsi="Palatino Linotype"/>
+                <w:bCs/>
+                <w:color w:val="000000"/>
+                <w:sz w:val="22"/>
+              </w:rPr>
+              <w:lastRenderedPageBreak/>
+              <w:t>Planning using Deep Successor Representations</w:t>
             </w:r>
             <w:r>
               <w:rPr>
@@ -3070,8 +3411,8 @@
         </w:tc>
         <w:tc>
           <w:tcPr>
-            <w:tcW w:w="1990" w:type="dxa"/>
-            <w:gridSpan w:val="6"/>
+            <w:tcW w:w="2428" w:type="dxa"/>
+            <w:gridSpan w:val="5"/>
           </w:tcPr>
           <w:p>
             <w:pPr>
@@ -3090,6 +3431,7 @@
                 <w:color w:val="000000"/>
                 <w:sz w:val="22"/>
               </w:rPr>
+              <w:lastRenderedPageBreak/>
               <w:t>Winter</w:t>
             </w:r>
             <w:r>
@@ -3106,8 +3448,8 @@
       <w:tr>
         <w:tc>
           <w:tcPr>
-            <w:tcW w:w="9580" w:type="dxa"/>
-            <w:gridSpan w:val="11"/>
+            <w:tcW w:w="9130" w:type="dxa"/>
+            <w:gridSpan w:val="12"/>
           </w:tcPr>
           <w:p>
             <w:pPr>
@@ -3128,8 +3470,8 @@
         </w:tc>
         <w:tc>
           <w:tcPr>
-            <w:tcW w:w="1672" w:type="dxa"/>
-            <w:gridSpan w:val="3"/>
+            <w:tcW w:w="2122" w:type="dxa"/>
+            <w:gridSpan w:val="2"/>
           </w:tcPr>
           <w:p>
             <w:pPr>
@@ -3148,8 +3490,8 @@
       <w:tr>
         <w:tc>
           <w:tcPr>
-            <w:tcW w:w="9580" w:type="dxa"/>
-            <w:gridSpan w:val="11"/>
+            <w:tcW w:w="9130" w:type="dxa"/>
+            <w:gridSpan w:val="12"/>
           </w:tcPr>
           <w:p>
             <w:pPr>
@@ -3200,7 +3542,6 @@
                 <w:color w:val="000000"/>
                 <w:sz w:val="22"/>
               </w:rPr>
-              <w:lastRenderedPageBreak/>
               <w:t>Designed and programmed the Street View Time Machine frontend</w:t>
             </w:r>
           </w:p>
@@ -3238,8 +3579,8 @@
         </w:tc>
         <w:tc>
           <w:tcPr>
-            <w:tcW w:w="1672" w:type="dxa"/>
-            <w:gridSpan w:val="3"/>
+            <w:tcW w:w="2122" w:type="dxa"/>
+            <w:gridSpan w:val="2"/>
           </w:tcPr>
           <w:p>
             <w:pPr>
@@ -3258,7 +3599,6 @@
                 <w:color w:val="000000"/>
                 <w:sz w:val="22"/>
               </w:rPr>
-              <w:lastRenderedPageBreak/>
               <w:t xml:space="preserve">Summer 2013, </w:t>
             </w:r>
           </w:p>
@@ -3279,7 +3619,6 @@
                 <w:color w:val="000000"/>
                 <w:sz w:val="22"/>
               </w:rPr>
-              <w:lastRenderedPageBreak/>
               <w:t>Summer 2014</w:t>
             </w:r>
           </w:p>
@@ -3288,8 +3627,8 @@
       <w:tr>
         <w:tc>
           <w:tcPr>
-            <w:tcW w:w="9580" w:type="dxa"/>
-            <w:gridSpan w:val="11"/>
+            <w:tcW w:w="9130" w:type="dxa"/>
+            <w:gridSpan w:val="12"/>
           </w:tcPr>
           <w:p>
             <w:pPr>
@@ -3308,7 +3647,6 @@
                 <w:bCs/>
                 <w:color w:val="000000"/>
               </w:rPr>
-              <w:lastRenderedPageBreak/>
               <w:tab/>
               <w:t>Engineering Practicum Intern – Google Wallet</w:t>
             </w:r>
@@ -3403,8 +3741,8 @@
         </w:tc>
         <w:tc>
           <w:tcPr>
-            <w:tcW w:w="1672" w:type="dxa"/>
-            <w:gridSpan w:val="3"/>
+            <w:tcW w:w="2122" w:type="dxa"/>
+            <w:gridSpan w:val="2"/>
           </w:tcPr>
           <w:p>
             <w:pPr>
@@ -3430,8 +3768,8 @@
       <w:tr>
         <w:tc>
           <w:tcPr>
-            <w:tcW w:w="9580" w:type="dxa"/>
-            <w:gridSpan w:val="11"/>
+            <w:tcW w:w="9130" w:type="dxa"/>
+            <w:gridSpan w:val="12"/>
           </w:tcPr>
           <w:p>
             <w:pPr>
@@ -3452,8 +3790,8 @@
         </w:tc>
         <w:tc>
           <w:tcPr>
-            <w:tcW w:w="1672" w:type="dxa"/>
-            <w:gridSpan w:val="3"/>
+            <w:tcW w:w="2122" w:type="dxa"/>
+            <w:gridSpan w:val="2"/>
           </w:tcPr>
           <w:p>
             <w:pPr>
@@ -3471,8 +3809,8 @@
       <w:tr>
         <w:tc>
           <w:tcPr>
-            <w:tcW w:w="9713" w:type="dxa"/>
-            <w:gridSpan w:val="12"/>
+            <w:tcW w:w="9237" w:type="dxa"/>
+            <w:gridSpan w:val="13"/>
           </w:tcPr>
           <w:p>
             <w:pPr>
@@ -3595,8 +3933,7 @@
         </w:tc>
         <w:tc>
           <w:tcPr>
-            <w:tcW w:w="1539" w:type="dxa"/>
-            <w:gridSpan w:val="2"/>
+            <w:tcW w:w="2015" w:type="dxa"/>
           </w:tcPr>
           <w:p>
             <w:pPr>
@@ -3621,25 +3958,36 @@
       <w:tr>
         <w:tc>
           <w:tcPr>
-            <w:tcW w:w="9580" w:type="dxa"/>
-            <w:gridSpan w:val="11"/>
-          </w:tcPr>
-          <w:p>
-            <w:pPr>
-              <w:rPr>
-                <w:rFonts w:ascii="Palatino Linotype" w:hAnsi="Palatino Linotype"/>
-                <w:bCs/>
-                <w:color w:val="000000"/>
-              </w:rPr>
-            </w:pPr>
-            <w:r>
-              <w:rPr>
-                <w:rFonts w:ascii="Palatino Linotype" w:hAnsi="Palatino Linotype"/>
-                <w:b/>
-                <w:bCs/>
-                <w:color w:val="000000"/>
-              </w:rPr>
-              <w:t>iEnable:</w:t>
+            <w:tcW w:w="9130" w:type="dxa"/>
+            <w:gridSpan w:val="12"/>
+          </w:tcPr>
+          <w:p>
+            <w:pPr>
+              <w:rPr>
+                <w:rFonts w:ascii="Palatino Linotype" w:hAnsi="Palatino Linotype"/>
+                <w:bCs/>
+                <w:color w:val="000000"/>
+              </w:rPr>
+            </w:pPr>
+            <w:proofErr w:type="spellStart"/>
+            <w:r>
+              <w:rPr>
+                <w:rFonts w:ascii="Palatino Linotype" w:hAnsi="Palatino Linotype"/>
+                <w:b/>
+                <w:bCs/>
+                <w:color w:val="000000"/>
+              </w:rPr>
+              <w:t>iEnable</w:t>
+            </w:r>
+            <w:proofErr w:type="spellEnd"/>
+            <w:r>
+              <w:rPr>
+                <w:rFonts w:ascii="Palatino Linotype" w:hAnsi="Palatino Linotype"/>
+                <w:b/>
+                <w:bCs/>
+                <w:color w:val="000000"/>
+              </w:rPr>
+              <w:t>:</w:t>
             </w:r>
             <w:r>
               <w:rPr>
@@ -3653,8 +4001,8 @@
         </w:tc>
         <w:tc>
           <w:tcPr>
-            <w:tcW w:w="1672" w:type="dxa"/>
-            <w:gridSpan w:val="3"/>
+            <w:tcW w:w="2122" w:type="dxa"/>
+            <w:gridSpan w:val="2"/>
           </w:tcPr>
           <w:p>
             <w:pPr>
@@ -3675,8 +4023,8 @@
         </w:trPr>
         <w:tc>
           <w:tcPr>
-            <w:tcW w:w="9580" w:type="dxa"/>
-            <w:gridSpan w:val="11"/>
+            <w:tcW w:w="9130" w:type="dxa"/>
+            <w:gridSpan w:val="12"/>
             <w:tcBorders>
               <w:bottom w:val="single" w:sz="4" w:space="0" w:color="808080" w:themeColor="background1" w:themeShade="80"/>
             </w:tcBorders>
@@ -3774,8 +4122,8 @@
         </w:tc>
         <w:tc>
           <w:tcPr>
-            <w:tcW w:w="1672" w:type="dxa"/>
-            <w:gridSpan w:val="3"/>
+            <w:tcW w:w="2122" w:type="dxa"/>
+            <w:gridSpan w:val="2"/>
             <w:tcBorders>
               <w:bottom w:val="single" w:sz="4" w:space="0" w:color="808080" w:themeColor="background1" w:themeShade="80"/>
             </w:tcBorders>
@@ -3806,8 +4154,8 @@
         </w:trPr>
         <w:tc>
           <w:tcPr>
-            <w:tcW w:w="9580" w:type="dxa"/>
-            <w:gridSpan w:val="11"/>
+            <w:tcW w:w="9130" w:type="dxa"/>
+            <w:gridSpan w:val="12"/>
             <w:tcBorders>
               <w:top w:val="single" w:sz="4" w:space="0" w:color="808080" w:themeColor="background1" w:themeShade="80"/>
             </w:tcBorders>
@@ -3844,8 +4192,8 @@
         </w:tc>
         <w:tc>
           <w:tcPr>
-            <w:tcW w:w="1672" w:type="dxa"/>
-            <w:gridSpan w:val="3"/>
+            <w:tcW w:w="2122" w:type="dxa"/>
+            <w:gridSpan w:val="2"/>
             <w:tcBorders>
               <w:top w:val="single" w:sz="4" w:space="0" w:color="808080" w:themeColor="background1" w:themeShade="80"/>
             </w:tcBorders>
@@ -3870,8 +4218,8 @@
         </w:trPr>
         <w:tc>
           <w:tcPr>
-            <w:tcW w:w="8987" w:type="dxa"/>
-            <w:gridSpan w:val="6"/>
+            <w:tcW w:w="8570" w:type="dxa"/>
+            <w:gridSpan w:val="7"/>
           </w:tcPr>
           <w:p>
             <w:pPr>
@@ -3955,23 +4303,51 @@
                 <w:iCs/>
                 <w:color w:val="000000"/>
               </w:rPr>
-              <w:t xml:space="preserve"> Numpy-only library for deep learning assignments</w:t>
-            </w:r>
+              <w:t xml:space="preserve"> </w:t>
+            </w:r>
+            <w:proofErr w:type="spellStart"/>
             <w:r>
               <w:rPr>
                 <w:rFonts w:ascii="Palatino Linotype" w:hAnsi="Palatino Linotype"/>
                 <w:iCs/>
                 <w:color w:val="000000"/>
               </w:rPr>
+              <w:t>Numpy</w:t>
+            </w:r>
+            <w:proofErr w:type="spellEnd"/>
+            <w:r>
+              <w:rPr>
+                <w:rFonts w:ascii="Palatino Linotype" w:hAnsi="Palatino Linotype"/>
+                <w:iCs/>
+                <w:color w:val="000000"/>
+              </w:rPr>
+              <w:t>-only library for deep learning assignments</w:t>
+            </w:r>
+            <w:r>
+              <w:rPr>
+                <w:rFonts w:ascii="Palatino Linotype" w:hAnsi="Palatino Linotype"/>
+                <w:iCs/>
+                <w:color w:val="000000"/>
+              </w:rPr>
               <w:t xml:space="preserve"> and </w:t>
             </w:r>
+            <w:proofErr w:type="spellStart"/>
             <w:r>
               <w:rPr>
                 <w:rFonts w:ascii="Palatino Linotype" w:hAnsi="Palatino Linotype"/>
                 <w:iCs/>
                 <w:color w:val="000000"/>
               </w:rPr>
-              <w:t>autograder for grading</w:t>
+              <w:t>autograder</w:t>
+            </w:r>
+            <w:proofErr w:type="spellEnd"/>
+            <w:r>
+              <w:rPr>
+                <w:rFonts w:ascii="Palatino Linotype" w:hAnsi="Palatino Linotype"/>
+                <w:iCs/>
+                <w:color w:val="000000"/>
+              </w:rPr>
+              <w:t xml:space="preserve"> for grading</w:t>
             </w:r>
           </w:p>
           <w:p>
@@ -4007,8 +4383,6 @@
               </w:rPr>
               <w:t>A</w:t>
             </w:r>
-            <w:bookmarkStart w:id="1" w:name="_GoBack"/>
-            <w:bookmarkEnd w:id="1"/>
             <w:r>
               <w:rPr>
                 <w:rFonts w:ascii="Palatino Linotype" w:hAnsi="Palatino Linotype"/>
@@ -4021,8 +4395,8 @@
         </w:tc>
         <w:tc>
           <w:tcPr>
-            <w:tcW w:w="2265" w:type="dxa"/>
-            <w:gridSpan w:val="8"/>
+            <w:tcW w:w="2682" w:type="dxa"/>
+            <w:gridSpan w:val="7"/>
           </w:tcPr>
           <w:p>
             <w:pPr>
@@ -4069,8 +4443,8 @@
       <w:tr>
         <w:tc>
           <w:tcPr>
-            <w:tcW w:w="8568" w:type="dxa"/>
-            <w:gridSpan w:val="3"/>
+            <w:tcW w:w="8181" w:type="dxa"/>
+            <w:gridSpan w:val="4"/>
             <w:tcBorders>
               <w:bottom w:val="single" w:sz="4" w:space="0" w:color="808080" w:themeColor="background1" w:themeShade="80"/>
             </w:tcBorders>
@@ -4195,8 +4569,8 @@
         </w:tc>
         <w:tc>
           <w:tcPr>
-            <w:tcW w:w="2684" w:type="dxa"/>
-            <w:gridSpan w:val="11"/>
+            <w:tcW w:w="3071" w:type="dxa"/>
+            <w:gridSpan w:val="10"/>
             <w:tcBorders>
               <w:bottom w:val="single" w:sz="4" w:space="0" w:color="A6A6A6" w:themeColor="background1" w:themeShade="A6"/>
             </w:tcBorders>
@@ -4332,8 +4706,8 @@
       <w:tr>
         <w:tc>
           <w:tcPr>
-            <w:tcW w:w="9580" w:type="dxa"/>
-            <w:gridSpan w:val="11"/>
+            <w:tcW w:w="9130" w:type="dxa"/>
+            <w:gridSpan w:val="12"/>
             <w:tcBorders>
               <w:top w:val="single" w:sz="4" w:space="0" w:color="808080" w:themeColor="background1" w:themeShade="80"/>
             </w:tcBorders>
@@ -4374,8 +4748,8 @@
         </w:tc>
         <w:tc>
           <w:tcPr>
-            <w:tcW w:w="1672" w:type="dxa"/>
-            <w:gridSpan w:val="3"/>
+            <w:tcW w:w="2122" w:type="dxa"/>
+            <w:gridSpan w:val="2"/>
             <w:tcBorders>
               <w:top w:val="single" w:sz="4" w:space="0" w:color="808080" w:themeColor="background1" w:themeShade="80"/>
             </w:tcBorders>
@@ -4398,8 +4772,8 @@
       <w:tr>
         <w:tc>
           <w:tcPr>
-            <w:tcW w:w="9580" w:type="dxa"/>
-            <w:gridSpan w:val="11"/>
+            <w:tcW w:w="9130" w:type="dxa"/>
+            <w:gridSpan w:val="12"/>
             <w:tcBorders>
               <w:bottom w:val="single" w:sz="4" w:space="0" w:color="FFFFFF" w:themeColor="background1"/>
             </w:tcBorders>
@@ -4414,14 +4788,18 @@
                 <w:b/>
                 <w:bCs/>
                 <w:color w:val="000000"/>
-              </w:rPr>
-            </w:pPr>
-            <w:r>
-              <w:rPr>
-                <w:rFonts w:ascii="Palatino Linotype" w:hAnsi="Palatino Linotype"/>
-                <w:b/>
-                <w:bCs/>
-                <w:color w:val="000000"/>
+                <w:sz w:val="22"/>
+                <w:szCs w:val="22"/>
+              </w:rPr>
+            </w:pPr>
+            <w:r>
+              <w:rPr>
+                <w:rFonts w:ascii="Palatino Linotype" w:hAnsi="Palatino Linotype"/>
+                <w:b/>
+                <w:bCs/>
+                <w:color w:val="000000"/>
+                <w:sz w:val="22"/>
+                <w:szCs w:val="22"/>
               </w:rPr>
               <w:t>Providing a thumbnail image that follows a main image</w:t>
             </w:r>
@@ -4435,13 +4813,17 @@
                 <w:rFonts w:ascii="Palatino Linotype" w:hAnsi="Palatino Linotype"/>
                 <w:bCs/>
                 <w:color w:val="000000"/>
-              </w:rPr>
-            </w:pPr>
-            <w:r>
-              <w:rPr>
-                <w:rFonts w:ascii="Palatino Linotype" w:hAnsi="Palatino Linotype"/>
-                <w:bCs/>
-                <w:color w:val="000000"/>
+                <w:sz w:val="22"/>
+                <w:szCs w:val="22"/>
+              </w:rPr>
+            </w:pPr>
+            <w:r>
+              <w:rPr>
+                <w:rFonts w:ascii="Palatino Linotype" w:hAnsi="Palatino Linotype"/>
+                <w:bCs/>
+                <w:color w:val="000000"/>
+                <w:sz w:val="22"/>
+                <w:szCs w:val="22"/>
               </w:rPr>
               <w:t>US Patent 9,934,222</w:t>
             </w:r>
@@ -4449,8 +4831,8 @@
         </w:tc>
         <w:tc>
           <w:tcPr>
-            <w:tcW w:w="1672" w:type="dxa"/>
-            <w:gridSpan w:val="3"/>
+            <w:tcW w:w="2122" w:type="dxa"/>
+            <w:gridSpan w:val="2"/>
             <w:tcBorders>
               <w:bottom w:val="single" w:sz="4" w:space="0" w:color="FFFFFF" w:themeColor="background1"/>
             </w:tcBorders>
@@ -4464,13 +4846,15 @@
                 <w:rFonts w:ascii="Palatino Linotype" w:hAnsi="Palatino Linotype"/>
                 <w:color w:val="000000"/>
                 <w:sz w:val="22"/>
-              </w:rPr>
-            </w:pPr>
-            <w:r>
-              <w:rPr>
-                <w:rFonts w:ascii="Palatino Linotype" w:hAnsi="Palatino Linotype"/>
-                <w:color w:val="000000"/>
-                <w:sz w:val="22"/>
+                <w:szCs w:val="22"/>
+              </w:rPr>
+            </w:pPr>
+            <w:r>
+              <w:rPr>
+                <w:rFonts w:ascii="Palatino Linotype" w:hAnsi="Palatino Linotype"/>
+                <w:color w:val="000000"/>
+                <w:sz w:val="22"/>
+                <w:szCs w:val="22"/>
               </w:rPr>
               <w:t>April 3, 2018</w:t>
             </w:r>
@@ -4480,8 +4864,8 @@
       <w:tr>
         <w:tc>
           <w:tcPr>
-            <w:tcW w:w="9580" w:type="dxa"/>
-            <w:gridSpan w:val="11"/>
+            <w:tcW w:w="9130" w:type="dxa"/>
+            <w:gridSpan w:val="12"/>
             <w:tcBorders>
               <w:top w:val="single" w:sz="4" w:space="0" w:color="FFFFFF" w:themeColor="background1"/>
               <w:bottom w:val="single" w:sz="4" w:space="0" w:color="808080" w:themeColor="background1" w:themeShade="80"/>
@@ -4497,14 +4881,18 @@
                 <w:b/>
                 <w:bCs/>
                 <w:color w:val="000000"/>
-              </w:rPr>
-            </w:pPr>
-            <w:r>
-              <w:rPr>
-                <w:rFonts w:ascii="Palatino Linotype" w:hAnsi="Palatino Linotype"/>
-                <w:b/>
-                <w:bCs/>
-                <w:color w:val="000000"/>
+                <w:sz w:val="22"/>
+                <w:szCs w:val="22"/>
+              </w:rPr>
+            </w:pPr>
+            <w:r>
+              <w:rPr>
+                <w:rFonts w:ascii="Palatino Linotype" w:hAnsi="Palatino Linotype"/>
+                <w:b/>
+                <w:bCs/>
+                <w:color w:val="000000"/>
+                <w:sz w:val="22"/>
+                <w:szCs w:val="22"/>
               </w:rPr>
               <w:t>Display screen with graphical user interface or portion thereof</w:t>
             </w:r>
@@ -4517,8 +4905,8 @@
               <w:rPr>
                 <w:rFonts w:ascii="Palatino Linotype" w:hAnsi="Palatino Linotype" w:cs="Arial"/>
                 <w:color w:val="222222"/>
-                <w:sz w:val="20"/>
-                <w:szCs w:val="20"/>
+                <w:sz w:val="22"/>
+                <w:szCs w:val="22"/>
                 <w:shd w:val="clear" w:color="auto" w:fill="FFFFFF"/>
               </w:rPr>
             </w:pPr>
@@ -4527,6 +4915,8 @@
                 <w:rFonts w:ascii="Palatino Linotype" w:hAnsi="Palatino Linotype"/>
                 <w:bCs/>
                 <w:color w:val="000000"/>
+                <w:sz w:val="22"/>
+                <w:szCs w:val="22"/>
               </w:rPr>
               <w:t xml:space="preserve">US Patent </w:t>
             </w:r>
@@ -4534,8 +4924,8 @@
               <w:rPr>
                 <w:rFonts w:ascii="Palatino Linotype" w:hAnsi="Palatino Linotype" w:cs="Arial"/>
                 <w:color w:val="222222"/>
-                <w:sz w:val="20"/>
-                <w:szCs w:val="20"/>
+                <w:sz w:val="22"/>
+                <w:szCs w:val="22"/>
                 <w:shd w:val="clear" w:color="auto" w:fill="FFFFFF"/>
               </w:rPr>
               <w:t>D780,795</w:t>
@@ -4550,14 +4940,16 @@
                 <w:rFonts w:ascii="Palatino Linotype" w:hAnsi="Palatino Linotype"/>
                 <w:bCs/>
                 <w:color w:val="000000"/>
-              </w:rPr>
-            </w:pPr>
-          </w:p>
-        </w:tc>
-        <w:tc>
-          <w:tcPr>
-            <w:tcW w:w="1672" w:type="dxa"/>
-            <w:gridSpan w:val="3"/>
+                <w:sz w:val="22"/>
+                <w:szCs w:val="22"/>
+              </w:rPr>
+            </w:pPr>
+          </w:p>
+        </w:tc>
+        <w:tc>
+          <w:tcPr>
+            <w:tcW w:w="2122" w:type="dxa"/>
+            <w:gridSpan w:val="2"/>
             <w:tcBorders>
               <w:top w:val="single" w:sz="4" w:space="0" w:color="FFFFFF" w:themeColor="background1"/>
               <w:bottom w:val="single" w:sz="4" w:space="0" w:color="808080" w:themeColor="background1" w:themeShade="80"/>
@@ -4572,13 +4964,15 @@
                 <w:rFonts w:ascii="Palatino Linotype" w:hAnsi="Palatino Linotype"/>
                 <w:color w:val="000000"/>
                 <w:sz w:val="22"/>
-              </w:rPr>
-            </w:pPr>
-            <w:r>
-              <w:rPr>
-                <w:rFonts w:ascii="Palatino Linotype" w:hAnsi="Palatino Linotype"/>
-                <w:color w:val="000000"/>
-                <w:sz w:val="22"/>
+                <w:szCs w:val="22"/>
+              </w:rPr>
+            </w:pPr>
+            <w:r>
+              <w:rPr>
+                <w:rFonts w:ascii="Palatino Linotype" w:hAnsi="Palatino Linotype"/>
+                <w:color w:val="000000"/>
+                <w:sz w:val="22"/>
+                <w:szCs w:val="22"/>
               </w:rPr>
               <w:t>March 14, 2017</w:t>
             </w:r>
@@ -4588,8 +4982,8 @@
       <w:tr>
         <w:tc>
           <w:tcPr>
-            <w:tcW w:w="9580" w:type="dxa"/>
-            <w:gridSpan w:val="11"/>
+            <w:tcW w:w="9130" w:type="dxa"/>
+            <w:gridSpan w:val="12"/>
             <w:tcBorders>
               <w:top w:val="single" w:sz="4" w:space="0" w:color="808080" w:themeColor="background1" w:themeShade="80"/>
             </w:tcBorders>
@@ -4608,6 +5002,73 @@
           <w:p>
             <w:pPr>
               <w:pStyle w:val="Heading1"/>
+              <w:spacing w:before="0" w:after="0" w:afterAutospacing="0"/>
+              <w:outlineLvl w:val="0"/>
+              <w:rPr>
+                <w:rFonts w:ascii="Palatino Linotype" w:hAnsi="Palatino Linotype"/>
+                <w:sz w:val="22"/>
+              </w:rPr>
+            </w:pPr>
+          </w:p>
+          <w:p>
+            <w:pPr>
+              <w:pStyle w:val="Heading1"/>
+              <w:spacing w:before="0" w:after="0" w:afterAutospacing="0"/>
+              <w:outlineLvl w:val="0"/>
+              <w:rPr>
+                <w:rFonts w:ascii="Palatino Linotype" w:hAnsi="Palatino Linotype"/>
+                <w:sz w:val="22"/>
+              </w:rPr>
+            </w:pPr>
+          </w:p>
+          <w:p>
+            <w:pPr>
+              <w:pStyle w:val="Heading1"/>
+              <w:spacing w:before="0" w:after="0" w:afterAutospacing="0"/>
+              <w:outlineLvl w:val="0"/>
+              <w:rPr>
+                <w:rFonts w:ascii="Palatino Linotype" w:hAnsi="Palatino Linotype"/>
+                <w:sz w:val="22"/>
+              </w:rPr>
+            </w:pPr>
+          </w:p>
+          <w:p>
+            <w:pPr>
+              <w:pStyle w:val="Heading1"/>
+              <w:spacing w:before="0" w:after="0" w:afterAutospacing="0"/>
+              <w:outlineLvl w:val="0"/>
+              <w:rPr>
+                <w:rFonts w:ascii="Palatino Linotype" w:hAnsi="Palatino Linotype"/>
+                <w:sz w:val="22"/>
+              </w:rPr>
+            </w:pPr>
+          </w:p>
+          <w:p>
+            <w:pPr>
+              <w:pStyle w:val="Heading1"/>
+              <w:spacing w:before="0" w:after="0" w:afterAutospacing="0"/>
+              <w:outlineLvl w:val="0"/>
+              <w:rPr>
+                <w:rFonts w:ascii="Palatino Linotype" w:hAnsi="Palatino Linotype"/>
+                <w:sz w:val="22"/>
+              </w:rPr>
+            </w:pPr>
+          </w:p>
+          <w:p>
+            <w:pPr>
+              <w:pStyle w:val="Heading1"/>
+              <w:spacing w:before="0" w:after="0" w:afterAutospacing="0"/>
+              <w:outlineLvl w:val="0"/>
+              <w:rPr>
+                <w:rFonts w:ascii="Palatino Linotype" w:hAnsi="Palatino Linotype"/>
+                <w:sz w:val="22"/>
+                <w:szCs w:val="40"/>
+              </w:rPr>
+            </w:pPr>
+          </w:p>
+          <w:p>
+            <w:pPr>
+              <w:pStyle w:val="Heading1"/>
               <w:spacing w:before="0" w:after="120" w:afterAutospacing="0"/>
               <w:outlineLvl w:val="0"/>
               <w:rPr>
@@ -4626,10 +5087,11 @@
         </w:tc>
         <w:tc>
           <w:tcPr>
-            <w:tcW w:w="1672" w:type="dxa"/>
-            <w:gridSpan w:val="3"/>
+            <w:tcW w:w="2122" w:type="dxa"/>
+            <w:gridSpan w:val="2"/>
             <w:tcBorders>
               <w:top w:val="single" w:sz="4" w:space="0" w:color="808080" w:themeColor="background1" w:themeShade="80"/>
+              <w:bottom w:val="single" w:sz="4" w:space="0" w:color="FFFFFF" w:themeColor="background1"/>
             </w:tcBorders>
           </w:tcPr>
           <w:p>
@@ -4650,10 +5112,9 @@
       <w:tr>
         <w:tc>
           <w:tcPr>
-            <w:tcW w:w="9856" w:type="dxa"/>
-            <w:gridSpan w:val="13"/>
+            <w:tcW w:w="2178" w:type="dxa"/>
             <w:tcBorders>
-              <w:bottom w:val="single" w:sz="4" w:space="0" w:color="808080" w:themeColor="background1" w:themeShade="80"/>
+              <w:bottom w:val="single" w:sz="4" w:space="0" w:color="FFFFFF" w:themeColor="background1"/>
             </w:tcBorders>
           </w:tcPr>
           <w:p>
@@ -4665,22 +5126,19 @@
               <w:rPr>
                 <w:rFonts w:ascii="Palatino Linotype" w:hAnsi="Palatino Linotype"/>
                 <w:bCs/>
-              </w:rPr>
-            </w:pPr>
-            <w:r>
-              <w:rPr>
-                <w:rFonts w:ascii="Palatino Linotype" w:hAnsi="Palatino Linotype"/>
-                <w:b/>
-                <w:bCs/>
-              </w:rPr>
-              <w:t xml:space="preserve">Proficient in: </w:t>
-            </w:r>
-            <w:r>
-              <w:rPr>
-                <w:rFonts w:ascii="Palatino Linotype" w:hAnsi="Palatino Linotype"/>
-                <w:bCs/>
-              </w:rPr>
-              <w:t>Java, Python, Caffe, TensorFlow, PyTorch, Matlab, Javascript, Google Closure, Git, HTML, CSS</w:t>
+                <w:sz w:val="22"/>
+                <w:szCs w:val="22"/>
+              </w:rPr>
+            </w:pPr>
+            <w:r>
+              <w:rPr>
+                <w:rFonts w:ascii="Palatino Linotype" w:hAnsi="Palatino Linotype"/>
+                <w:b/>
+                <w:bCs/>
+                <w:sz w:val="22"/>
+                <w:szCs w:val="22"/>
+              </w:rPr>
+              <w:t>Proficient in</w:t>
             </w:r>
           </w:p>
           <w:p>
@@ -4692,33 +5150,114 @@
               </w:tabs>
               <w:rPr>
                 <w:rFonts w:ascii="Palatino Linotype" w:hAnsi="Palatino Linotype"/>
-                <w:b/>
-                <w:bCs/>
-              </w:rPr>
-            </w:pPr>
-            <w:r>
-              <w:rPr>
-                <w:rFonts w:ascii="Palatino Linotype" w:hAnsi="Palatino Linotype"/>
-                <w:b/>
-                <w:bCs/>
-              </w:rPr>
-              <w:t xml:space="preserve">Capable in: </w:t>
-            </w:r>
-            <w:r>
-              <w:rPr>
-                <w:rFonts w:ascii="Palatino Linotype" w:hAnsi="Palatino Linotype"/>
-                <w:bCs/>
-              </w:rPr>
-              <w:t>Android, C++, PHP, Mercurial</w:t>
-            </w:r>
-            <w:r>
-              <w:rPr>
-                <w:rFonts w:ascii="Palatino Linotype" w:hAnsi="Palatino Linotype"/>
-                <w:bCs/>
-              </w:rPr>
-              <w:t xml:space="preserve">, C#, </w:t>
-            </w:r>
-          </w:p>
+                <w:bCs/>
+                <w:sz w:val="22"/>
+                <w:szCs w:val="22"/>
+              </w:rPr>
+            </w:pPr>
+          </w:p>
+        </w:tc>
+        <w:tc>
+          <w:tcPr>
+            <w:tcW w:w="9074" w:type="dxa"/>
+            <w:gridSpan w:val="13"/>
+            <w:tcBorders>
+              <w:bottom w:val="single" w:sz="4" w:space="0" w:color="FFFFFF" w:themeColor="background1"/>
+            </w:tcBorders>
+          </w:tcPr>
+          <w:p>
+            <w:pPr>
+              <w:tabs>
+                <w:tab w:val="left" w:pos="1440"/>
+              </w:tabs>
+              <w:rPr>
+                <w:rFonts w:ascii="Palatino Linotype" w:hAnsi="Palatino Linotype"/>
+                <w:color w:val="000000"/>
+                <w:sz w:val="22"/>
+                <w:szCs w:val="22"/>
+              </w:rPr>
+            </w:pPr>
+            <w:r>
+              <w:rPr>
+                <w:rFonts w:ascii="Palatino Linotype" w:hAnsi="Palatino Linotype"/>
+                <w:bCs/>
+                <w:sz w:val="22"/>
+                <w:szCs w:val="22"/>
+              </w:rPr>
+              <w:t xml:space="preserve">Java, Python, Caffe, TensorFlow, </w:t>
+            </w:r>
+            <w:proofErr w:type="spellStart"/>
+            <w:r>
+              <w:rPr>
+                <w:rFonts w:ascii="Palatino Linotype" w:hAnsi="Palatino Linotype"/>
+                <w:bCs/>
+                <w:sz w:val="22"/>
+                <w:szCs w:val="22"/>
+              </w:rPr>
+              <w:t>PyTorch</w:t>
+            </w:r>
+            <w:proofErr w:type="spellEnd"/>
+            <w:r>
+              <w:rPr>
+                <w:rFonts w:ascii="Palatino Linotype" w:hAnsi="Palatino Linotype"/>
+                <w:bCs/>
+                <w:sz w:val="22"/>
+                <w:szCs w:val="22"/>
+              </w:rPr>
+              <w:t xml:space="preserve">, </w:t>
+            </w:r>
+            <w:proofErr w:type="spellStart"/>
+            <w:r>
+              <w:rPr>
+                <w:rFonts w:ascii="Palatino Linotype" w:hAnsi="Palatino Linotype"/>
+                <w:bCs/>
+                <w:sz w:val="22"/>
+                <w:szCs w:val="22"/>
+              </w:rPr>
+              <w:t>Matlab</w:t>
+            </w:r>
+            <w:proofErr w:type="spellEnd"/>
+            <w:r>
+              <w:rPr>
+                <w:rFonts w:ascii="Palatino Linotype" w:hAnsi="Palatino Linotype"/>
+                <w:bCs/>
+                <w:sz w:val="22"/>
+                <w:szCs w:val="22"/>
+              </w:rPr>
+              <w:t xml:space="preserve">, </w:t>
+            </w:r>
+            <w:proofErr w:type="spellStart"/>
+            <w:r>
+              <w:rPr>
+                <w:rFonts w:ascii="Palatino Linotype" w:hAnsi="Palatino Linotype"/>
+                <w:bCs/>
+                <w:sz w:val="22"/>
+                <w:szCs w:val="22"/>
+              </w:rPr>
+              <w:t>Javascript</w:t>
+            </w:r>
+            <w:proofErr w:type="spellEnd"/>
+            <w:r>
+              <w:rPr>
+                <w:rFonts w:ascii="Palatino Linotype" w:hAnsi="Palatino Linotype"/>
+                <w:bCs/>
+                <w:sz w:val="22"/>
+                <w:szCs w:val="22"/>
+              </w:rPr>
+              <w:t>, Google Closure, Git, HTML, CSS</w:t>
+            </w:r>
+          </w:p>
+        </w:tc>
+      </w:tr>
+      <w:tr>
+        <w:tc>
+          <w:tcPr>
+            <w:tcW w:w="2178" w:type="dxa"/>
+            <w:tcBorders>
+              <w:top w:val="single" w:sz="4" w:space="0" w:color="FFFFFF" w:themeColor="background1"/>
+              <w:bottom w:val="single" w:sz="4" w:space="0" w:color="FFFFFF" w:themeColor="background1"/>
+            </w:tcBorders>
+          </w:tcPr>
           <w:p>
             <w:pPr>
               <w:tabs>
@@ -4727,69 +5266,174 @@
               </w:tabs>
               <w:rPr>
                 <w:rFonts w:ascii="Palatino Linotype" w:hAnsi="Palatino Linotype"/>
-                <w:bCs/>
-              </w:rPr>
-            </w:pPr>
-            <w:r>
-              <w:rPr>
-                <w:rFonts w:ascii="Palatino Linotype" w:hAnsi="Palatino Linotype"/>
-                <w:b/>
-                <w:bCs/>
-              </w:rPr>
-              <w:t xml:space="preserve">Basic Knowledge: </w:t>
-            </w:r>
-            <w:r>
-              <w:rPr>
-                <w:rFonts w:ascii="Palatino Linotype" w:hAnsi="Palatino Linotype"/>
-                <w:bCs/>
-              </w:rPr>
-              <w:t>CUDA, Objective-C/Cocoa, iPhone, MySQL, C, JQuery, LaTeX</w:t>
-            </w:r>
-            <w:r>
-              <w:rPr>
-                <w:rFonts w:ascii="Palatino Linotype" w:hAnsi="Palatino Linotype"/>
-                <w:bCs/>
-              </w:rPr>
-              <w:t xml:space="preserve">, </w:t>
-            </w:r>
-            <w:r>
-              <w:rPr>
-                <w:rFonts w:ascii="Palatino Linotype" w:hAnsi="Palatino Linotype"/>
-                <w:bCs/>
-              </w:rPr>
-              <w:t>Unix Terminal</w:t>
-            </w:r>
-          </w:p>
-        </w:tc>
-        <w:tc>
-          <w:tcPr>
-            <w:tcW w:w="1396" w:type="dxa"/>
+                <w:b/>
+                <w:bCs/>
+                <w:sz w:val="22"/>
+                <w:szCs w:val="22"/>
+              </w:rPr>
+            </w:pPr>
+            <w:r>
+              <w:rPr>
+                <w:rFonts w:ascii="Palatino Linotype" w:hAnsi="Palatino Linotype"/>
+                <w:b/>
+                <w:bCs/>
+                <w:sz w:val="22"/>
+                <w:szCs w:val="22"/>
+              </w:rPr>
+              <w:t>Capable in</w:t>
+            </w:r>
+          </w:p>
+        </w:tc>
+        <w:tc>
+          <w:tcPr>
+            <w:tcW w:w="9074" w:type="dxa"/>
+            <w:gridSpan w:val="13"/>
             <w:tcBorders>
+              <w:top w:val="single" w:sz="4" w:space="0" w:color="FFFFFF" w:themeColor="background1"/>
+              <w:bottom w:val="single" w:sz="4" w:space="0" w:color="FFFFFF" w:themeColor="background1"/>
+            </w:tcBorders>
+          </w:tcPr>
+          <w:p>
+            <w:pPr>
+              <w:tabs>
+                <w:tab w:val="left" w:pos="162"/>
+                <w:tab w:val="left" w:pos="1206"/>
+                <w:tab w:val="left" w:pos="5742"/>
+              </w:tabs>
+              <w:rPr>
+                <w:rFonts w:ascii="Palatino Linotype" w:hAnsi="Palatino Linotype"/>
+                <w:b/>
+                <w:bCs/>
+                <w:sz w:val="22"/>
+                <w:szCs w:val="22"/>
+              </w:rPr>
+            </w:pPr>
+            <w:r>
+              <w:rPr>
+                <w:rFonts w:ascii="Palatino Linotype" w:hAnsi="Palatino Linotype"/>
+                <w:bCs/>
+                <w:sz w:val="22"/>
+                <w:szCs w:val="22"/>
+              </w:rPr>
+              <w:t xml:space="preserve">Android, C++, PHP, Mercurial, C#, </w:t>
+            </w:r>
+          </w:p>
+        </w:tc>
+      </w:tr>
+      <w:tr>
+        <w:trPr>
+          <w:trHeight w:val="77"/>
+        </w:trPr>
+        <w:tc>
+          <w:tcPr>
+            <w:tcW w:w="2178" w:type="dxa"/>
+            <w:tcBorders>
+              <w:top w:val="single" w:sz="4" w:space="0" w:color="FFFFFF" w:themeColor="background1"/>
               <w:bottom w:val="single" w:sz="4" w:space="0" w:color="808080" w:themeColor="background1" w:themeShade="80"/>
             </w:tcBorders>
           </w:tcPr>
           <w:p>
             <w:pPr>
               <w:tabs>
+                <w:tab w:val="left" w:pos="162"/>
+                <w:tab w:val="left" w:pos="1206"/>
+              </w:tabs>
+              <w:rPr>
+                <w:rFonts w:ascii="Palatino Linotype" w:hAnsi="Palatino Linotype"/>
+                <w:b/>
+                <w:bCs/>
+                <w:sz w:val="22"/>
+                <w:szCs w:val="22"/>
+              </w:rPr>
+            </w:pPr>
+            <w:r>
+              <w:rPr>
+                <w:rFonts w:ascii="Palatino Linotype" w:hAnsi="Palatino Linotype"/>
+                <w:b/>
+                <w:bCs/>
+                <w:sz w:val="22"/>
+                <w:szCs w:val="22"/>
+              </w:rPr>
+              <w:t>Basic Knowledge</w:t>
+            </w:r>
+          </w:p>
+          <w:p>
+            <w:pPr>
+              <w:tabs>
+                <w:tab w:val="left" w:pos="162"/>
+                <w:tab w:val="left" w:pos="1206"/>
+              </w:tabs>
+              <w:rPr>
+                <w:rFonts w:ascii="Palatino Linotype" w:hAnsi="Palatino Linotype"/>
+                <w:b/>
+                <w:bCs/>
+                <w:sz w:val="22"/>
+                <w:szCs w:val="22"/>
+              </w:rPr>
+            </w:pPr>
+          </w:p>
+        </w:tc>
+        <w:tc>
+          <w:tcPr>
+            <w:tcW w:w="9074" w:type="dxa"/>
+            <w:gridSpan w:val="13"/>
+            <w:tcBorders>
+              <w:top w:val="single" w:sz="4" w:space="0" w:color="FFFFFF" w:themeColor="background1"/>
+              <w:bottom w:val="single" w:sz="4" w:space="0" w:color="808080" w:themeColor="background1" w:themeShade="80"/>
+            </w:tcBorders>
+          </w:tcPr>
+          <w:p>
+            <w:pPr>
+              <w:tabs>
                 <w:tab w:val="left" w:pos="1440"/>
               </w:tabs>
-              <w:ind w:left="360"/>
-              <w:jc w:val="right"/>
-              <w:rPr>
-                <w:rFonts w:ascii="Palatino Linotype" w:hAnsi="Palatino Linotype"/>
-                <w:color w:val="000000"/>
-              </w:rPr>
-            </w:pPr>
+              <w:rPr>
+                <w:rFonts w:ascii="Palatino Linotype" w:hAnsi="Palatino Linotype"/>
+                <w:bCs/>
+                <w:sz w:val="22"/>
+                <w:szCs w:val="22"/>
+              </w:rPr>
+            </w:pPr>
+            <w:r>
+              <w:rPr>
+                <w:rFonts w:ascii="Palatino Linotype" w:hAnsi="Palatino Linotype"/>
+                <w:bCs/>
+                <w:sz w:val="22"/>
+                <w:szCs w:val="22"/>
+              </w:rPr>
+              <w:t xml:space="preserve">CUDA, Objective-C/Cocoa, iPhone, MySQL, C, </w:t>
+            </w:r>
+            <w:proofErr w:type="spellStart"/>
+            <w:r>
+              <w:rPr>
+                <w:rFonts w:ascii="Palatino Linotype" w:hAnsi="Palatino Linotype"/>
+                <w:bCs/>
+                <w:sz w:val="22"/>
+                <w:szCs w:val="22"/>
+              </w:rPr>
+              <w:t>JQuery</w:t>
+            </w:r>
+            <w:proofErr w:type="spellEnd"/>
+            <w:r>
+              <w:rPr>
+                <w:rFonts w:ascii="Palatino Linotype" w:hAnsi="Palatino Linotype"/>
+                <w:bCs/>
+                <w:sz w:val="22"/>
+                <w:szCs w:val="22"/>
+              </w:rPr>
+              <w:t>, LaTeX, Unix Terminal</w:t>
+            </w:r>
           </w:p>
         </w:tc>
       </w:tr>
       <w:tr>
         <w:tc>
           <w:tcPr>
-            <w:tcW w:w="9580" w:type="dxa"/>
-            <w:gridSpan w:val="11"/>
+            <w:tcW w:w="9130" w:type="dxa"/>
+            <w:gridSpan w:val="12"/>
             <w:tcBorders>
               <w:top w:val="single" w:sz="4" w:space="0" w:color="808080" w:themeColor="background1" w:themeShade="80"/>
+              <w:bottom w:val="single" w:sz="4" w:space="0" w:color="FFFFFF" w:themeColor="background1"/>
             </w:tcBorders>
           </w:tcPr>
           <w:p>
@@ -4824,10 +5468,11 @@
         </w:tc>
         <w:tc>
           <w:tcPr>
-            <w:tcW w:w="1672" w:type="dxa"/>
-            <w:gridSpan w:val="3"/>
+            <w:tcW w:w="2122" w:type="dxa"/>
+            <w:gridSpan w:val="2"/>
             <w:tcBorders>
               <w:top w:val="single" w:sz="4" w:space="0" w:color="A6A6A6" w:themeColor="background1" w:themeShade="A6"/>
+              <w:bottom w:val="single" w:sz="4" w:space="0" w:color="FFFFFF" w:themeColor="background1"/>
             </w:tcBorders>
           </w:tcPr>
           <w:p>
@@ -4846,72 +5491,50 @@
         </w:tc>
       </w:tr>
       <w:tr>
-        <w:tc>
-          <w:tcPr>
-            <w:tcW w:w="9580" w:type="dxa"/>
-            <w:gridSpan w:val="11"/>
-          </w:tcPr>
-          <w:p>
-            <w:pPr>
-              <w:tabs>
-                <w:tab w:val="left" w:pos="162"/>
-                <w:tab w:val="left" w:pos="1206"/>
-              </w:tabs>
-              <w:rPr>
-                <w:rFonts w:ascii="Palatino Linotype" w:hAnsi="Palatino Linotype"/>
-              </w:rPr>
-            </w:pPr>
-            <w:r>
-              <w:rPr>
-                <w:rFonts w:ascii="Palatino Linotype" w:hAnsi="Palatino Linotype"/>
-                <w:b/>
-                <w:bCs/>
-              </w:rPr>
-              <w:t>Deep Learning Class Numpy Library:</w:t>
-            </w:r>
-            <w:r>
-              <w:rPr>
-                <w:rFonts w:ascii="Palatino Linotype" w:hAnsi="Palatino Linotype"/>
-              </w:rPr>
-              <w:t xml:space="preserve"> </w:t>
+        <w:trPr>
+          <w:trHeight w:val="2573"/>
+        </w:trPr>
+        <w:tc>
+          <w:tcPr>
+            <w:tcW w:w="11252" w:type="dxa"/>
+            <w:gridSpan w:val="14"/>
+            <w:tcBorders>
+              <w:top w:val="single" w:sz="4" w:space="0" w:color="FFFFFF" w:themeColor="background1"/>
+            </w:tcBorders>
+          </w:tcPr>
+          <w:p>
+            <w:pPr>
+              <w:pStyle w:val="Heading1"/>
+              <w:spacing w:before="0" w:after="0" w:afterAutospacing="0"/>
+              <w:outlineLvl w:val="0"/>
+              <w:rPr>
+                <w:rFonts w:ascii="Palatino Linotype" w:hAnsi="Palatino Linotype"/>
+                <w:sz w:val="22"/>
+              </w:rPr>
+            </w:pPr>
+            <w:r>
+              <w:rPr>
+                <w:rFonts w:ascii="Palatino Linotype" w:hAnsi="Palatino Linotype"/>
+                <w:b/>
+                <w:bCs w:val="0"/>
+                <w:sz w:val="22"/>
+                <w:u w:val="none"/>
+              </w:rPr>
+              <w:t xml:space="preserve">VINCE: </w:t>
             </w:r>
             <w:hyperlink r:id="rId10" w:history="1">
               <w:r>
                 <w:rPr>
                   <w:rStyle w:val="Hyperlink"/>
-                  <w:rFonts w:ascii="Palatino Linotype" w:hAnsi="Palatino Linotype"/>
+                  <w:rFonts w:ascii="Palatino Linotype" w:eastAsiaTheme="minorEastAsia" w:hAnsi="Palatino Linotype"/>
+                  <w:bCs w:val="0"/>
+                  <w:kern w:val="0"/>
+                  <w:sz w:val="22"/>
                 </w:rPr>
-                <w:t>https://gitlab.com/danielgordon10/dl-class-2019a</w:t>
+                <w:t>https://github.com/danielgordon10/vince</w:t>
               </w:r>
             </w:hyperlink>
           </w:p>
-        </w:tc>
-        <w:tc>
-          <w:tcPr>
-            <w:tcW w:w="1672" w:type="dxa"/>
-            <w:gridSpan w:val="3"/>
-          </w:tcPr>
-          <w:p>
-            <w:pPr>
-              <w:tabs>
-                <w:tab w:val="left" w:pos="1440"/>
-              </w:tabs>
-              <w:ind w:left="360"/>
-              <w:jc w:val="right"/>
-              <w:rPr>
-                <w:rFonts w:ascii="Palatino Linotype" w:hAnsi="Palatino Linotype"/>
-                <w:color w:val="000000"/>
-              </w:rPr>
-            </w:pPr>
-          </w:p>
-        </w:tc>
-      </w:tr>
-      <w:tr>
-        <w:tc>
-          <w:tcPr>
-            <w:tcW w:w="9580" w:type="dxa"/>
-            <w:gridSpan w:val="11"/>
-          </w:tcPr>
           <w:p>
             <w:pPr>
               <w:tabs>
@@ -4920,19 +5543,47 @@
               </w:tabs>
               <w:rPr>
                 <w:rFonts w:ascii="Palatino Linotype" w:hAnsi="Palatino Linotype"/>
-              </w:rPr>
-            </w:pPr>
-            <w:r>
-              <w:rPr>
-                <w:rFonts w:ascii="Palatino Linotype" w:hAnsi="Palatino Linotype"/>
-                <w:b/>
-                <w:bCs/>
-              </w:rPr>
-              <w:t>SplitNet:</w:t>
-            </w:r>
-            <w:r>
-              <w:rPr>
-                <w:rFonts w:ascii="Palatino Linotype" w:hAnsi="Palatino Linotype"/>
+                <w:sz w:val="22"/>
+                <w:szCs w:val="48"/>
+              </w:rPr>
+            </w:pPr>
+            <w:r>
+              <w:rPr>
+                <w:rFonts w:ascii="Palatino Linotype" w:hAnsi="Palatino Linotype"/>
+                <w:b/>
+                <w:bCs/>
+                <w:sz w:val="22"/>
+                <w:szCs w:val="48"/>
+              </w:rPr>
+              <w:t xml:space="preserve">Deep Learning Class </w:t>
+            </w:r>
+            <w:proofErr w:type="spellStart"/>
+            <w:r>
+              <w:rPr>
+                <w:rFonts w:ascii="Palatino Linotype" w:hAnsi="Palatino Linotype"/>
+                <w:b/>
+                <w:bCs/>
+                <w:sz w:val="22"/>
+                <w:szCs w:val="48"/>
+              </w:rPr>
+              <w:t>Numpy</w:t>
+            </w:r>
+            <w:proofErr w:type="spellEnd"/>
+            <w:r>
+              <w:rPr>
+                <w:rFonts w:ascii="Palatino Linotype" w:hAnsi="Palatino Linotype"/>
+                <w:b/>
+                <w:bCs/>
+                <w:sz w:val="22"/>
+                <w:szCs w:val="48"/>
+              </w:rPr>
+              <w:t xml:space="preserve"> Library:</w:t>
+            </w:r>
+            <w:r>
+              <w:rPr>
+                <w:rFonts w:ascii="Palatino Linotype" w:hAnsi="Palatino Linotype"/>
+                <w:sz w:val="22"/>
+                <w:szCs w:val="48"/>
               </w:rPr>
               <w:t xml:space="preserve"> </w:t>
             </w:r>
@@ -4941,38 +5592,13 @@
                 <w:rPr>
                   <w:rStyle w:val="Hyperlink"/>
                   <w:rFonts w:ascii="Palatino Linotype" w:hAnsi="Palatino Linotype"/>
+                  <w:sz w:val="22"/>
+                  <w:szCs w:val="48"/>
                 </w:rPr>
-                <w:t>https://github.com/facebookresearch/splitnet</w:t>
+                <w:t>https://gitlab.com/danielgordon10/dl-class-2019a</w:t>
               </w:r>
             </w:hyperlink>
           </w:p>
-        </w:tc>
-        <w:tc>
-          <w:tcPr>
-            <w:tcW w:w="1672" w:type="dxa"/>
-            <w:gridSpan w:val="3"/>
-          </w:tcPr>
-          <w:p>
-            <w:pPr>
-              <w:tabs>
-                <w:tab w:val="left" w:pos="1440"/>
-              </w:tabs>
-              <w:ind w:left="360"/>
-              <w:jc w:val="right"/>
-              <w:rPr>
-                <w:rFonts w:ascii="Palatino Linotype" w:hAnsi="Palatino Linotype"/>
-                <w:color w:val="000000"/>
-              </w:rPr>
-            </w:pPr>
-          </w:p>
-        </w:tc>
-      </w:tr>
-      <w:tr>
-        <w:tc>
-          <w:tcPr>
-            <w:tcW w:w="9580" w:type="dxa"/>
-            <w:gridSpan w:val="11"/>
-          </w:tcPr>
           <w:p>
             <w:pPr>
               <w:tabs>
@@ -4982,53 +5608,51 @@
               <w:rPr>
                 <w:rFonts w:ascii="Palatino Linotype" w:hAnsi="Palatino Linotype"/>
                 <w:sz w:val="22"/>
-              </w:rPr>
-            </w:pPr>
-            <w:r>
-              <w:rPr>
-                <w:rFonts w:ascii="Palatino Linotype" w:hAnsi="Palatino Linotype"/>
-                <w:b/>
-                <w:bCs/>
-              </w:rPr>
-              <w:t xml:space="preserve">AI-Habitat: </w:t>
+                <w:szCs w:val="48"/>
+              </w:rPr>
+            </w:pPr>
+            <w:proofErr w:type="spellStart"/>
+            <w:r>
+              <w:rPr>
+                <w:rFonts w:ascii="Palatino Linotype" w:hAnsi="Palatino Linotype"/>
+                <w:b/>
+                <w:bCs/>
+                <w:sz w:val="22"/>
+                <w:szCs w:val="48"/>
+              </w:rPr>
+              <w:t>SplitNet</w:t>
+            </w:r>
+            <w:proofErr w:type="spellEnd"/>
+            <w:r>
+              <w:rPr>
+                <w:rFonts w:ascii="Palatino Linotype" w:hAnsi="Palatino Linotype"/>
+                <w:b/>
+                <w:bCs/>
+                <w:sz w:val="22"/>
+                <w:szCs w:val="48"/>
+              </w:rPr>
+              <w:t>:</w:t>
+            </w:r>
+            <w:r>
+              <w:rPr>
+                <w:rFonts w:ascii="Palatino Linotype" w:hAnsi="Palatino Linotype"/>
+                <w:sz w:val="22"/>
+                <w:szCs w:val="48"/>
+              </w:rPr>
+              <w:t xml:space="preserve"> </w:t>
             </w:r>
             <w:hyperlink r:id="rId12" w:history="1">
               <w:r>
                 <w:rPr>
                   <w:rStyle w:val="Hyperlink"/>
                   <w:rFonts w:ascii="Palatino Linotype" w:hAnsi="Palatino Linotype"/>
+                  <w:sz w:val="22"/>
+                  <w:szCs w:val="48"/>
                 </w:rPr>
-                <w:t>https://github.com/facebookresearch/habitat-api</w:t>
+                <w:t>https://github.com/facebookresearch/splitnet</w:t>
               </w:r>
             </w:hyperlink>
           </w:p>
-        </w:tc>
-        <w:tc>
-          <w:tcPr>
-            <w:tcW w:w="1672" w:type="dxa"/>
-            <w:gridSpan w:val="3"/>
-          </w:tcPr>
-          <w:p>
-            <w:pPr>
-              <w:tabs>
-                <w:tab w:val="left" w:pos="1440"/>
-              </w:tabs>
-              <w:ind w:left="360"/>
-              <w:jc w:val="right"/>
-              <w:rPr>
-                <w:rFonts w:ascii="Palatino Linotype" w:hAnsi="Palatino Linotype"/>
-                <w:color w:val="000000"/>
-              </w:rPr>
-            </w:pPr>
-          </w:p>
-        </w:tc>
-      </w:tr>
-      <w:tr>
-        <w:tc>
-          <w:tcPr>
-            <w:tcW w:w="9580" w:type="dxa"/>
-            <w:gridSpan w:val="11"/>
-          </w:tcPr>
           <w:p>
             <w:pPr>
               <w:tabs>
@@ -5037,53 +5661,32 @@
               </w:tabs>
               <w:rPr>
                 <w:rFonts w:ascii="Palatino Linotype" w:hAnsi="Palatino Linotype"/>
-              </w:rPr>
-            </w:pPr>
-            <w:r>
-              <w:rPr>
-                <w:rFonts w:ascii="Palatino Linotype" w:hAnsi="Palatino Linotype"/>
-                <w:b/>
-                <w:bCs/>
-              </w:rPr>
-              <w:t xml:space="preserve">AI2-THOR: </w:t>
+                <w:sz w:val="22"/>
+                <w:szCs w:val="48"/>
+              </w:rPr>
+            </w:pPr>
+            <w:r>
+              <w:rPr>
+                <w:rFonts w:ascii="Palatino Linotype" w:hAnsi="Palatino Linotype"/>
+                <w:b/>
+                <w:bCs/>
+                <w:sz w:val="22"/>
+                <w:szCs w:val="48"/>
+              </w:rPr>
+              <w:t xml:space="preserve">AI-Habitat: </w:t>
             </w:r>
             <w:hyperlink r:id="rId13" w:history="1">
               <w:r>
                 <w:rPr>
                   <w:rStyle w:val="Hyperlink"/>
                   <w:rFonts w:ascii="Palatino Linotype" w:hAnsi="Palatino Linotype"/>
+                  <w:sz w:val="22"/>
+                  <w:szCs w:val="48"/>
                 </w:rPr>
-                <w:t>https://github.com/allenai/ai2thor</w:t>
+                <w:t>https://github.com/facebookresearch/habitat-api</w:t>
               </w:r>
             </w:hyperlink>
           </w:p>
-        </w:tc>
-        <w:tc>
-          <w:tcPr>
-            <w:tcW w:w="1672" w:type="dxa"/>
-            <w:gridSpan w:val="3"/>
-          </w:tcPr>
-          <w:p>
-            <w:pPr>
-              <w:tabs>
-                <w:tab w:val="left" w:pos="1440"/>
-              </w:tabs>
-              <w:ind w:left="360"/>
-              <w:jc w:val="right"/>
-              <w:rPr>
-                <w:rFonts w:ascii="Palatino Linotype" w:hAnsi="Palatino Linotype"/>
-                <w:color w:val="000000"/>
-              </w:rPr>
-            </w:pPr>
-          </w:p>
-        </w:tc>
-      </w:tr>
-      <w:tr>
-        <w:tc>
-          <w:tcPr>
-            <w:tcW w:w="9580" w:type="dxa"/>
-            <w:gridSpan w:val="11"/>
-          </w:tcPr>
           <w:p>
             <w:pPr>
               <w:tabs>
@@ -5092,56 +5695,32 @@
               </w:tabs>
               <w:rPr>
                 <w:rFonts w:ascii="Palatino Linotype" w:hAnsi="Palatino Linotype"/>
-              </w:rPr>
-            </w:pPr>
-            <w:r>
-              <w:rPr>
-                <w:rFonts w:ascii="Palatino Linotype" w:hAnsi="Palatino Linotype"/>
-                <w:b/>
-                <w:bCs/>
-              </w:rPr>
-              <w:t xml:space="preserve">Re3: </w:t>
+                <w:sz w:val="22"/>
+                <w:szCs w:val="48"/>
+              </w:rPr>
+            </w:pPr>
+            <w:r>
+              <w:rPr>
+                <w:rFonts w:ascii="Palatino Linotype" w:hAnsi="Palatino Linotype"/>
+                <w:b/>
+                <w:bCs/>
+                <w:sz w:val="22"/>
+                <w:szCs w:val="48"/>
+              </w:rPr>
+              <w:t xml:space="preserve">AI2-THOR: </w:t>
             </w:r>
             <w:hyperlink r:id="rId14" w:history="1">
               <w:r>
                 <w:rPr>
                   <w:rStyle w:val="Hyperlink"/>
                   <w:rFonts w:ascii="Palatino Linotype" w:hAnsi="Palatino Linotype"/>
+                  <w:sz w:val="22"/>
+                  <w:szCs w:val="48"/>
                 </w:rPr>
-                <w:t>https://gitlab.com/danielgordon10/re3-tensorflow</w:t>
+                <w:t>https://github.com/allenai/ai2thor</w:t>
               </w:r>
             </w:hyperlink>
           </w:p>
-        </w:tc>
-        <w:tc>
-          <w:tcPr>
-            <w:tcW w:w="1672" w:type="dxa"/>
-            <w:gridSpan w:val="3"/>
-          </w:tcPr>
-          <w:p>
-            <w:pPr>
-              <w:tabs>
-                <w:tab w:val="left" w:pos="1440"/>
-              </w:tabs>
-              <w:ind w:left="360"/>
-              <w:jc w:val="right"/>
-              <w:rPr>
-                <w:rFonts w:ascii="Palatino Linotype" w:hAnsi="Palatino Linotype"/>
-                <w:color w:val="000000"/>
-              </w:rPr>
-            </w:pPr>
-          </w:p>
-        </w:tc>
-      </w:tr>
-      <w:tr>
-        <w:tc>
-          <w:tcPr>
-            <w:tcW w:w="9580" w:type="dxa"/>
-            <w:gridSpan w:val="11"/>
-            <w:tcBorders>
-              <w:bottom w:val="single" w:sz="4" w:space="0" w:color="808080" w:themeColor="background1" w:themeShade="80"/>
-            </w:tcBorders>
-          </w:tcPr>
           <w:p>
             <w:pPr>
               <w:tabs>
@@ -5150,21 +5729,62 @@
               </w:tabs>
               <w:rPr>
                 <w:rFonts w:ascii="Palatino Linotype" w:hAnsi="Palatino Linotype"/>
-              </w:rPr>
-            </w:pPr>
-            <w:r>
-              <w:rPr>
-                <w:rFonts w:ascii="Palatino Linotype" w:hAnsi="Palatino Linotype"/>
-                <w:b/>
-                <w:bCs/>
-              </w:rPr>
-              <w:t xml:space="preserve">IQA: </w:t>
+                <w:sz w:val="22"/>
+                <w:szCs w:val="48"/>
+              </w:rPr>
+            </w:pPr>
+            <w:r>
+              <w:rPr>
+                <w:rFonts w:ascii="Palatino Linotype" w:hAnsi="Palatino Linotype"/>
+                <w:b/>
+                <w:bCs/>
+                <w:sz w:val="22"/>
+                <w:szCs w:val="48"/>
+              </w:rPr>
+              <w:t xml:space="preserve">Re3: </w:t>
             </w:r>
             <w:hyperlink r:id="rId15" w:history="1">
               <w:r>
                 <w:rPr>
                   <w:rStyle w:val="Hyperlink"/>
                   <w:rFonts w:ascii="Palatino Linotype" w:hAnsi="Palatino Linotype"/>
+                  <w:sz w:val="22"/>
+                  <w:szCs w:val="48"/>
+                </w:rPr>
+                <w:t>https://gitlab.com/danielgordon10/re3-tensorflow</w:t>
+              </w:r>
+            </w:hyperlink>
+          </w:p>
+          <w:p>
+            <w:pPr>
+              <w:tabs>
+                <w:tab w:val="left" w:pos="162"/>
+                <w:tab w:val="left" w:pos="1206"/>
+              </w:tabs>
+              <w:rPr>
+                <w:rStyle w:val="Hyperlink"/>
+                <w:rFonts w:ascii="Palatino Linotype" w:hAnsi="Palatino Linotype"/>
+                <w:sz w:val="22"/>
+                <w:szCs w:val="48"/>
+              </w:rPr>
+            </w:pPr>
+            <w:r>
+              <w:rPr>
+                <w:rFonts w:ascii="Palatino Linotype" w:hAnsi="Palatino Linotype"/>
+                <w:b/>
+                <w:bCs/>
+                <w:sz w:val="22"/>
+                <w:szCs w:val="48"/>
+              </w:rPr>
+              <w:t xml:space="preserve">IQA: </w:t>
+            </w:r>
+            <w:hyperlink r:id="rId16" w:history="1">
+              <w:r>
+                <w:rPr>
+                  <w:rStyle w:val="Hyperlink"/>
+                  <w:rFonts w:ascii="Palatino Linotype" w:hAnsi="Palatino Linotype"/>
+                  <w:sz w:val="22"/>
+                  <w:szCs w:val="48"/>
                 </w:rPr>
                 <w:t>https://github.com/danielgordon10/thor-iqa-cvpr-2018</w:t>
               </w:r>
@@ -5179,29 +5799,7 @@
               <w:rPr>
                 <w:rFonts w:ascii="Palatino Linotype" w:hAnsi="Palatino Linotype"/>
                 <w:sz w:val="22"/>
-                <w:szCs w:val="22"/>
-              </w:rPr>
-            </w:pPr>
-          </w:p>
-        </w:tc>
-        <w:tc>
-          <w:tcPr>
-            <w:tcW w:w="1672" w:type="dxa"/>
-            <w:gridSpan w:val="3"/>
-            <w:tcBorders>
-              <w:bottom w:val="single" w:sz="4" w:space="0" w:color="808080" w:themeColor="background1" w:themeShade="80"/>
-            </w:tcBorders>
-          </w:tcPr>
-          <w:p>
-            <w:pPr>
-              <w:tabs>
-                <w:tab w:val="left" w:pos="1440"/>
-              </w:tabs>
-              <w:ind w:left="360"/>
-              <w:jc w:val="right"/>
-              <w:rPr>
-                <w:rFonts w:ascii="Palatino Linotype" w:hAnsi="Palatino Linotype"/>
-                <w:color w:val="000000"/>
+                <w:szCs w:val="48"/>
               </w:rPr>
             </w:pPr>
           </w:p>
@@ -5210,8 +5808,8 @@
       <w:tr>
         <w:tc>
           <w:tcPr>
-            <w:tcW w:w="9580" w:type="dxa"/>
-            <w:gridSpan w:val="11"/>
+            <w:tcW w:w="9130" w:type="dxa"/>
+            <w:gridSpan w:val="12"/>
             <w:tcBorders>
               <w:top w:val="single" w:sz="4" w:space="0" w:color="808080" w:themeColor="background1" w:themeShade="80"/>
               <w:bottom w:val="single" w:sz="4" w:space="0" w:color="FFFFFF" w:themeColor="background1"/>
@@ -5233,8 +5831,8 @@
         </w:tc>
         <w:tc>
           <w:tcPr>
-            <w:tcW w:w="1672" w:type="dxa"/>
-            <w:gridSpan w:val="3"/>
+            <w:tcW w:w="2122" w:type="dxa"/>
+            <w:gridSpan w:val="2"/>
             <w:tcBorders>
               <w:top w:val="single" w:sz="4" w:space="0" w:color="808080" w:themeColor="background1" w:themeShade="80"/>
               <w:bottom w:val="single" w:sz="4" w:space="0" w:color="FFFFFF" w:themeColor="background1"/>
@@ -7019,6 +7617,7 @@
   <w:style w:type="character" w:default="1" w:styleId="DefaultParagraphFont">
     <w:name w:val="Default Paragraph Font"/>
     <w:uiPriority w:val="1"/>
+    <w:semiHidden/>
     <w:unhideWhenUsed/>
   </w:style>
   <w:style w:type="table" w:default="1" w:styleId="TableNormal">
@@ -7706,7 +8305,7 @@
 </file>
 
 <file path=customXml/itemProps1.xml><?xml version="1.0" encoding="utf-8"?>
-<ds:datastoreItem xmlns:ds="http://schemas.openxmlformats.org/officeDocument/2006/customXml" ds:itemID="{0ACD244D-76B6-46EC-A8B9-2CEF0CB97A7F}">
+<ds:datastoreItem xmlns:ds="http://schemas.openxmlformats.org/officeDocument/2006/customXml" ds:itemID="{44D7E3DF-B4F7-4296-B3A1-C3D72FEF59B9}">
   <ds:schemaRefs>
     <ds:schemaRef ds:uri="http://schemas.openxmlformats.org/officeDocument/2006/bibliography"/>
   </ds:schemaRefs>

</xml_diff>

<commit_message>
update Tue Oct 10 16:35:02 PDT 2023
</commit_message>
<xml_diff>
--- a/cv.docx
+++ b/cv.docx
@@ -1,6 +1,6 @@
 
 <file path=word/document.xml><?xml version="1.0" encoding="utf-8"?>
-<w:document xmlns:wpc="http://schemas.microsoft.com/office/word/2010/wordprocessingCanvas" xmlns:cx="http://schemas.microsoft.com/office/drawing/2014/chartex" xmlns:cx1="http://schemas.microsoft.com/office/drawing/2015/9/8/chartex" xmlns:cx2="http://schemas.microsoft.com/office/drawing/2015/10/21/chartex" xmlns:cx3="http://schemas.microsoft.com/office/drawing/2016/5/9/chartex" xmlns:cx4="http://schemas.microsoft.com/office/drawing/2016/5/10/chartex" xmlns:cx5="http://schemas.microsoft.com/office/drawing/2016/5/11/chartex" xmlns:cx6="http://schemas.microsoft.com/office/drawing/2016/5/12/chartex" xmlns:cx7="http://schemas.microsoft.com/office/drawing/2016/5/13/chartex" xmlns:cx8="http://schemas.microsoft.com/office/drawing/2016/5/14/chartex" xmlns:mc="http://schemas.openxmlformats.org/markup-compatibility/2006" xmlns:aink="http://schemas.microsoft.com/office/drawing/2016/ink" xmlns:am3d="http://schemas.microsoft.com/office/drawing/2017/model3d" xmlns:o="urn:schemas-microsoft-com:office:office" xmlns:r="http://schemas.openxmlformats.org/officeDocument/2006/relationships" xmlns:m="http://schemas.openxmlformats.org/officeDocument/2006/math" xmlns:v="urn:schemas-microsoft-com:vml" xmlns:wp14="http://schemas.microsoft.com/office/word/2010/wordprocessingDrawing" xmlns:wp="http://schemas.openxmlformats.org/drawingml/2006/wordprocessingDrawing" xmlns:w10="urn:schemas-microsoft-com:office:word" xmlns:w="http://schemas.openxmlformats.org/wordprocessingml/2006/main" xmlns:w14="http://schemas.microsoft.com/office/word/2010/wordml" xmlns:w15="http://schemas.microsoft.com/office/word/2012/wordml" xmlns:w16cex="http://schemas.microsoft.com/office/word/2018/wordml/cex" xmlns:w16cid="http://schemas.microsoft.com/office/word/2016/wordml/cid" xmlns:w16="http://schemas.microsoft.com/office/word/2018/wordml" xmlns:w16se="http://schemas.microsoft.com/office/word/2015/wordml/symex" xmlns:wpg="http://schemas.microsoft.com/office/word/2010/wordprocessingGroup" xmlns:wpi="http://schemas.microsoft.com/office/word/2010/wordprocessingInk" xmlns:wne="http://schemas.microsoft.com/office/word/2006/wordml" xmlns:wps="http://schemas.microsoft.com/office/word/2010/wordprocessingShape" mc:Ignorable="w14 w15 w16se w16cid w16 w16cex wp14">
+<w:document xmlns:wpc="http://schemas.microsoft.com/office/word/2010/wordprocessingCanvas" xmlns:cx="http://schemas.microsoft.com/office/drawing/2014/chartex" xmlns:cx1="http://schemas.microsoft.com/office/drawing/2015/9/8/chartex" xmlns:cx2="http://schemas.microsoft.com/office/drawing/2015/10/21/chartex" xmlns:cx3="http://schemas.microsoft.com/office/drawing/2016/5/9/chartex" xmlns:cx4="http://schemas.microsoft.com/office/drawing/2016/5/10/chartex" xmlns:cx5="http://schemas.microsoft.com/office/drawing/2016/5/11/chartex" xmlns:cx6="http://schemas.microsoft.com/office/drawing/2016/5/12/chartex" xmlns:cx7="http://schemas.microsoft.com/office/drawing/2016/5/13/chartex" xmlns:cx8="http://schemas.microsoft.com/office/drawing/2016/5/14/chartex" xmlns:mc="http://schemas.openxmlformats.org/markup-compatibility/2006" xmlns:aink="http://schemas.microsoft.com/office/drawing/2016/ink" xmlns:am3d="http://schemas.microsoft.com/office/drawing/2017/model3d" xmlns:o="urn:schemas-microsoft-com:office:office" xmlns:oel="http://schemas.microsoft.com/office/2019/extlst" xmlns:r="http://schemas.openxmlformats.org/officeDocument/2006/relationships" xmlns:m="http://schemas.openxmlformats.org/officeDocument/2006/math" xmlns:v="urn:schemas-microsoft-com:vml" xmlns:wp14="http://schemas.microsoft.com/office/word/2010/wordprocessingDrawing" xmlns:wp="http://schemas.openxmlformats.org/drawingml/2006/wordprocessingDrawing" xmlns:w10="urn:schemas-microsoft-com:office:word" xmlns:w="http://schemas.openxmlformats.org/wordprocessingml/2006/main" xmlns:w14="http://schemas.microsoft.com/office/word/2010/wordml" xmlns:w15="http://schemas.microsoft.com/office/word/2012/wordml" xmlns:w16cex="http://schemas.microsoft.com/office/word/2018/wordml/cex" xmlns:w16cid="http://schemas.microsoft.com/office/word/2016/wordml/cid" xmlns:w16="http://schemas.microsoft.com/office/word/2018/wordml" xmlns:w16sdtdh="http://schemas.microsoft.com/office/word/2020/wordml/sdtdatahash" xmlns:w16se="http://schemas.microsoft.com/office/word/2015/wordml/symex" xmlns:wpg="http://schemas.microsoft.com/office/word/2010/wordprocessingGroup" xmlns:wpi="http://schemas.microsoft.com/office/word/2010/wordprocessingInk" xmlns:wne="http://schemas.microsoft.com/office/word/2006/wordml" xmlns:wps="http://schemas.microsoft.com/office/word/2010/wordprocessingShape" mc:Ignorable="w14 w15 w16se w16cid w16 w16cex w16sdtdh wp14">
   <w:body>
     <w:tbl>
       <w:tblPr>
@@ -30,7 +30,8 @@
         <w:gridCol w:w="91"/>
         <w:gridCol w:w="86"/>
         <w:gridCol w:w="107"/>
-        <w:gridCol w:w="2015"/>
+        <w:gridCol w:w="141"/>
+        <w:gridCol w:w="1874"/>
       </w:tblGrid>
       <w:tr>
         <w:trPr>
@@ -39,7 +40,7 @@
         <w:tc>
           <w:tcPr>
             <w:tcW w:w="11252" w:type="dxa"/>
-            <w:gridSpan w:val="14"/>
+            <w:gridSpan w:val="15"/>
           </w:tcPr>
           <w:p>
             <w:pPr>
@@ -71,6 +72,12 @@
               </w:rPr>
             </w:pPr>
             <w:hyperlink r:id="rId6" w:history="1">
+              <w:r>
+                <w:rPr>
+                  <w:rStyle w:val="Hyperlink"/>
+                </w:rPr>
+                <w:t>danielgordon</w:t>
+              </w:r>
               <w:r>
                 <w:rPr>
                   <w:rStyle w:val="Hyperlink"/>
@@ -78,7 +85,7 @@
                   <w:sz w:val="22"/>
                   <w:lang w:bidi="en-US"/>
                 </w:rPr>
-                <w:t>xkcd@cs.washington.edu</w:t>
+                <w:t>@cs.washington.edu</w:t>
               </w:r>
             </w:hyperlink>
           </w:p>
@@ -135,7 +142,6 @@
             <w:pPr>
               <w:pStyle w:val="Heading1"/>
               <w:spacing w:before="0" w:after="0" w:afterAutospacing="0"/>
-              <w:outlineLvl w:val="0"/>
               <w:rPr>
                 <w:rFonts w:ascii="Palatino Linotype" w:hAnsi="Palatino Linotype"/>
                 <w:sz w:val="22"/>
@@ -147,7 +153,6 @@
             <w:pPr>
               <w:pStyle w:val="Heading1"/>
               <w:spacing w:before="0" w:after="120" w:afterAutospacing="0"/>
-              <w:outlineLvl w:val="0"/>
               <w:rPr>
                 <w:rFonts w:ascii="Palatino Linotype" w:hAnsi="Palatino Linotype"/>
                 <w:sz w:val="28"/>
@@ -165,7 +170,7 @@
         <w:tc>
           <w:tcPr>
             <w:tcW w:w="2122" w:type="dxa"/>
-            <w:gridSpan w:val="2"/>
+            <w:gridSpan w:val="3"/>
             <w:tcBorders>
               <w:top w:val="single" w:sz="4" w:space="0" w:color="auto"/>
             </w:tcBorders>
@@ -222,6 +227,7 @@
               <w:spacing w:line="240" w:lineRule="auto"/>
               <w:rPr>
                 <w:rFonts w:ascii="Palatino Linotype" w:hAnsi="Palatino Linotype"/>
+                <w:color w:val="000000"/>
               </w:rPr>
             </w:pPr>
             <w:r>
@@ -260,12 +266,46 @@
               </w:rPr>
               <w:t>in Computer Science</w:t>
             </w:r>
+            <w:r>
+              <w:rPr>
+                <w:rFonts w:ascii="Palatino Linotype" w:hAnsi="Palatino Linotype"/>
+                <w:color w:val="000000"/>
+              </w:rPr>
+              <w:t xml:space="preserve">. </w:t>
+            </w:r>
+          </w:p>
+          <w:p>
+            <w:pPr>
+              <w:pStyle w:val="NormalWeb"/>
+              <w:tabs>
+                <w:tab w:val="left" w:pos="360"/>
+              </w:tabs>
+              <w:spacing w:line="240" w:lineRule="auto"/>
+              <w:rPr>
+                <w:rFonts w:ascii="Palatino Linotype" w:hAnsi="Palatino Linotype"/>
+              </w:rPr>
+            </w:pPr>
+            <w:r>
+              <w:rPr>
+                <w:rFonts w:ascii="Palatino Linotype" w:hAnsi="Palatino Linotype"/>
+                <w:color w:val="000000"/>
+              </w:rPr>
+              <w:tab/>
+            </w:r>
+            <w:r>
+              <w:rPr>
+                <w:rFonts w:ascii="Palatino Linotype" w:hAnsi="Palatino Linotype"/>
+                <w:color w:val="000000"/>
+              </w:rPr>
+              <w:tab/>
+              <w:t>Advised by Dieter Fox and Ali Farhadi</w:t>
+            </w:r>
           </w:p>
         </w:tc>
         <w:tc>
           <w:tcPr>
             <w:tcW w:w="3913" w:type="dxa"/>
-            <w:gridSpan w:val="12"/>
+            <w:gridSpan w:val="13"/>
           </w:tcPr>
           <w:p>
             <w:pPr>
@@ -280,23 +320,13 @@
               <w:rPr>
                 <w:rFonts w:ascii="Palatino Linotype" w:hAnsi="Palatino Linotype"/>
               </w:rPr>
-              <w:t>2014-Present</w:t>
-            </w:r>
-          </w:p>
-          <w:p>
-            <w:pPr>
-              <w:pStyle w:val="NormalWeb"/>
-              <w:spacing w:line="240" w:lineRule="auto"/>
-              <w:jc w:val="right"/>
-              <w:rPr>
-                <w:rFonts w:ascii="Palatino Linotype" w:hAnsi="Palatino Linotype"/>
-              </w:rPr>
-            </w:pPr>
-            <w:r>
-              <w:rPr>
-                <w:rFonts w:ascii="Palatino Linotype" w:hAnsi="Palatino Linotype"/>
-              </w:rPr>
-              <w:t>Expected Graduation May 2020</w:t>
+              <w:t>2014-</w:t>
+            </w:r>
+            <w:r>
+              <w:rPr>
+                <w:rFonts w:ascii="Palatino Linotype" w:hAnsi="Palatino Linotype"/>
+              </w:rPr>
+              <w:t>2020</w:t>
             </w:r>
           </w:p>
         </w:tc>
@@ -367,7 +397,6 @@
               </w:rPr>
               <w:tab/>
             </w:r>
-            <w:proofErr w:type="gramStart"/>
             <w:r>
               <w:rPr>
                 <w:rFonts w:ascii="Palatino Linotype" w:hAnsi="Palatino Linotype"/>
@@ -376,13 +405,12 @@
               </w:rPr>
               <w:t>Masters in Computer Science</w:t>
             </w:r>
-            <w:proofErr w:type="gramEnd"/>
           </w:p>
         </w:tc>
         <w:tc>
           <w:tcPr>
             <w:tcW w:w="2511" w:type="dxa"/>
-            <w:gridSpan w:val="6"/>
+            <w:gridSpan w:val="7"/>
           </w:tcPr>
           <w:p>
             <w:pPr>
@@ -567,6 +595,30 @@
               </w:rPr>
               <w:t>Class Rank: 8/323</w:t>
             </w:r>
+            <w:r>
+              <w:rPr>
+                <w:rFonts w:ascii="Palatino Linotype" w:hAnsi="Palatino Linotype"/>
+                <w:color w:val="000000"/>
+              </w:rPr>
+              <w:br/>
+            </w:r>
+            <w:r>
+              <w:rPr>
+                <w:rFonts w:ascii="Palatino Linotype" w:hAnsi="Palatino Linotype"/>
+                <w:color w:val="000000"/>
+              </w:rPr>
+              <w:tab/>
+              <w:t xml:space="preserve">Undergraduate Research Advised by Robert </w:t>
+            </w:r>
+            <w:proofErr w:type="spellStart"/>
+            <w:r>
+              <w:rPr>
+                <w:rFonts w:ascii="Palatino Linotype" w:hAnsi="Palatino Linotype"/>
+                <w:color w:val="000000"/>
+              </w:rPr>
+              <w:t>Pless</w:t>
+            </w:r>
+            <w:proofErr w:type="spellEnd"/>
           </w:p>
           <w:p>
             <w:pPr>
@@ -587,7 +639,7 @@
         <w:tc>
           <w:tcPr>
             <w:tcW w:w="2981" w:type="dxa"/>
-            <w:gridSpan w:val="9"/>
+            <w:gridSpan w:val="10"/>
             <w:tcBorders>
               <w:bottom w:val="single" w:sz="4" w:space="0" w:color="808080" w:themeColor="background1" w:themeShade="80"/>
             </w:tcBorders>
@@ -617,25 +669,19 @@
         </w:tc>
       </w:tr>
       <w:tr>
-        <w:trPr>
-          <w:trHeight w:val="70"/>
-        </w:trPr>
-        <w:tc>
-          <w:tcPr>
-            <w:tcW w:w="9130" w:type="dxa"/>
-            <w:gridSpan w:val="12"/>
-            <w:tcBorders>
-              <w:top w:val="single" w:sz="4" w:space="0" w:color="808080" w:themeColor="background1" w:themeShade="80"/>
-            </w:tcBorders>
+        <w:tc>
+          <w:tcPr>
+            <w:tcW w:w="11252" w:type="dxa"/>
+            <w:gridSpan w:val="15"/>
           </w:tcPr>
           <w:p>
             <w:pPr>
               <w:pStyle w:val="Heading1"/>
               <w:spacing w:before="0" w:after="0" w:afterAutospacing="0"/>
-              <w:outlineLvl w:val="0"/>
-              <w:rPr>
-                <w:rFonts w:ascii="Palatino Linotype" w:hAnsi="Palatino Linotype"/>
-                <w:sz w:val="22"/>
+              <w:rPr>
+                <w:rFonts w:ascii="Palatino Linotype" w:hAnsi="Palatino Linotype"/>
+                <w:sz w:val="22"/>
+                <w:szCs w:val="22"/>
               </w:rPr>
             </w:pPr>
           </w:p>
@@ -643,10 +689,8 @@
             <w:pPr>
               <w:pStyle w:val="Heading1"/>
               <w:spacing w:before="0" w:after="120" w:afterAutospacing="0"/>
-              <w:outlineLvl w:val="0"/>
-              <w:rPr>
-                <w:rFonts w:ascii="Palatino Linotype" w:hAnsi="Palatino Linotype"/>
-                <w:b/>
+              <w:rPr>
+                <w:rFonts w:ascii="Palatino Linotype" w:hAnsi="Palatino Linotype"/>
                 <w:sz w:val="22"/>
                 <w:szCs w:val="24"/>
               </w:rPr>
@@ -656,784 +700,21 @@
                 <w:rFonts w:ascii="Palatino Linotype" w:hAnsi="Palatino Linotype"/>
                 <w:sz w:val="28"/>
               </w:rPr>
-              <w:t>Honors and Awards</w:t>
-            </w:r>
-          </w:p>
-        </w:tc>
-        <w:tc>
-          <w:tcPr>
-            <w:tcW w:w="2122" w:type="dxa"/>
-            <w:gridSpan w:val="2"/>
-            <w:tcBorders>
-              <w:top w:val="single" w:sz="4" w:space="0" w:color="808080" w:themeColor="background1" w:themeShade="80"/>
-            </w:tcBorders>
-          </w:tcPr>
-          <w:p>
-            <w:pPr>
-              <w:tabs>
-                <w:tab w:val="left" w:pos="183"/>
-                <w:tab w:val="left" w:pos="1206"/>
-              </w:tabs>
-              <w:jc w:val="right"/>
-              <w:rPr>
-                <w:rFonts w:ascii="Palatino Linotype" w:eastAsia="Times New Roman" w:hAnsi="Palatino Linotype"/>
-              </w:rPr>
-            </w:pPr>
+              <w:t>Publications</w:t>
+            </w:r>
           </w:p>
         </w:tc>
       </w:tr>
       <w:tr>
-        <w:trPr>
-          <w:trHeight w:val="360"/>
-        </w:trPr>
-        <w:tc>
-          <w:tcPr>
-            <w:tcW w:w="7943" w:type="dxa"/>
-            <w:gridSpan w:val="3"/>
-          </w:tcPr>
-          <w:p>
-            <w:pPr>
-              <w:tabs>
-                <w:tab w:val="left" w:pos="162"/>
-              </w:tabs>
-              <w:rPr>
-                <w:rFonts w:ascii="Palatino Linotype" w:hAnsi="Palatino Linotype"/>
-                <w:b/>
-                <w:bCs/>
-              </w:rPr>
-            </w:pPr>
-            <w:r>
-              <w:rPr>
-                <w:rFonts w:ascii="Palatino Linotype" w:hAnsi="Palatino Linotype"/>
-                <w:b/>
-                <w:bCs/>
-              </w:rPr>
-              <w:t>NVIDIA Graduate Fellowship</w:t>
-            </w:r>
-            <w:r>
-              <w:rPr>
-                <w:rFonts w:ascii="Palatino Linotype" w:hAnsi="Palatino Linotype"/>
-                <w:b/>
-                <w:bCs/>
-              </w:rPr>
-              <w:t xml:space="preserve"> </w:t>
-            </w:r>
-            <w:r>
-              <w:rPr>
-                <w:rFonts w:ascii="Palatino Linotype" w:hAnsi="Palatino Linotype"/>
-                <w:sz w:val="20"/>
-                <w:szCs w:val="20"/>
-              </w:rPr>
-              <w:t>(1 of 10 awardees</w:t>
-            </w:r>
-            <w:r>
-              <w:rPr>
-                <w:rFonts w:ascii="Palatino Linotype" w:hAnsi="Palatino Linotype"/>
-                <w:sz w:val="20"/>
-                <w:szCs w:val="20"/>
-              </w:rPr>
-              <w:t xml:space="preserve"> from 2</w:t>
-            </w:r>
-            <w:r>
-              <w:rPr>
-                <w:rFonts w:ascii="Palatino Linotype" w:hAnsi="Palatino Linotype"/>
-                <w:sz w:val="20"/>
-                <w:szCs w:val="20"/>
-              </w:rPr>
-              <w:t>3</w:t>
-            </w:r>
-            <w:r>
-              <w:rPr>
-                <w:rFonts w:ascii="Palatino Linotype" w:hAnsi="Palatino Linotype"/>
-                <w:sz w:val="20"/>
-                <w:szCs w:val="20"/>
-              </w:rPr>
-              <w:t>0+ applicants</w:t>
-            </w:r>
-            <w:r>
-              <w:rPr>
-                <w:rFonts w:ascii="Palatino Linotype" w:hAnsi="Palatino Linotype"/>
-                <w:sz w:val="20"/>
-                <w:szCs w:val="20"/>
-              </w:rPr>
-              <w:t>)</w:t>
-            </w:r>
-          </w:p>
-        </w:tc>
-        <w:tc>
-          <w:tcPr>
-            <w:tcW w:w="3309" w:type="dxa"/>
-            <w:gridSpan w:val="11"/>
-          </w:tcPr>
-          <w:p>
-            <w:pPr>
-              <w:pStyle w:val="NormalWeb"/>
-              <w:spacing w:line="240" w:lineRule="auto"/>
-              <w:jc w:val="right"/>
-              <w:rPr>
-                <w:rFonts w:ascii="Palatino Linotype" w:hAnsi="Palatino Linotype"/>
-              </w:rPr>
-            </w:pPr>
-            <w:r>
-              <w:rPr>
-                <w:rFonts w:ascii="Palatino Linotype" w:hAnsi="Palatino Linotype"/>
-              </w:rPr>
-              <w:t>2019</w:t>
-            </w:r>
-          </w:p>
-        </w:tc>
-      </w:tr>
-      <w:tr>
-        <w:trPr>
-          <w:trHeight w:val="360"/>
-        </w:trPr>
-        <w:tc>
-          <w:tcPr>
-            <w:tcW w:w="8271" w:type="dxa"/>
-            <w:gridSpan w:val="5"/>
-          </w:tcPr>
-          <w:p>
-            <w:pPr>
-              <w:tabs>
-                <w:tab w:val="left" w:pos="162"/>
-              </w:tabs>
-              <w:rPr>
-                <w:rFonts w:ascii="Palatino Linotype" w:hAnsi="Palatino Linotype"/>
-              </w:rPr>
-            </w:pPr>
-            <w:r>
-              <w:rPr>
-                <w:rFonts w:ascii="Palatino Linotype" w:hAnsi="Palatino Linotype"/>
-                <w:b/>
-                <w:bCs/>
-              </w:rPr>
-              <w:t>National Science Foundation GRFP Honorable Mention</w:t>
-            </w:r>
-            <w:r>
-              <w:rPr>
-                <w:rFonts w:ascii="Palatino Linotype" w:hAnsi="Palatino Linotype"/>
-                <w:b/>
-                <w:bCs/>
-              </w:rPr>
-              <w:t xml:space="preserve"> </w:t>
-            </w:r>
-            <w:r>
-              <w:rPr>
-                <w:rFonts w:ascii="Palatino Linotype" w:hAnsi="Palatino Linotype"/>
-                <w:sz w:val="20"/>
-                <w:szCs w:val="20"/>
-              </w:rPr>
-              <w:t>(Top 1/3</w:t>
-            </w:r>
-            <w:r>
-              <w:rPr>
-                <w:rFonts w:ascii="Palatino Linotype" w:hAnsi="Palatino Linotype"/>
-                <w:sz w:val="20"/>
-                <w:szCs w:val="20"/>
-                <w:vertAlign w:val="superscript"/>
-              </w:rPr>
-              <w:t>rd</w:t>
-            </w:r>
-            <w:r>
-              <w:rPr>
-                <w:rFonts w:ascii="Palatino Linotype" w:hAnsi="Palatino Linotype"/>
-                <w:sz w:val="20"/>
-                <w:szCs w:val="20"/>
-              </w:rPr>
-              <w:t xml:space="preserve"> of applicants)</w:t>
-            </w:r>
-          </w:p>
-        </w:tc>
-        <w:tc>
-          <w:tcPr>
-            <w:tcW w:w="2981" w:type="dxa"/>
-            <w:gridSpan w:val="9"/>
-          </w:tcPr>
-          <w:p>
-            <w:pPr>
-              <w:pStyle w:val="NormalWeb"/>
-              <w:spacing w:line="240" w:lineRule="auto"/>
-              <w:jc w:val="right"/>
-              <w:rPr>
-                <w:rFonts w:ascii="Palatino Linotype" w:hAnsi="Palatino Linotype"/>
-              </w:rPr>
-            </w:pPr>
-            <w:r>
-              <w:rPr>
-                <w:rFonts w:ascii="Palatino Linotype" w:hAnsi="Palatino Linotype"/>
-              </w:rPr>
-              <w:t>2015 and 2016</w:t>
-            </w:r>
-          </w:p>
-        </w:tc>
-      </w:tr>
-      <w:tr>
-        <w:trPr>
-          <w:trHeight w:val="360"/>
-        </w:trPr>
-        <w:tc>
-          <w:tcPr>
-            <w:tcW w:w="7943" w:type="dxa"/>
-            <w:gridSpan w:val="3"/>
-          </w:tcPr>
-          <w:p>
-            <w:pPr>
-              <w:tabs>
-                <w:tab w:val="left" w:pos="162"/>
-              </w:tabs>
-              <w:rPr>
-                <w:rFonts w:ascii="Palatino Linotype" w:hAnsi="Palatino Linotype"/>
-                <w:b/>
-                <w:bCs/>
-              </w:rPr>
-            </w:pPr>
-            <w:proofErr w:type="spellStart"/>
-            <w:r>
-              <w:rPr>
-                <w:rFonts w:ascii="Palatino Linotype" w:hAnsi="Palatino Linotype"/>
-                <w:b/>
-                <w:bCs/>
-              </w:rPr>
-              <w:t>Wissner-Slivka</w:t>
-            </w:r>
-            <w:proofErr w:type="spellEnd"/>
-            <w:r>
-              <w:rPr>
-                <w:rFonts w:ascii="Palatino Linotype" w:hAnsi="Palatino Linotype"/>
-                <w:b/>
-                <w:bCs/>
-              </w:rPr>
-              <w:t xml:space="preserve"> Fellowship</w:t>
-            </w:r>
-            <w:r>
-              <w:rPr>
-                <w:rFonts w:ascii="Palatino Linotype" w:hAnsi="Palatino Linotype"/>
-                <w:b/>
-                <w:bCs/>
-              </w:rPr>
-              <w:t xml:space="preserve"> </w:t>
-            </w:r>
-            <w:r>
-              <w:rPr>
-                <w:rFonts w:ascii="Palatino Linotype" w:hAnsi="Palatino Linotype"/>
-                <w:sz w:val="20"/>
-                <w:szCs w:val="20"/>
-              </w:rPr>
-              <w:t>(University of Washington CSE)</w:t>
-            </w:r>
-          </w:p>
-        </w:tc>
-        <w:tc>
-          <w:tcPr>
-            <w:tcW w:w="3309" w:type="dxa"/>
-            <w:gridSpan w:val="11"/>
-          </w:tcPr>
-          <w:p>
-            <w:pPr>
-              <w:pStyle w:val="NormalWeb"/>
-              <w:spacing w:line="240" w:lineRule="auto"/>
-              <w:jc w:val="right"/>
-              <w:rPr>
-                <w:rFonts w:ascii="Palatino Linotype" w:hAnsi="Palatino Linotype"/>
-              </w:rPr>
-            </w:pPr>
-            <w:r>
-              <w:rPr>
-                <w:rFonts w:ascii="Palatino Linotype" w:hAnsi="Palatino Linotype"/>
-              </w:rPr>
-              <w:t>2014</w:t>
-            </w:r>
-          </w:p>
-        </w:tc>
-      </w:tr>
-      <w:tr>
-        <w:trPr>
-          <w:trHeight w:val="360"/>
-        </w:trPr>
-        <w:tc>
-          <w:tcPr>
-            <w:tcW w:w="8433" w:type="dxa"/>
-            <w:gridSpan w:val="6"/>
-          </w:tcPr>
-          <w:p>
-            <w:pPr>
-              <w:tabs>
-                <w:tab w:val="left" w:pos="162"/>
-              </w:tabs>
-              <w:rPr>
-                <w:rFonts w:ascii="Palatino Linotype" w:hAnsi="Palatino Linotype"/>
-                <w:b/>
-                <w:bCs/>
-              </w:rPr>
-            </w:pPr>
-            <w:r>
-              <w:rPr>
-                <w:rFonts w:ascii="Palatino Linotype" w:hAnsi="Palatino Linotype"/>
-                <w:b/>
-                <w:bCs/>
-              </w:rPr>
-              <w:t>Achievement Rewards for College Scientists Fellowship</w:t>
-            </w:r>
-            <w:r>
-              <w:rPr>
-                <w:rFonts w:ascii="Palatino Linotype" w:hAnsi="Palatino Linotype"/>
-                <w:b/>
-                <w:bCs/>
-              </w:rPr>
-              <w:t xml:space="preserve"> </w:t>
-            </w:r>
-            <w:r>
-              <w:rPr>
-                <w:rFonts w:ascii="Palatino Linotype" w:hAnsi="Palatino Linotype"/>
-                <w:sz w:val="20"/>
-                <w:szCs w:val="20"/>
-              </w:rPr>
-              <w:t>(UW CSE 1 of 2 awardees)</w:t>
-            </w:r>
-          </w:p>
-        </w:tc>
-        <w:tc>
-          <w:tcPr>
-            <w:tcW w:w="2819" w:type="dxa"/>
-            <w:gridSpan w:val="8"/>
-          </w:tcPr>
-          <w:p>
-            <w:pPr>
-              <w:pStyle w:val="NormalWeb"/>
-              <w:spacing w:line="240" w:lineRule="auto"/>
-              <w:jc w:val="right"/>
-              <w:rPr>
-                <w:rFonts w:ascii="Palatino Linotype" w:hAnsi="Palatino Linotype"/>
-              </w:rPr>
-            </w:pPr>
-            <w:r>
-              <w:rPr>
-                <w:rFonts w:ascii="Palatino Linotype" w:hAnsi="Palatino Linotype"/>
-              </w:rPr>
-              <w:t>2014-2016</w:t>
-            </w:r>
-          </w:p>
-        </w:tc>
-      </w:tr>
-      <w:tr>
-        <w:trPr>
-          <w:trHeight w:val="360"/>
-        </w:trPr>
-        <w:tc>
-          <w:tcPr>
-            <w:tcW w:w="9130" w:type="dxa"/>
-            <w:gridSpan w:val="12"/>
-          </w:tcPr>
-          <w:p>
-            <w:pPr>
-              <w:tabs>
-                <w:tab w:val="left" w:pos="162"/>
-              </w:tabs>
-              <w:rPr>
-                <w:rFonts w:ascii="Palatino Linotype" w:hAnsi="Palatino Linotype"/>
-                <w:b/>
-                <w:bCs/>
-              </w:rPr>
-            </w:pPr>
-            <w:r>
-              <w:rPr>
-                <w:rFonts w:ascii="Palatino Linotype" w:hAnsi="Palatino Linotype"/>
-                <w:b/>
-                <w:bCs/>
-              </w:rPr>
-              <w:t xml:space="preserve">Outstanding Senior Award – Computer Science </w:t>
-            </w:r>
-            <w:r>
-              <w:rPr>
-                <w:rFonts w:ascii="Palatino Linotype" w:hAnsi="Palatino Linotype"/>
-                <w:sz w:val="20"/>
-                <w:szCs w:val="20"/>
-              </w:rPr>
-              <w:t>(Washington University)</w:t>
-            </w:r>
-          </w:p>
-        </w:tc>
-        <w:tc>
-          <w:tcPr>
-            <w:tcW w:w="2122" w:type="dxa"/>
-            <w:gridSpan w:val="2"/>
-          </w:tcPr>
-          <w:p>
-            <w:pPr>
-              <w:tabs>
-                <w:tab w:val="left" w:pos="1440"/>
-              </w:tabs>
-              <w:ind w:left="360"/>
-              <w:jc w:val="right"/>
-              <w:rPr>
-                <w:rFonts w:ascii="Palatino Linotype" w:hAnsi="Palatino Linotype"/>
-                <w:color w:val="000000"/>
-              </w:rPr>
-            </w:pPr>
-            <w:r>
-              <w:rPr>
-                <w:rFonts w:ascii="Palatino Linotype" w:hAnsi="Palatino Linotype"/>
-                <w:color w:val="000000"/>
-              </w:rPr>
-              <w:t>2014</w:t>
-            </w:r>
-          </w:p>
-        </w:tc>
-      </w:tr>
-      <w:tr>
-        <w:trPr>
-          <w:trHeight w:val="360"/>
-        </w:trPr>
-        <w:tc>
-          <w:tcPr>
-            <w:tcW w:w="7943" w:type="dxa"/>
-            <w:gridSpan w:val="3"/>
-          </w:tcPr>
-          <w:p>
-            <w:pPr>
-              <w:tabs>
-                <w:tab w:val="left" w:pos="162"/>
-              </w:tabs>
-              <w:rPr>
-                <w:rFonts w:ascii="Palatino Linotype" w:hAnsi="Palatino Linotype"/>
-                <w:b/>
-                <w:bCs/>
-              </w:rPr>
-            </w:pPr>
-            <w:r>
-              <w:rPr>
-                <w:rFonts w:ascii="Palatino Linotype" w:hAnsi="Palatino Linotype"/>
-                <w:b/>
-                <w:bCs/>
-              </w:rPr>
-              <w:t>Sigma Xi</w:t>
-            </w:r>
-            <w:r>
-              <w:rPr>
-                <w:rFonts w:ascii="Palatino Linotype" w:hAnsi="Palatino Linotype"/>
-                <w:b/>
-                <w:bCs/>
-              </w:rPr>
-              <w:t xml:space="preserve"> </w:t>
-            </w:r>
-            <w:r>
-              <w:rPr>
-                <w:rFonts w:ascii="Palatino Linotype" w:hAnsi="Palatino Linotype"/>
-                <w:sz w:val="20"/>
-                <w:szCs w:val="20"/>
-              </w:rPr>
-              <w:t>(Washington University)</w:t>
-            </w:r>
-          </w:p>
-        </w:tc>
-        <w:tc>
-          <w:tcPr>
-            <w:tcW w:w="3309" w:type="dxa"/>
-            <w:gridSpan w:val="11"/>
-          </w:tcPr>
-          <w:p>
-            <w:pPr>
-              <w:tabs>
-                <w:tab w:val="left" w:pos="1440"/>
-              </w:tabs>
-              <w:ind w:left="360"/>
-              <w:jc w:val="right"/>
-              <w:rPr>
-                <w:rFonts w:ascii="Palatino Linotype" w:hAnsi="Palatino Linotype"/>
-                <w:color w:val="000000"/>
-              </w:rPr>
-            </w:pPr>
-            <w:r>
-              <w:rPr>
-                <w:rFonts w:ascii="Palatino Linotype" w:hAnsi="Palatino Linotype"/>
-                <w:color w:val="000000"/>
-              </w:rPr>
-              <w:t>Inducted Spring 2014</w:t>
-            </w:r>
-          </w:p>
-        </w:tc>
-      </w:tr>
-      <w:tr>
-        <w:trPr>
-          <w:trHeight w:val="360"/>
-        </w:trPr>
-        <w:tc>
-          <w:tcPr>
-            <w:tcW w:w="7943" w:type="dxa"/>
-            <w:gridSpan w:val="3"/>
-          </w:tcPr>
-          <w:p>
-            <w:pPr>
-              <w:tabs>
-                <w:tab w:val="left" w:pos="162"/>
-              </w:tabs>
-              <w:rPr>
-                <w:rFonts w:ascii="Palatino Linotype" w:hAnsi="Palatino Linotype"/>
-                <w:b/>
-                <w:bCs/>
-              </w:rPr>
-            </w:pPr>
-            <w:r>
-              <w:rPr>
-                <w:rFonts w:ascii="Palatino Linotype" w:hAnsi="Palatino Linotype"/>
-                <w:b/>
-                <w:bCs/>
-              </w:rPr>
-              <w:t>Upsilon Pi Epsilon</w:t>
-            </w:r>
-            <w:r>
-              <w:rPr>
-                <w:rFonts w:ascii="Palatino Linotype" w:hAnsi="Palatino Linotype"/>
-                <w:b/>
-                <w:bCs/>
-              </w:rPr>
-              <w:t xml:space="preserve"> (</w:t>
-            </w:r>
-            <w:r>
-              <w:rPr>
-                <w:rFonts w:ascii="Palatino Linotype" w:hAnsi="Palatino Linotype"/>
-                <w:sz w:val="20"/>
-                <w:szCs w:val="20"/>
-              </w:rPr>
-              <w:t>Washington University Top 1/</w:t>
-            </w:r>
-            <w:r>
-              <w:rPr>
-                <w:rFonts w:ascii="Palatino Linotype" w:hAnsi="Palatino Linotype"/>
-                <w:sz w:val="20"/>
-                <w:szCs w:val="20"/>
-              </w:rPr>
-              <w:t>3</w:t>
-            </w:r>
-            <w:r>
-              <w:rPr>
-                <w:rFonts w:ascii="Palatino Linotype" w:hAnsi="Palatino Linotype"/>
-                <w:sz w:val="20"/>
-                <w:szCs w:val="20"/>
-                <w:vertAlign w:val="superscript"/>
-              </w:rPr>
-              <w:t>rd</w:t>
-            </w:r>
-            <w:r>
-              <w:rPr>
-                <w:rFonts w:ascii="Palatino Linotype" w:hAnsi="Palatino Linotype"/>
-                <w:sz w:val="20"/>
-                <w:szCs w:val="20"/>
-              </w:rPr>
-              <w:t xml:space="preserve"> </w:t>
-            </w:r>
-            <w:r>
-              <w:rPr>
-                <w:rFonts w:ascii="Palatino Linotype" w:hAnsi="Palatino Linotype"/>
-                <w:sz w:val="20"/>
-                <w:szCs w:val="20"/>
-              </w:rPr>
-              <w:t xml:space="preserve">of </w:t>
-            </w:r>
-            <w:r>
-              <w:rPr>
-                <w:rFonts w:ascii="Palatino Linotype" w:hAnsi="Palatino Linotype"/>
-                <w:sz w:val="20"/>
-                <w:szCs w:val="20"/>
-              </w:rPr>
-              <w:t>CSE</w:t>
-            </w:r>
-            <w:r>
-              <w:rPr>
-                <w:rFonts w:ascii="Palatino Linotype" w:hAnsi="Palatino Linotype"/>
-                <w:sz w:val="20"/>
-                <w:szCs w:val="20"/>
-              </w:rPr>
-              <w:t xml:space="preserve"> Class)</w:t>
-            </w:r>
-          </w:p>
-        </w:tc>
-        <w:tc>
-          <w:tcPr>
-            <w:tcW w:w="3309" w:type="dxa"/>
-            <w:gridSpan w:val="11"/>
-          </w:tcPr>
-          <w:p>
-            <w:pPr>
-              <w:tabs>
-                <w:tab w:val="left" w:pos="1440"/>
-              </w:tabs>
-              <w:ind w:left="360"/>
-              <w:jc w:val="right"/>
-              <w:rPr>
-                <w:rFonts w:ascii="Palatino Linotype" w:hAnsi="Palatino Linotype"/>
-                <w:color w:val="000000"/>
-              </w:rPr>
-            </w:pPr>
-            <w:r>
-              <w:rPr>
-                <w:rFonts w:ascii="Palatino Linotype" w:hAnsi="Palatino Linotype"/>
-                <w:color w:val="000000"/>
-              </w:rPr>
-              <w:t>Inducted Fall 2013</w:t>
-            </w:r>
-          </w:p>
-        </w:tc>
-      </w:tr>
-      <w:tr>
-        <w:trPr>
-          <w:trHeight w:val="360"/>
-        </w:trPr>
-        <w:tc>
-          <w:tcPr>
-            <w:tcW w:w="7943" w:type="dxa"/>
-            <w:gridSpan w:val="3"/>
-            <w:tcBorders>
-              <w:bottom w:val="single" w:sz="4" w:space="0" w:color="808080" w:themeColor="background1" w:themeShade="80"/>
-            </w:tcBorders>
-          </w:tcPr>
-          <w:p>
-            <w:pPr>
-              <w:tabs>
-                <w:tab w:val="left" w:pos="162"/>
-              </w:tabs>
-              <w:rPr>
-                <w:rFonts w:ascii="Palatino Linotype" w:hAnsi="Palatino Linotype"/>
-                <w:b/>
-                <w:bCs/>
-              </w:rPr>
-            </w:pPr>
-            <w:r>
-              <w:rPr>
-                <w:rFonts w:ascii="Palatino Linotype" w:hAnsi="Palatino Linotype"/>
-                <w:b/>
-                <w:bCs/>
-              </w:rPr>
-              <w:t>Tau Beta Pi</w:t>
-            </w:r>
-            <w:r>
-              <w:rPr>
-                <w:rFonts w:ascii="Palatino Linotype" w:hAnsi="Palatino Linotype"/>
-                <w:b/>
-                <w:bCs/>
-              </w:rPr>
-              <w:t xml:space="preserve"> </w:t>
-            </w:r>
-            <w:r>
-              <w:rPr>
-                <w:rFonts w:ascii="Palatino Linotype" w:hAnsi="Palatino Linotype"/>
-                <w:sz w:val="20"/>
-                <w:szCs w:val="20"/>
-              </w:rPr>
-              <w:t>(Washington University Top 1/8</w:t>
-            </w:r>
-            <w:r>
-              <w:rPr>
-                <w:rFonts w:ascii="Palatino Linotype" w:hAnsi="Palatino Linotype"/>
-                <w:sz w:val="20"/>
-                <w:szCs w:val="20"/>
-                <w:vertAlign w:val="superscript"/>
-              </w:rPr>
-              <w:t>th</w:t>
-            </w:r>
-            <w:r>
-              <w:rPr>
-                <w:rFonts w:ascii="Palatino Linotype" w:hAnsi="Palatino Linotype"/>
-                <w:sz w:val="20"/>
-                <w:szCs w:val="20"/>
-              </w:rPr>
-              <w:t xml:space="preserve"> of Engineering Class)</w:t>
-            </w:r>
-          </w:p>
-          <w:p>
-            <w:pPr>
-              <w:tabs>
-                <w:tab w:val="left" w:pos="162"/>
-              </w:tabs>
-              <w:rPr>
-                <w:rFonts w:ascii="Palatino Linotype" w:hAnsi="Palatino Linotype"/>
-                <w:b/>
-                <w:bCs/>
-                <w:sz w:val="22"/>
-                <w:szCs w:val="22"/>
-              </w:rPr>
-            </w:pPr>
-          </w:p>
-        </w:tc>
-        <w:tc>
-          <w:tcPr>
-            <w:tcW w:w="3309" w:type="dxa"/>
-            <w:gridSpan w:val="11"/>
-            <w:tcBorders>
-              <w:bottom w:val="single" w:sz="4" w:space="0" w:color="808080" w:themeColor="background1" w:themeShade="80"/>
-            </w:tcBorders>
-          </w:tcPr>
-          <w:p>
-            <w:pPr>
-              <w:tabs>
-                <w:tab w:val="left" w:pos="1440"/>
-              </w:tabs>
-              <w:ind w:left="360"/>
-              <w:jc w:val="right"/>
-              <w:rPr>
-                <w:rFonts w:ascii="Palatino Linotype" w:hAnsi="Palatino Linotype"/>
-                <w:color w:val="000000"/>
-              </w:rPr>
-            </w:pPr>
-            <w:r>
-              <w:rPr>
-                <w:rFonts w:ascii="Palatino Linotype" w:hAnsi="Palatino Linotype"/>
-                <w:color w:val="000000"/>
-              </w:rPr>
-              <w:t>Inducted Fall 2012</w:t>
-            </w:r>
-          </w:p>
-        </w:tc>
-      </w:tr>
-      <w:tr>
-        <w:tc>
-          <w:tcPr>
-            <w:tcW w:w="11252" w:type="dxa"/>
-            <w:gridSpan w:val="14"/>
+        <w:tc>
+          <w:tcPr>
+            <w:tcW w:w="9237" w:type="dxa"/>
+            <w:gridSpan w:val="13"/>
           </w:tcPr>
           <w:p>
             <w:pPr>
               <w:pStyle w:val="Heading1"/>
               <w:spacing w:before="0" w:after="0" w:afterAutospacing="0"/>
-              <w:outlineLvl w:val="0"/>
-              <w:rPr>
-                <w:rFonts w:ascii="Palatino Linotype" w:hAnsi="Palatino Linotype"/>
-                <w:sz w:val="22"/>
-              </w:rPr>
-            </w:pPr>
-          </w:p>
-          <w:p>
-            <w:pPr>
-              <w:pStyle w:val="Heading1"/>
-              <w:spacing w:before="0" w:after="120" w:afterAutospacing="0"/>
-              <w:outlineLvl w:val="0"/>
-              <w:rPr>
-                <w:rFonts w:ascii="Palatino Linotype" w:hAnsi="Palatino Linotype"/>
-                <w:sz w:val="22"/>
-                <w:szCs w:val="24"/>
-              </w:rPr>
-            </w:pPr>
-            <w:r>
-              <w:rPr>
-                <w:rFonts w:ascii="Palatino Linotype" w:hAnsi="Palatino Linotype"/>
-                <w:sz w:val="28"/>
-              </w:rPr>
-              <w:t>Publications</w:t>
-            </w:r>
-          </w:p>
-        </w:tc>
-      </w:tr>
-      <w:tr>
-        <w:tc>
-          <w:tcPr>
-            <w:tcW w:w="9237" w:type="dxa"/>
-            <w:gridSpan w:val="13"/>
-          </w:tcPr>
-          <w:p>
-            <w:pPr>
-              <w:pStyle w:val="Heading1"/>
-              <w:spacing w:before="0" w:after="0" w:afterAutospacing="0"/>
-              <w:outlineLvl w:val="0"/>
               <w:rPr>
                 <w:rFonts w:ascii="Palatino Linotype" w:hAnsi="Palatino Linotype"/>
                 <w:b/>
@@ -1459,7 +740,6 @@
             <w:pPr>
               <w:pStyle w:val="Heading1"/>
               <w:spacing w:before="0" w:after="0" w:afterAutospacing="0"/>
-              <w:outlineLvl w:val="0"/>
               <w:rPr>
                 <w:rFonts w:ascii="Palatino Linotype" w:hAnsi="Palatino Linotype"/>
                 <w:kern w:val="0"/>
@@ -1505,7 +785,6 @@
             <w:pPr>
               <w:pStyle w:val="Heading1"/>
               <w:spacing w:before="0" w:after="0" w:afterAutospacing="0"/>
-              <w:outlineLvl w:val="0"/>
               <w:rPr>
                 <w:rFonts w:ascii="Palatino Linotype" w:hAnsi="Palatino Linotype"/>
                 <w:kern w:val="0"/>
@@ -1519,6 +798,7 @@
         <w:tc>
           <w:tcPr>
             <w:tcW w:w="2015" w:type="dxa"/>
+            <w:gridSpan w:val="2"/>
           </w:tcPr>
           <w:p>
             <w:pPr>
@@ -1555,6 +835,154 @@
           </w:tcPr>
           <w:p>
             <w:pPr>
+              <w:pStyle w:val="Heading1"/>
+              <w:spacing w:before="0" w:after="0" w:afterAutospacing="0"/>
+              <w:rPr>
+                <w:rFonts w:ascii="Palatino Linotype" w:hAnsi="Palatino Linotype"/>
+                <w:b/>
+                <w:kern w:val="0"/>
+                <w:sz w:val="24"/>
+                <w:szCs w:val="24"/>
+                <w:u w:val="none"/>
+              </w:rPr>
+            </w:pPr>
+            <w:r>
+              <w:rPr>
+                <w:rFonts w:ascii="Palatino Linotype" w:hAnsi="Palatino Linotype"/>
+                <w:b/>
+                <w:kern w:val="0"/>
+                <w:sz w:val="24"/>
+                <w:szCs w:val="24"/>
+                <w:u w:val="none"/>
+              </w:rPr>
+              <w:t>What Can You Learn from Your Muscles? Learning Visual Representations from Human Interactions</w:t>
+            </w:r>
+            <w:r>
+              <w:rPr>
+                <w:rFonts w:ascii="Palatino Linotype" w:hAnsi="Palatino Linotype"/>
+                <w:b/>
+                <w:kern w:val="0"/>
+                <w:sz w:val="24"/>
+                <w:szCs w:val="24"/>
+                <w:u w:val="none"/>
+              </w:rPr>
+              <w:t xml:space="preserve"> </w:t>
+            </w:r>
+          </w:p>
+          <w:p>
+            <w:pPr>
+              <w:rPr>
+                <w:rFonts w:ascii="Palatino Linotype" w:hAnsi="Palatino Linotype"/>
+                <w:bCs/>
+              </w:rPr>
+            </w:pPr>
+            <w:r>
+              <w:rPr>
+                <w:rFonts w:ascii="Palatino Linotype" w:hAnsi="Palatino Linotype"/>
+                <w:bCs/>
+              </w:rPr>
+              <w:t xml:space="preserve">Kiana </w:t>
+            </w:r>
+            <w:proofErr w:type="spellStart"/>
+            <w:r>
+              <w:rPr>
+                <w:rFonts w:ascii="Palatino Linotype" w:hAnsi="Palatino Linotype"/>
+                <w:bCs/>
+              </w:rPr>
+              <w:t>Ehsani</w:t>
+            </w:r>
+            <w:proofErr w:type="spellEnd"/>
+            <w:r>
+              <w:rPr>
+                <w:rFonts w:ascii="Palatino Linotype" w:hAnsi="Palatino Linotype"/>
+                <w:bCs/>
+              </w:rPr>
+              <w:t xml:space="preserve">, Daniel Gordon, Thomas Nguyen, </w:t>
+            </w:r>
+            <w:proofErr w:type="spellStart"/>
+            <w:r>
+              <w:rPr>
+                <w:rFonts w:ascii="Palatino Linotype" w:hAnsi="Palatino Linotype"/>
+                <w:bCs/>
+              </w:rPr>
+              <w:t>Roozbeh</w:t>
+            </w:r>
+            <w:proofErr w:type="spellEnd"/>
+            <w:r>
+              <w:rPr>
+                <w:rFonts w:ascii="Palatino Linotype" w:hAnsi="Palatino Linotype"/>
+                <w:bCs/>
+              </w:rPr>
+              <w:t xml:space="preserve"> </w:t>
+            </w:r>
+            <w:proofErr w:type="spellStart"/>
+            <w:r>
+              <w:rPr>
+                <w:rFonts w:ascii="Palatino Linotype" w:hAnsi="Palatino Linotype"/>
+                <w:bCs/>
+              </w:rPr>
+              <w:t>Mottaghi</w:t>
+            </w:r>
+            <w:proofErr w:type="spellEnd"/>
+            <w:r>
+              <w:rPr>
+                <w:rFonts w:ascii="Palatino Linotype" w:hAnsi="Palatino Linotype"/>
+                <w:bCs/>
+              </w:rPr>
+              <w:t>, Ali Farhadi</w:t>
+            </w:r>
+          </w:p>
+          <w:p>
+            <w:pPr>
+              <w:rPr>
+                <w:rFonts w:ascii="Palatino Linotype" w:hAnsi="Palatino Linotype"/>
+                <w:bCs/>
+                <w:sz w:val="15"/>
+                <w:szCs w:val="15"/>
+              </w:rPr>
+            </w:pPr>
+          </w:p>
+        </w:tc>
+        <w:tc>
+          <w:tcPr>
+            <w:tcW w:w="2015" w:type="dxa"/>
+            <w:gridSpan w:val="2"/>
+          </w:tcPr>
+          <w:p>
+            <w:pPr>
+              <w:jc w:val="right"/>
+              <w:rPr>
+                <w:rFonts w:ascii="Palatino Linotype" w:eastAsia="Times New Roman" w:hAnsi="Palatino Linotype"/>
+                <w:bCs/>
+              </w:rPr>
+            </w:pPr>
+            <w:proofErr w:type="spellStart"/>
+            <w:r>
+              <w:rPr>
+                <w:rFonts w:ascii="Palatino Linotype" w:eastAsia="Times New Roman" w:hAnsi="Palatino Linotype"/>
+                <w:bCs/>
+              </w:rPr>
+              <w:t>Arxiv</w:t>
+            </w:r>
+            <w:proofErr w:type="spellEnd"/>
+            <w:r>
+              <w:rPr>
+                <w:rFonts w:ascii="Palatino Linotype" w:eastAsia="Times New Roman" w:hAnsi="Palatino Linotype"/>
+                <w:bCs/>
+              </w:rPr>
+              <w:t xml:space="preserve"> 2020</w:t>
+            </w:r>
+          </w:p>
+        </w:tc>
+      </w:tr>
+      <w:tr>
+        <w:tc>
+          <w:tcPr>
+            <w:tcW w:w="9378" w:type="dxa"/>
+            <w:gridSpan w:val="14"/>
+          </w:tcPr>
+          <w:p>
+            <w:pPr>
               <w:shd w:val="clear" w:color="auto" w:fill="FFFFFF"/>
               <w:tabs>
                 <w:tab w:val="left" w:pos="180"/>
@@ -1678,7 +1106,7 @@
         </w:tc>
         <w:tc>
           <w:tcPr>
-            <w:tcW w:w="2015" w:type="dxa"/>
+            <w:tcW w:w="1874" w:type="dxa"/>
           </w:tcPr>
           <w:p>
             <w:pPr>
@@ -1805,7 +1233,7 @@
         <w:tc>
           <w:tcPr>
             <w:tcW w:w="2208" w:type="dxa"/>
-            <w:gridSpan w:val="3"/>
+            <w:gridSpan w:val="4"/>
           </w:tcPr>
           <w:p>
             <w:pPr>
@@ -1865,7 +1293,6 @@
                 <w:rFonts w:ascii="Palatino Linotype" w:eastAsia="Times New Roman" w:hAnsi="Palatino Linotype"/>
                 <w:bCs/>
               </w:rPr>
-              <w:lastRenderedPageBreak/>
               <w:t>Daniel Gordon, Dieter Fox, Ali Farhadi</w:t>
             </w:r>
           </w:p>
@@ -1889,6 +1316,7 @@
         <w:tc>
           <w:tcPr>
             <w:tcW w:w="2015" w:type="dxa"/>
+            <w:gridSpan w:val="2"/>
           </w:tcPr>
           <w:p>
             <w:pPr>
@@ -1904,7 +1332,6 @@
                 <w:rFonts w:ascii="Palatino Linotype" w:eastAsia="Times New Roman" w:hAnsi="Palatino Linotype"/>
                 <w:bCs/>
               </w:rPr>
-              <w:lastRenderedPageBreak/>
               <w:t>Arxiv</w:t>
             </w:r>
             <w:proofErr w:type="spellEnd"/>
@@ -1989,7 +1416,7 @@
         <w:tc>
           <w:tcPr>
             <w:tcW w:w="2208" w:type="dxa"/>
-            <w:gridSpan w:val="3"/>
+            <w:gridSpan w:val="4"/>
           </w:tcPr>
           <w:p>
             <w:pPr>
@@ -2118,7 +1545,7 @@
         <w:tc>
           <w:tcPr>
             <w:tcW w:w="2122" w:type="dxa"/>
-            <w:gridSpan w:val="2"/>
+            <w:gridSpan w:val="3"/>
           </w:tcPr>
           <w:p>
             <w:pPr>
@@ -2165,6 +1592,7 @@
                 <w:b/>
                 <w:bCs/>
               </w:rPr>
+              <w:lastRenderedPageBreak/>
               <w:t>AI2-THOR: An Interactive 3D Environment for Visual AI</w:t>
             </w:r>
           </w:p>
@@ -2270,6 +1698,7 @@
         <w:tc>
           <w:tcPr>
             <w:tcW w:w="2015" w:type="dxa"/>
+            <w:gridSpan w:val="2"/>
           </w:tcPr>
           <w:p>
             <w:pPr>
@@ -2356,7 +1785,7 @@
         <w:tc>
           <w:tcPr>
             <w:tcW w:w="2122" w:type="dxa"/>
-            <w:gridSpan w:val="2"/>
+            <w:gridSpan w:val="3"/>
           </w:tcPr>
           <w:p>
             <w:pPr>
@@ -2499,6 +1928,62 @@
               <w:br/>
             </w:r>
           </w:p>
+        </w:tc>
+        <w:tc>
+          <w:tcPr>
+            <w:tcW w:w="2122" w:type="dxa"/>
+            <w:gridSpan w:val="3"/>
+          </w:tcPr>
+          <w:p>
+            <w:pPr>
+              <w:tabs>
+                <w:tab w:val="left" w:pos="183"/>
+                <w:tab w:val="left" w:pos="1206"/>
+              </w:tabs>
+              <w:jc w:val="right"/>
+              <w:rPr>
+                <w:rFonts w:ascii="Palatino Linotype" w:eastAsia="Times New Roman" w:hAnsi="Palatino Linotype"/>
+              </w:rPr>
+            </w:pPr>
+            <w:r>
+              <w:rPr>
+                <w:rFonts w:ascii="Palatino Linotype" w:eastAsia="Times New Roman" w:hAnsi="Palatino Linotype"/>
+              </w:rPr>
+              <w:t>ICCV 2017</w:t>
+            </w:r>
+          </w:p>
+          <w:p>
+            <w:pPr>
+              <w:tabs>
+                <w:tab w:val="left" w:pos="183"/>
+                <w:tab w:val="left" w:pos="1206"/>
+              </w:tabs>
+              <w:jc w:val="right"/>
+              <w:rPr>
+                <w:rFonts w:ascii="Palatino Linotype" w:eastAsia="Times New Roman" w:hAnsi="Palatino Linotype"/>
+              </w:rPr>
+            </w:pPr>
+          </w:p>
+          <w:p>
+            <w:pPr>
+              <w:tabs>
+                <w:tab w:val="left" w:pos="183"/>
+                <w:tab w:val="left" w:pos="1206"/>
+              </w:tabs>
+              <w:jc w:val="right"/>
+              <w:rPr>
+                <w:rFonts w:ascii="Palatino Linotype" w:eastAsia="Times New Roman" w:hAnsi="Palatino Linotype"/>
+              </w:rPr>
+            </w:pPr>
+          </w:p>
+        </w:tc>
+      </w:tr>
+      <w:tr>
+        <w:tc>
+          <w:tcPr>
+            <w:tcW w:w="8953" w:type="dxa"/>
+            <w:gridSpan w:val="10"/>
+          </w:tcPr>
           <w:p>
             <w:pPr>
               <w:shd w:val="clear" w:color="auto" w:fill="FFFFFF"/>
@@ -2508,66 +1993,17 @@
               </w:tabs>
               <w:rPr>
                 <w:rFonts w:ascii="Palatino Linotype" w:eastAsia="Times New Roman" w:hAnsi="Palatino Linotype"/>
-                <w:sz w:val="15"/>
-              </w:rPr>
-            </w:pPr>
-          </w:p>
-        </w:tc>
-        <w:tc>
-          <w:tcPr>
-            <w:tcW w:w="2122" w:type="dxa"/>
-            <w:gridSpan w:val="2"/>
-          </w:tcPr>
-          <w:p>
-            <w:pPr>
-              <w:tabs>
-                <w:tab w:val="left" w:pos="183"/>
-                <w:tab w:val="left" w:pos="1206"/>
-              </w:tabs>
-              <w:jc w:val="right"/>
-              <w:rPr>
-                <w:rFonts w:ascii="Palatino Linotype" w:eastAsia="Times New Roman" w:hAnsi="Palatino Linotype"/>
-              </w:rPr>
-            </w:pPr>
-            <w:r>
-              <w:rPr>
-                <w:rFonts w:ascii="Palatino Linotype" w:eastAsia="Times New Roman" w:hAnsi="Palatino Linotype"/>
-              </w:rPr>
-              <w:t>ICCV 2017</w:t>
-            </w:r>
-          </w:p>
-          <w:p>
-            <w:pPr>
-              <w:tabs>
-                <w:tab w:val="left" w:pos="183"/>
-                <w:tab w:val="left" w:pos="1206"/>
-              </w:tabs>
-              <w:jc w:val="right"/>
-              <w:rPr>
-                <w:rFonts w:ascii="Palatino Linotype" w:eastAsia="Times New Roman" w:hAnsi="Palatino Linotype"/>
-              </w:rPr>
-            </w:pPr>
-          </w:p>
-          <w:p>
-            <w:pPr>
-              <w:tabs>
-                <w:tab w:val="left" w:pos="183"/>
-                <w:tab w:val="left" w:pos="1206"/>
-              </w:tabs>
-              <w:jc w:val="right"/>
-              <w:rPr>
-                <w:rFonts w:ascii="Palatino Linotype" w:eastAsia="Times New Roman" w:hAnsi="Palatino Linotype"/>
-              </w:rPr>
-            </w:pPr>
-          </w:p>
-        </w:tc>
-      </w:tr>
-      <w:tr>
-        <w:tc>
-          <w:tcPr>
-            <w:tcW w:w="8953" w:type="dxa"/>
-            <w:gridSpan w:val="10"/>
-          </w:tcPr>
+                <w:b/>
+              </w:rPr>
+            </w:pPr>
+            <w:r>
+              <w:rPr>
+                <w:rFonts w:ascii="Palatino Linotype" w:eastAsia="Times New Roman" w:hAnsi="Palatino Linotype"/>
+                <w:b/>
+              </w:rPr>
+              <w:t>Collaborative Rephotography</w:t>
+            </w:r>
+          </w:p>
           <w:p>
             <w:pPr>
               <w:shd w:val="clear" w:color="auto" w:fill="FFFFFF"/>
@@ -2577,15 +2013,13 @@
               </w:tabs>
               <w:rPr>
                 <w:rFonts w:ascii="Palatino Linotype" w:eastAsia="Times New Roman" w:hAnsi="Palatino Linotype"/>
-                <w:b/>
-              </w:rPr>
-            </w:pPr>
-            <w:r>
-              <w:rPr>
-                <w:rFonts w:ascii="Palatino Linotype" w:eastAsia="Times New Roman" w:hAnsi="Palatino Linotype"/>
-                <w:b/>
-              </w:rPr>
-              <w:t>Collaborative Rephotography</w:t>
+              </w:rPr>
+            </w:pPr>
+            <w:r>
+              <w:rPr>
+                <w:rFonts w:ascii="Palatino Linotype" w:eastAsia="Times New Roman" w:hAnsi="Palatino Linotype"/>
+              </w:rPr>
+              <w:t>Ruth West, Abby Halley, Daniel Gordon, Jarlath O'Neil-Dunne, Robert Pless</w:t>
             </w:r>
           </w:p>
           <w:p>
@@ -2597,24 +2031,6 @@
               </w:tabs>
               <w:rPr>
                 <w:rFonts w:ascii="Palatino Linotype" w:eastAsia="Times New Roman" w:hAnsi="Palatino Linotype"/>
-              </w:rPr>
-            </w:pPr>
-            <w:r>
-              <w:rPr>
-                <w:rFonts w:ascii="Palatino Linotype" w:eastAsia="Times New Roman" w:hAnsi="Palatino Linotype"/>
-              </w:rPr>
-              <w:t>Ruth West, Abby Halley, Daniel Gordon, Jarlath O'Neil-Dunne, Robert Pless</w:t>
-            </w:r>
-          </w:p>
-          <w:p>
-            <w:pPr>
-              <w:shd w:val="clear" w:color="auto" w:fill="FFFFFF"/>
-              <w:tabs>
-                <w:tab w:val="left" w:pos="180"/>
-                <w:tab w:val="left" w:pos="360"/>
-              </w:tabs>
-              <w:rPr>
-                <w:rFonts w:ascii="Palatino Linotype" w:eastAsia="Times New Roman" w:hAnsi="Palatino Linotype"/>
                 <w:sz w:val="15"/>
               </w:rPr>
             </w:pPr>
@@ -2623,7 +2039,7 @@
         <w:tc>
           <w:tcPr>
             <w:tcW w:w="2299" w:type="dxa"/>
-            <w:gridSpan w:val="4"/>
+            <w:gridSpan w:val="5"/>
           </w:tcPr>
           <w:p>
             <w:pPr>
@@ -2701,7 +2117,7 @@
         <w:tc>
           <w:tcPr>
             <w:tcW w:w="2122" w:type="dxa"/>
-            <w:gridSpan w:val="2"/>
+            <w:gridSpan w:val="3"/>
             <w:tcBorders>
               <w:bottom w:val="single" w:sz="4" w:space="0" w:color="A6A6A6" w:themeColor="background1" w:themeShade="A6"/>
             </w:tcBorders>
@@ -2743,7 +2159,6 @@
             <w:pPr>
               <w:pStyle w:val="Heading1"/>
               <w:spacing w:before="0" w:after="0" w:afterAutospacing="0"/>
-              <w:outlineLvl w:val="0"/>
               <w:rPr>
                 <w:rFonts w:ascii="Palatino Linotype" w:hAnsi="Palatino Linotype"/>
                 <w:sz w:val="22"/>
@@ -2754,7 +2169,6 @@
             <w:pPr>
               <w:pStyle w:val="Heading1"/>
               <w:spacing w:before="0" w:after="120" w:afterAutospacing="0"/>
-              <w:outlineLvl w:val="0"/>
               <w:rPr>
                 <w:rFonts w:ascii="Palatino Linotype" w:hAnsi="Palatino Linotype"/>
                 <w:szCs w:val="24"/>
@@ -2772,7 +2186,7 @@
         <w:tc>
           <w:tcPr>
             <w:tcW w:w="2122" w:type="dxa"/>
-            <w:gridSpan w:val="2"/>
+            <w:gridSpan w:val="3"/>
             <w:tcBorders>
               <w:top w:val="single" w:sz="4" w:space="0" w:color="A6A6A6" w:themeColor="background1" w:themeShade="A6"/>
               <w:bottom w:val="single" w:sz="4" w:space="0" w:color="FFFFFF" w:themeColor="background1"/>
@@ -2847,7 +2261,7 @@
         <w:tc>
           <w:tcPr>
             <w:tcW w:w="2122" w:type="dxa"/>
-            <w:gridSpan w:val="2"/>
+            <w:gridSpan w:val="3"/>
             <w:tcBorders>
               <w:top w:val="single" w:sz="4" w:space="0" w:color="FFFFFF" w:themeColor="background1"/>
               <w:bottom w:val="single" w:sz="4" w:space="0" w:color="FFFFFF"/>
@@ -2981,7 +2395,7 @@
         <w:tc>
           <w:tcPr>
             <w:tcW w:w="2122" w:type="dxa"/>
-            <w:gridSpan w:val="2"/>
+            <w:gridSpan w:val="3"/>
             <w:tcBorders>
               <w:top w:val="single" w:sz="4" w:space="0" w:color="FFFFFF"/>
               <w:bottom w:val="single" w:sz="4" w:space="0" w:color="808080" w:themeColor="background1" w:themeShade="80"/>
@@ -3035,7 +2449,6 @@
             <w:pPr>
               <w:pStyle w:val="Heading1"/>
               <w:spacing w:before="0" w:after="0" w:afterAutospacing="0"/>
-              <w:outlineLvl w:val="0"/>
               <w:rPr>
                 <w:rFonts w:ascii="Palatino Linotype" w:hAnsi="Palatino Linotype"/>
                 <w:sz w:val="22"/>
@@ -3046,7 +2459,6 @@
             <w:pPr>
               <w:pStyle w:val="Heading1"/>
               <w:spacing w:before="0" w:after="120" w:afterAutospacing="0"/>
-              <w:outlineLvl w:val="0"/>
               <w:rPr>
                 <w:rFonts w:ascii="Palatino Linotype" w:hAnsi="Palatino Linotype"/>
                 <w:sz w:val="22"/>
@@ -3065,10 +2477,9 @@
         <w:tc>
           <w:tcPr>
             <w:tcW w:w="2122" w:type="dxa"/>
-            <w:gridSpan w:val="2"/>
+            <w:gridSpan w:val="3"/>
             <w:tcBorders>
               <w:top w:val="single" w:sz="4" w:space="0" w:color="808080" w:themeColor="background1" w:themeShade="80"/>
-              <w:bottom w:val="single" w:sz="4" w:space="0" w:color="FFFFFF" w:themeColor="background1"/>
             </w:tcBorders>
           </w:tcPr>
           <w:p>
@@ -3092,26 +2503,447 @@
           <w:tcPr>
             <w:tcW w:w="8741" w:type="dxa"/>
             <w:gridSpan w:val="8"/>
-            <w:tcBorders>
-              <w:top w:val="single" w:sz="4" w:space="0" w:color="FFFFFF" w:themeColor="background1"/>
-            </w:tcBorders>
-          </w:tcPr>
-          <w:p>
-            <w:pPr>
-              <w:rPr>
-                <w:rFonts w:ascii="Palatino Linotype" w:hAnsi="Palatino Linotype"/>
-                <w:b/>
-                <w:bCs/>
-                <w:color w:val="000000"/>
-              </w:rPr>
-            </w:pPr>
-            <w:r>
-              <w:rPr>
-                <w:rFonts w:ascii="Palatino Linotype" w:hAnsi="Palatino Linotype"/>
-                <w:b/>
-                <w:bCs/>
-                <w:color w:val="000000"/>
-              </w:rPr>
+          </w:tcPr>
+          <w:p>
+            <w:pPr>
+              <w:rPr>
+                <w:rFonts w:ascii="Palatino Linotype" w:hAnsi="Palatino Linotype"/>
+                <w:b/>
+                <w:bCs/>
+                <w:color w:val="000000"/>
+              </w:rPr>
+            </w:pPr>
+            <w:r>
+              <w:rPr>
+                <w:rFonts w:ascii="Palatino Linotype" w:hAnsi="Palatino Linotype"/>
+                <w:b/>
+                <w:bCs/>
+                <w:color w:val="000000"/>
+              </w:rPr>
+              <w:t>Third Wave Automation:</w:t>
+            </w:r>
+          </w:p>
+          <w:p>
+            <w:pPr>
+              <w:tabs>
+                <w:tab w:val="left" w:pos="360"/>
+              </w:tabs>
+              <w:rPr>
+                <w:rFonts w:ascii="Palatino Linotype" w:hAnsi="Palatino Linotype"/>
+                <w:bCs/>
+                <w:color w:val="000000"/>
+              </w:rPr>
+            </w:pPr>
+            <w:r>
+              <w:rPr>
+                <w:rFonts w:ascii="Palatino Linotype" w:hAnsi="Palatino Linotype"/>
+                <w:bCs/>
+                <w:color w:val="000000"/>
+              </w:rPr>
+              <w:tab/>
+            </w:r>
+            <w:r>
+              <w:rPr>
+                <w:rFonts w:ascii="Palatino Linotype" w:hAnsi="Palatino Linotype"/>
+                <w:bCs/>
+                <w:color w:val="000000"/>
+              </w:rPr>
+              <w:t>Team Lead: Perception and Pallet Manipulation</w:t>
+            </w:r>
+          </w:p>
+          <w:p>
+            <w:pPr>
+              <w:pStyle w:val="ListParagraph"/>
+              <w:numPr>
+                <w:ilvl w:val="0"/>
+                <w:numId w:val="12"/>
+              </w:numPr>
+              <w:tabs>
+                <w:tab w:val="left" w:pos="360"/>
+              </w:tabs>
+              <w:rPr>
+                <w:rFonts w:ascii="Palatino Linotype" w:hAnsi="Palatino Linotype"/>
+                <w:color w:val="000000"/>
+              </w:rPr>
+            </w:pPr>
+            <w:r>
+              <w:rPr>
+                <w:rFonts w:ascii="Palatino Linotype" w:hAnsi="Palatino Linotype"/>
+                <w:color w:val="000000"/>
+              </w:rPr>
+              <w:t>Oversee a team of 5 engineers serving as both a manager and a contributor for several major projects</w:t>
+            </w:r>
+          </w:p>
+          <w:p>
+            <w:pPr>
+              <w:pStyle w:val="ListParagraph"/>
+              <w:numPr>
+                <w:ilvl w:val="0"/>
+                <w:numId w:val="12"/>
+              </w:numPr>
+              <w:tabs>
+                <w:tab w:val="left" w:pos="360"/>
+              </w:tabs>
+              <w:rPr>
+                <w:rFonts w:ascii="Palatino Linotype" w:hAnsi="Palatino Linotype"/>
+                <w:color w:val="000000"/>
+              </w:rPr>
+            </w:pPr>
+            <w:r>
+              <w:rPr>
+                <w:rFonts w:ascii="Palatino Linotype" w:hAnsi="Palatino Linotype"/>
+                <w:color w:val="000000"/>
+              </w:rPr>
+              <w:t>Facilitated cross-team collaboration resulting in doubling the success rate of autonomous workflows</w:t>
+            </w:r>
+          </w:p>
+          <w:p>
+            <w:pPr>
+              <w:tabs>
+                <w:tab w:val="left" w:pos="360"/>
+              </w:tabs>
+              <w:rPr>
+                <w:rFonts w:ascii="Palatino Linotype" w:hAnsi="Palatino Linotype"/>
+                <w:color w:val="000000"/>
+              </w:rPr>
+            </w:pPr>
+            <w:r>
+              <w:rPr>
+                <w:rFonts w:ascii="Palatino Linotype" w:hAnsi="Palatino Linotype"/>
+                <w:color w:val="000000"/>
+              </w:rPr>
+              <w:tab/>
+              <w:t xml:space="preserve">Tech </w:t>
+            </w:r>
+            <w:proofErr w:type="gramStart"/>
+            <w:r>
+              <w:rPr>
+                <w:rFonts w:ascii="Palatino Linotype" w:hAnsi="Palatino Linotype"/>
+                <w:color w:val="000000"/>
+              </w:rPr>
+              <w:t>Lead</w:t>
+            </w:r>
+            <w:proofErr w:type="gramEnd"/>
+            <w:r>
+              <w:rPr>
+                <w:rFonts w:ascii="Palatino Linotype" w:hAnsi="Palatino Linotype"/>
+                <w:color w:val="000000"/>
+              </w:rPr>
+              <w:t>: Perception</w:t>
+            </w:r>
+          </w:p>
+          <w:p>
+            <w:pPr>
+              <w:pStyle w:val="ListParagraph"/>
+              <w:numPr>
+                <w:ilvl w:val="0"/>
+                <w:numId w:val="12"/>
+              </w:numPr>
+              <w:tabs>
+                <w:tab w:val="left" w:pos="360"/>
+              </w:tabs>
+              <w:rPr>
+                <w:rFonts w:ascii="Palatino Linotype" w:hAnsi="Palatino Linotype"/>
+                <w:color w:val="000000"/>
+              </w:rPr>
+            </w:pPr>
+            <w:r>
+              <w:rPr>
+                <w:rFonts w:ascii="Palatino Linotype" w:hAnsi="Palatino Linotype"/>
+                <w:color w:val="000000"/>
+              </w:rPr>
+              <w:t>Led a team of 3 engineers working on major features for the core competencies of the product</w:t>
+            </w:r>
+          </w:p>
+          <w:p>
+            <w:pPr>
+              <w:pStyle w:val="ListParagraph"/>
+              <w:numPr>
+                <w:ilvl w:val="0"/>
+                <w:numId w:val="12"/>
+              </w:numPr>
+              <w:tabs>
+                <w:tab w:val="left" w:pos="360"/>
+              </w:tabs>
+              <w:rPr>
+                <w:rFonts w:ascii="Palatino Linotype" w:hAnsi="Palatino Linotype"/>
+                <w:color w:val="000000"/>
+              </w:rPr>
+            </w:pPr>
+            <w:r>
+              <w:rPr>
+                <w:rFonts w:ascii="Palatino Linotype" w:hAnsi="Palatino Linotype"/>
+                <w:color w:val="000000"/>
+              </w:rPr>
+              <w:t>Contributed technical design expertise throughout the code stack</w:t>
+            </w:r>
+          </w:p>
+          <w:p>
+            <w:pPr>
+              <w:pStyle w:val="ListParagraph"/>
+              <w:numPr>
+                <w:ilvl w:val="0"/>
+                <w:numId w:val="12"/>
+              </w:numPr>
+              <w:tabs>
+                <w:tab w:val="left" w:pos="360"/>
+              </w:tabs>
+              <w:rPr>
+                <w:rFonts w:ascii="Palatino Linotype" w:hAnsi="Palatino Linotype"/>
+                <w:color w:val="000000"/>
+              </w:rPr>
+            </w:pPr>
+            <w:r>
+              <w:rPr>
+                <w:rFonts w:ascii="Palatino Linotype" w:hAnsi="Palatino Linotype"/>
+                <w:color w:val="000000"/>
+              </w:rPr>
+              <w:t>Pioneered Python type checking throughout the codebase</w:t>
+            </w:r>
+          </w:p>
+          <w:p>
+            <w:pPr>
+              <w:tabs>
+                <w:tab w:val="left" w:pos="360"/>
+              </w:tabs>
+              <w:rPr>
+                <w:rFonts w:ascii="Palatino Linotype" w:hAnsi="Palatino Linotype"/>
+                <w:color w:val="000000"/>
+              </w:rPr>
+            </w:pPr>
+            <w:r>
+              <w:rPr>
+                <w:rFonts w:ascii="Palatino Linotype" w:hAnsi="Palatino Linotype"/>
+                <w:color w:val="000000"/>
+              </w:rPr>
+              <w:tab/>
+              <w:t>Independent Contributor: Perception</w:t>
+            </w:r>
+          </w:p>
+          <w:p>
+            <w:pPr>
+              <w:pStyle w:val="ListParagraph"/>
+              <w:numPr>
+                <w:ilvl w:val="0"/>
+                <w:numId w:val="12"/>
+              </w:numPr>
+              <w:tabs>
+                <w:tab w:val="left" w:pos="360"/>
+              </w:tabs>
+              <w:rPr>
+                <w:rFonts w:ascii="Palatino Linotype" w:hAnsi="Palatino Linotype"/>
+                <w:color w:val="000000"/>
+              </w:rPr>
+            </w:pPr>
+            <w:r>
+              <w:rPr>
+                <w:rFonts w:ascii="Palatino Linotype" w:hAnsi="Palatino Linotype"/>
+                <w:color w:val="000000"/>
+              </w:rPr>
+              <w:t>Designed and implemented many visual algorithms for the core product including object detection and tracking, pose estimation, local mapping and collision checking, and several safety systems</w:t>
+            </w:r>
+          </w:p>
+        </w:tc>
+        <w:tc>
+          <w:tcPr>
+            <w:tcW w:w="2511" w:type="dxa"/>
+            <w:gridSpan w:val="7"/>
+          </w:tcPr>
+          <w:p>
+            <w:pPr>
+              <w:pStyle w:val="NormalWeb"/>
+              <w:spacing w:line="240" w:lineRule="auto"/>
+              <w:jc w:val="right"/>
+              <w:rPr>
+                <w:rFonts w:ascii="Palatino Linotype" w:hAnsi="Palatino Linotype"/>
+                <w:color w:val="000000"/>
+              </w:rPr>
+            </w:pPr>
+            <w:r>
+              <w:rPr>
+                <w:rFonts w:ascii="Palatino Linotype" w:hAnsi="Palatino Linotype"/>
+                <w:color w:val="000000"/>
+              </w:rPr>
+              <w:t>June 2020 – Present</w:t>
+            </w:r>
+          </w:p>
+          <w:p>
+            <w:pPr>
+              <w:pStyle w:val="NormalWeb"/>
+              <w:spacing w:line="240" w:lineRule="auto"/>
+              <w:jc w:val="right"/>
+              <w:rPr>
+                <w:rFonts w:ascii="Palatino Linotype" w:hAnsi="Palatino Linotype"/>
+                <w:color w:val="000000"/>
+              </w:rPr>
+            </w:pPr>
+            <w:r>
+              <w:rPr>
+                <w:rFonts w:ascii="Palatino Linotype" w:hAnsi="Palatino Linotype"/>
+                <w:color w:val="000000"/>
+              </w:rPr>
+              <w:t>Jan 2023 – Present</w:t>
+            </w:r>
+          </w:p>
+          <w:p>
+            <w:pPr>
+              <w:pStyle w:val="NormalWeb"/>
+              <w:spacing w:line="240" w:lineRule="auto"/>
+              <w:jc w:val="right"/>
+              <w:rPr>
+                <w:rFonts w:ascii="Palatino Linotype" w:hAnsi="Palatino Linotype"/>
+                <w:color w:val="000000"/>
+              </w:rPr>
+            </w:pPr>
+          </w:p>
+          <w:p>
+            <w:pPr>
+              <w:pStyle w:val="NormalWeb"/>
+              <w:spacing w:line="240" w:lineRule="auto"/>
+              <w:jc w:val="right"/>
+              <w:rPr>
+                <w:rFonts w:ascii="Palatino Linotype" w:hAnsi="Palatino Linotype"/>
+                <w:color w:val="000000"/>
+              </w:rPr>
+            </w:pPr>
+          </w:p>
+          <w:p>
+            <w:pPr>
+              <w:pStyle w:val="NormalWeb"/>
+              <w:spacing w:line="240" w:lineRule="auto"/>
+              <w:jc w:val="right"/>
+              <w:rPr>
+                <w:rFonts w:ascii="Palatino Linotype" w:hAnsi="Palatino Linotype"/>
+                <w:color w:val="000000"/>
+              </w:rPr>
+            </w:pPr>
+          </w:p>
+          <w:p>
+            <w:pPr>
+              <w:pStyle w:val="NormalWeb"/>
+              <w:spacing w:line="240" w:lineRule="auto"/>
+              <w:jc w:val="right"/>
+              <w:rPr>
+                <w:rFonts w:ascii="Palatino Linotype" w:hAnsi="Palatino Linotype"/>
+                <w:color w:val="000000"/>
+              </w:rPr>
+            </w:pPr>
+          </w:p>
+          <w:p>
+            <w:pPr>
+              <w:pStyle w:val="NormalWeb"/>
+              <w:spacing w:line="240" w:lineRule="auto"/>
+              <w:jc w:val="right"/>
+              <w:rPr>
+                <w:rFonts w:ascii="Palatino Linotype" w:hAnsi="Palatino Linotype"/>
+                <w:color w:val="000000"/>
+              </w:rPr>
+            </w:pPr>
+            <w:r>
+              <w:rPr>
+                <w:rFonts w:ascii="Palatino Linotype" w:hAnsi="Palatino Linotype"/>
+                <w:color w:val="000000"/>
+              </w:rPr>
+              <w:t>Jan 2022 – Dec 2022</w:t>
+            </w:r>
+          </w:p>
+          <w:p>
+            <w:pPr>
+              <w:pStyle w:val="NormalWeb"/>
+              <w:spacing w:line="240" w:lineRule="auto"/>
+              <w:jc w:val="right"/>
+              <w:rPr>
+                <w:rFonts w:ascii="Palatino Linotype" w:hAnsi="Palatino Linotype"/>
+                <w:color w:val="000000"/>
+              </w:rPr>
+            </w:pPr>
+          </w:p>
+          <w:p>
+            <w:pPr>
+              <w:pStyle w:val="NormalWeb"/>
+              <w:spacing w:line="240" w:lineRule="auto"/>
+              <w:jc w:val="right"/>
+              <w:rPr>
+                <w:rFonts w:ascii="Palatino Linotype" w:hAnsi="Palatino Linotype"/>
+                <w:color w:val="000000"/>
+              </w:rPr>
+            </w:pPr>
+          </w:p>
+          <w:p>
+            <w:pPr>
+              <w:pStyle w:val="NormalWeb"/>
+              <w:spacing w:line="240" w:lineRule="auto"/>
+              <w:jc w:val="right"/>
+              <w:rPr>
+                <w:rFonts w:ascii="Palatino Linotype" w:hAnsi="Palatino Linotype"/>
+                <w:color w:val="000000"/>
+              </w:rPr>
+            </w:pPr>
+          </w:p>
+          <w:p>
+            <w:pPr>
+              <w:pStyle w:val="NormalWeb"/>
+              <w:spacing w:line="240" w:lineRule="auto"/>
+              <w:jc w:val="right"/>
+              <w:rPr>
+                <w:rFonts w:ascii="Palatino Linotype" w:hAnsi="Palatino Linotype"/>
+                <w:color w:val="000000"/>
+              </w:rPr>
+            </w:pPr>
+          </w:p>
+          <w:p>
+            <w:pPr>
+              <w:pStyle w:val="NormalWeb"/>
+              <w:spacing w:line="240" w:lineRule="auto"/>
+              <w:jc w:val="right"/>
+              <w:rPr>
+                <w:rFonts w:ascii="Palatino Linotype" w:hAnsi="Palatino Linotype"/>
+                <w:color w:val="000000"/>
+              </w:rPr>
+            </w:pPr>
+            <w:r>
+              <w:rPr>
+                <w:rFonts w:ascii="Palatino Linotype" w:hAnsi="Palatino Linotype"/>
+                <w:color w:val="000000"/>
+              </w:rPr>
+              <w:t>June 2020 – Dec 202</w:t>
+            </w:r>
+            <w:r>
+              <w:rPr>
+                <w:rFonts w:ascii="Palatino Linotype" w:hAnsi="Palatino Linotype"/>
+                <w:color w:val="000000"/>
+              </w:rPr>
+              <w:t>1</w:t>
+            </w:r>
+          </w:p>
+        </w:tc>
+      </w:tr>
+      <w:tr>
+        <w:trPr>
+          <w:trHeight w:val="584"/>
+        </w:trPr>
+        <w:tc>
+          <w:tcPr>
+            <w:tcW w:w="8741" w:type="dxa"/>
+            <w:gridSpan w:val="8"/>
+          </w:tcPr>
+          <w:p>
+            <w:pPr>
+              <w:rPr>
+                <w:rFonts w:ascii="Palatino Linotype" w:hAnsi="Palatino Linotype"/>
+                <w:b/>
+                <w:bCs/>
+                <w:color w:val="000000"/>
+              </w:rPr>
+            </w:pPr>
+            <w:r>
+              <w:rPr>
+                <w:rFonts w:ascii="Palatino Linotype" w:hAnsi="Palatino Linotype"/>
+                <w:b/>
+                <w:bCs/>
+                <w:color w:val="000000"/>
+              </w:rPr>
+              <w:lastRenderedPageBreak/>
               <w:t>Facebook AI Research (FAIR):</w:t>
             </w:r>
           </w:p>
@@ -3202,10 +3034,7 @@
         <w:tc>
           <w:tcPr>
             <w:tcW w:w="2511" w:type="dxa"/>
-            <w:gridSpan w:val="6"/>
-            <w:tcBorders>
-              <w:top w:val="single" w:sz="4" w:space="0" w:color="FFFFFF" w:themeColor="background1"/>
-            </w:tcBorders>
+            <w:gridSpan w:val="7"/>
           </w:tcPr>
           <w:p>
             <w:pPr>
@@ -3214,14 +3043,12 @@
               <w:jc w:val="right"/>
               <w:rPr>
                 <w:rFonts w:ascii="Palatino Linotype" w:hAnsi="Palatino Linotype"/>
-                <w:sz w:val="22"/>
-              </w:rPr>
-            </w:pPr>
-            <w:r>
-              <w:rPr>
-                <w:rFonts w:ascii="Palatino Linotype" w:hAnsi="Palatino Linotype"/>
-                <w:color w:val="000000"/>
-                <w:sz w:val="22"/>
+              </w:rPr>
+            </w:pPr>
+            <w:r>
+              <w:rPr>
+                <w:rFonts w:ascii="Palatino Linotype" w:hAnsi="Palatino Linotype"/>
+                <w:color w:val="000000"/>
               </w:rPr>
               <w:t>Winter</w:t>
             </w:r>
@@ -3229,7 +3056,6 @@
               <w:rPr>
                 <w:rFonts w:ascii="Palatino Linotype" w:hAnsi="Palatino Linotype"/>
                 <w:color w:val="000000"/>
-                <w:sz w:val="22"/>
               </w:rPr>
               <w:t xml:space="preserve"> 2019</w:t>
             </w:r>
@@ -3386,17 +3212,7 @@
                 <w:color w:val="000000"/>
                 <w:sz w:val="22"/>
               </w:rPr>
-              <w:t xml:space="preserve">Visual Semantic </w:t>
-            </w:r>
-            <w:r>
-              <w:rPr>
-                <w:rFonts w:ascii="Palatino Linotype" w:hAnsi="Palatino Linotype"/>
-                <w:bCs/>
-                <w:color w:val="000000"/>
-                <w:sz w:val="22"/>
-              </w:rPr>
-              <w:lastRenderedPageBreak/>
-              <w:t>Planning using Deep Successor Representations</w:t>
+              <w:t>Visual Semantic Planning using Deep Successor Representations</w:t>
             </w:r>
             <w:r>
               <w:rPr>
@@ -3412,7 +3228,7 @@
         <w:tc>
           <w:tcPr>
             <w:tcW w:w="2428" w:type="dxa"/>
-            <w:gridSpan w:val="5"/>
+            <w:gridSpan w:val="6"/>
           </w:tcPr>
           <w:p>
             <w:pPr>
@@ -3422,23 +3238,19 @@
               <w:rPr>
                 <w:rFonts w:ascii="Palatino Linotype" w:hAnsi="Palatino Linotype"/>
                 <w:color w:val="000000"/>
-                <w:sz w:val="22"/>
-              </w:rPr>
-            </w:pPr>
-            <w:r>
-              <w:rPr>
-                <w:rFonts w:ascii="Palatino Linotype" w:hAnsi="Palatino Linotype"/>
-                <w:color w:val="000000"/>
-                <w:sz w:val="22"/>
-              </w:rPr>
-              <w:lastRenderedPageBreak/>
+              </w:rPr>
+            </w:pPr>
+            <w:r>
+              <w:rPr>
+                <w:rFonts w:ascii="Palatino Linotype" w:hAnsi="Palatino Linotype"/>
+                <w:color w:val="000000"/>
+              </w:rPr>
               <w:t>Winter</w:t>
             </w:r>
             <w:r>
               <w:rPr>
                 <w:rFonts w:ascii="Palatino Linotype" w:hAnsi="Palatino Linotype"/>
                 <w:color w:val="000000"/>
-                <w:sz w:val="22"/>
               </w:rPr>
               <w:t xml:space="preserve"> 2017</w:t>
             </w:r>
@@ -3471,7 +3283,7 @@
         <w:tc>
           <w:tcPr>
             <w:tcW w:w="2122" w:type="dxa"/>
-            <w:gridSpan w:val="2"/>
+            <w:gridSpan w:val="3"/>
           </w:tcPr>
           <w:p>
             <w:pPr>
@@ -3580,7 +3392,7 @@
         <w:tc>
           <w:tcPr>
             <w:tcW w:w="2122" w:type="dxa"/>
-            <w:gridSpan w:val="2"/>
+            <w:gridSpan w:val="3"/>
           </w:tcPr>
           <w:p>
             <w:pPr>
@@ -3738,11 +3550,27 @@
               <w:t>Created the Wallet dashboard page and recent transaction widget</w:t>
             </w:r>
           </w:p>
+          <w:p>
+            <w:pPr>
+              <w:pStyle w:val="ListParagraph"/>
+              <w:tabs>
+                <w:tab w:val="left" w:pos="2700"/>
+                <w:tab w:val="left" w:pos="2895"/>
+              </w:tabs>
+              <w:spacing w:line="240" w:lineRule="auto"/>
+              <w:ind w:left="1080" w:right="7"/>
+              <w:contextualSpacing w:val="0"/>
+              <w:rPr>
+                <w:rFonts w:ascii="Palatino Linotype" w:hAnsi="Palatino Linotype"/>
+                <w:sz w:val="22"/>
+              </w:rPr>
+            </w:pPr>
+          </w:p>
         </w:tc>
         <w:tc>
           <w:tcPr>
             <w:tcW w:w="2122" w:type="dxa"/>
-            <w:gridSpan w:val="2"/>
+            <w:gridSpan w:val="3"/>
           </w:tcPr>
           <w:p>
             <w:pPr>
@@ -3761,389 +3589,6 @@
                 <w:sz w:val="22"/>
               </w:rPr>
               <w:t>Summer 2012</w:t>
-            </w:r>
-          </w:p>
-        </w:tc>
-      </w:tr>
-      <w:tr>
-        <w:tc>
-          <w:tcPr>
-            <w:tcW w:w="9130" w:type="dxa"/>
-            <w:gridSpan w:val="12"/>
-          </w:tcPr>
-          <w:p>
-            <w:pPr>
-              <w:rPr>
-                <w:rFonts w:ascii="Palatino Linotype" w:hAnsi="Palatino Linotype"/>
-              </w:rPr>
-            </w:pPr>
-            <w:r>
-              <w:rPr>
-                <w:rFonts w:ascii="Palatino Linotype" w:hAnsi="Palatino Linotype"/>
-                <w:b/>
-                <w:bCs/>
-                <w:color w:val="000000"/>
-              </w:rPr>
-              <w:t xml:space="preserve">Washington University Department of Computer Science: </w:t>
-            </w:r>
-          </w:p>
-        </w:tc>
-        <w:tc>
-          <w:tcPr>
-            <w:tcW w:w="2122" w:type="dxa"/>
-            <w:gridSpan w:val="2"/>
-          </w:tcPr>
-          <w:p>
-            <w:pPr>
-              <w:pStyle w:val="NormalWeb"/>
-              <w:spacing w:line="240" w:lineRule="auto"/>
-              <w:jc w:val="right"/>
-              <w:rPr>
-                <w:rFonts w:ascii="Palatino Linotype" w:hAnsi="Palatino Linotype"/>
-                <w:sz w:val="22"/>
-              </w:rPr>
-            </w:pPr>
-          </w:p>
-        </w:tc>
-      </w:tr>
-      <w:tr>
-        <w:tc>
-          <w:tcPr>
-            <w:tcW w:w="9237" w:type="dxa"/>
-            <w:gridSpan w:val="13"/>
-          </w:tcPr>
-          <w:p>
-            <w:pPr>
-              <w:tabs>
-                <w:tab w:val="left" w:pos="342"/>
-              </w:tabs>
-              <w:rPr>
-                <w:rFonts w:ascii="Palatino Linotype" w:hAnsi="Palatino Linotype"/>
-                <w:bCs/>
-                <w:color w:val="000000"/>
-              </w:rPr>
-            </w:pPr>
-            <w:r>
-              <w:rPr>
-                <w:rFonts w:ascii="Palatino Linotype" w:hAnsi="Palatino Linotype"/>
-                <w:b/>
-                <w:bCs/>
-              </w:rPr>
-              <w:tab/>
-            </w:r>
-            <w:r>
-              <w:rPr>
-                <w:rFonts w:ascii="Palatino Linotype" w:hAnsi="Palatino Linotype"/>
-                <w:bCs/>
-                <w:color w:val="000000"/>
-              </w:rPr>
-              <w:t>Research Assistant for Professor Robert Pless</w:t>
-            </w:r>
-          </w:p>
-          <w:p>
-            <w:pPr>
-              <w:pStyle w:val="ListParagraph"/>
-              <w:numPr>
-                <w:ilvl w:val="0"/>
-                <w:numId w:val="1"/>
-              </w:numPr>
-              <w:tabs>
-                <w:tab w:val="left" w:pos="2694"/>
-                <w:tab w:val="left" w:pos="2889"/>
-              </w:tabs>
-              <w:spacing w:line="240" w:lineRule="auto"/>
-              <w:ind w:left="1074" w:right="-3"/>
-              <w:contextualSpacing w:val="0"/>
-              <w:rPr>
-                <w:rFonts w:ascii="Palatino Linotype" w:hAnsi="Palatino Linotype"/>
-                <w:sz w:val="22"/>
-              </w:rPr>
-            </w:pPr>
-            <w:r>
-              <w:rPr>
-                <w:rFonts w:ascii="Palatino Linotype" w:hAnsi="Palatino Linotype"/>
-                <w:sz w:val="22"/>
-              </w:rPr>
-              <w:t>Research transfer learning using handwriting recognition data</w:t>
-            </w:r>
-          </w:p>
-          <w:p>
-            <w:pPr>
-              <w:pStyle w:val="ListParagraph"/>
-              <w:numPr>
-                <w:ilvl w:val="0"/>
-                <w:numId w:val="1"/>
-              </w:numPr>
-              <w:tabs>
-                <w:tab w:val="left" w:pos="1080"/>
-                <w:tab w:val="left" w:pos="2889"/>
-              </w:tabs>
-              <w:spacing w:line="240" w:lineRule="auto"/>
-              <w:ind w:right="-3" w:firstLine="0"/>
-              <w:contextualSpacing w:val="0"/>
-              <w:rPr>
-                <w:rFonts w:ascii="Palatino Linotype" w:hAnsi="Palatino Linotype"/>
-                <w:sz w:val="22"/>
-              </w:rPr>
-            </w:pPr>
-            <w:r>
-              <w:rPr>
-                <w:rFonts w:ascii="Palatino Linotype" w:hAnsi="Palatino Linotype"/>
-                <w:sz w:val="22"/>
-              </w:rPr>
-              <w:t xml:space="preserve">Maintain the RePhoto Android app: </w:t>
-            </w:r>
-            <w:r>
-              <w:rPr>
-                <w:rStyle w:val="Hyperlink"/>
-                <w:rFonts w:ascii="Palatino Linotype" w:eastAsia="Times New Roman" w:hAnsi="Palatino Linotype"/>
-                <w:sz w:val="22"/>
-                <w:lang w:bidi="en-US"/>
-              </w:rPr>
-              <w:t>http://projectrephoto.com/</w:t>
-            </w:r>
-          </w:p>
-          <w:p>
-            <w:pPr>
-              <w:pStyle w:val="ListParagraph"/>
-              <w:numPr>
-                <w:ilvl w:val="0"/>
-                <w:numId w:val="1"/>
-              </w:numPr>
-              <w:tabs>
-                <w:tab w:val="left" w:pos="2694"/>
-                <w:tab w:val="left" w:pos="2889"/>
-              </w:tabs>
-              <w:spacing w:line="240" w:lineRule="auto"/>
-              <w:ind w:left="1074" w:right="-3"/>
-              <w:contextualSpacing w:val="0"/>
-              <w:rPr>
-                <w:rFonts w:ascii="Palatino Linotype" w:hAnsi="Palatino Linotype"/>
-                <w:sz w:val="22"/>
-              </w:rPr>
-            </w:pPr>
-            <w:r>
-              <w:rPr>
-                <w:rFonts w:ascii="Palatino Linotype" w:hAnsi="Palatino Linotype"/>
-                <w:sz w:val="22"/>
-              </w:rPr>
-              <w:t>Find and parse webcam URLs for the AMOS database</w:t>
-            </w:r>
-          </w:p>
-        </w:tc>
-        <w:tc>
-          <w:tcPr>
-            <w:tcW w:w="2015" w:type="dxa"/>
-          </w:tcPr>
-          <w:p>
-            <w:pPr>
-              <w:pStyle w:val="NormalWeb"/>
-              <w:spacing w:line="240" w:lineRule="auto"/>
-              <w:jc w:val="right"/>
-              <w:rPr>
-                <w:rFonts w:ascii="Palatino Linotype" w:hAnsi="Palatino Linotype"/>
-                <w:sz w:val="22"/>
-              </w:rPr>
-            </w:pPr>
-            <w:r>
-              <w:rPr>
-                <w:rFonts w:ascii="Palatino Linotype" w:hAnsi="Palatino Linotype"/>
-                <w:sz w:val="22"/>
-              </w:rPr>
-              <w:t>Fall 2011-Spring 2014</w:t>
-            </w:r>
-          </w:p>
-        </w:tc>
-      </w:tr>
-      <w:tr>
-        <w:tc>
-          <w:tcPr>
-            <w:tcW w:w="9130" w:type="dxa"/>
-            <w:gridSpan w:val="12"/>
-          </w:tcPr>
-          <w:p>
-            <w:pPr>
-              <w:rPr>
-                <w:rFonts w:ascii="Palatino Linotype" w:hAnsi="Palatino Linotype"/>
-                <w:bCs/>
-                <w:color w:val="000000"/>
-              </w:rPr>
-            </w:pPr>
-            <w:proofErr w:type="spellStart"/>
-            <w:r>
-              <w:rPr>
-                <w:rFonts w:ascii="Palatino Linotype" w:hAnsi="Palatino Linotype"/>
-                <w:b/>
-                <w:bCs/>
-                <w:color w:val="000000"/>
-              </w:rPr>
-              <w:t>iEnable</w:t>
-            </w:r>
-            <w:proofErr w:type="spellEnd"/>
-            <w:r>
-              <w:rPr>
-                <w:rFonts w:ascii="Palatino Linotype" w:hAnsi="Palatino Linotype"/>
-                <w:b/>
-                <w:bCs/>
-                <w:color w:val="000000"/>
-              </w:rPr>
-              <w:t>:</w:t>
-            </w:r>
-            <w:r>
-              <w:rPr>
-                <w:rFonts w:ascii="Palatino Linotype" w:hAnsi="Palatino Linotype"/>
-                <w:bCs/>
-                <w:color w:val="000000"/>
-              </w:rPr>
-              <w:t xml:space="preserve"> </w:t>
-            </w:r>
-          </w:p>
-        </w:tc>
-        <w:tc>
-          <w:tcPr>
-            <w:tcW w:w="2122" w:type="dxa"/>
-            <w:gridSpan w:val="2"/>
-          </w:tcPr>
-          <w:p>
-            <w:pPr>
-              <w:pStyle w:val="NormalWeb"/>
-              <w:spacing w:line="240" w:lineRule="auto"/>
-              <w:rPr>
-                <w:rFonts w:ascii="Palatino Linotype" w:hAnsi="Palatino Linotype"/>
-                <w:color w:val="000000"/>
-                <w:sz w:val="22"/>
-              </w:rPr>
-            </w:pPr>
-          </w:p>
-        </w:tc>
-      </w:tr>
-      <w:tr>
-        <w:trPr>
-          <w:trHeight w:val="270"/>
-        </w:trPr>
-        <w:tc>
-          <w:tcPr>
-            <w:tcW w:w="9130" w:type="dxa"/>
-            <w:gridSpan w:val="12"/>
-            <w:tcBorders>
-              <w:bottom w:val="single" w:sz="4" w:space="0" w:color="808080" w:themeColor="background1" w:themeShade="80"/>
-            </w:tcBorders>
-          </w:tcPr>
-          <w:p>
-            <w:pPr>
-              <w:tabs>
-                <w:tab w:val="left" w:pos="342"/>
-              </w:tabs>
-              <w:rPr>
-                <w:rFonts w:ascii="Palatino Linotype" w:hAnsi="Palatino Linotype"/>
-                <w:bCs/>
-                <w:color w:val="000000"/>
-              </w:rPr>
-            </w:pPr>
-            <w:r>
-              <w:rPr>
-                <w:rFonts w:ascii="Palatino Linotype" w:hAnsi="Palatino Linotype"/>
-                <w:bCs/>
-                <w:color w:val="000000"/>
-              </w:rPr>
-              <w:tab/>
-            </w:r>
-            <w:r>
-              <w:rPr>
-                <w:rFonts w:ascii="Palatino Linotype" w:hAnsi="Palatino Linotype"/>
-                <w:bCs/>
-                <w:color w:val="000000"/>
-              </w:rPr>
-              <w:t>iPhone App Programmer</w:t>
-            </w:r>
-          </w:p>
-          <w:p>
-            <w:pPr>
-              <w:numPr>
-                <w:ilvl w:val="0"/>
-                <w:numId w:val="3"/>
-              </w:numPr>
-              <w:tabs>
-                <w:tab w:val="left" w:pos="1426"/>
-              </w:tabs>
-              <w:ind w:left="1066" w:right="8"/>
-              <w:textAlignment w:val="baseline"/>
-              <w:rPr>
-                <w:rFonts w:ascii="Palatino Linotype" w:hAnsi="Palatino Linotype"/>
-              </w:rPr>
-            </w:pPr>
-            <w:r>
-              <w:rPr>
-                <w:rFonts w:ascii="Palatino Linotype" w:hAnsi="Palatino Linotype"/>
-                <w:bCs/>
-                <w:color w:val="000000"/>
-              </w:rPr>
-              <w:t>Created a location-based to-do list</w:t>
-            </w:r>
-          </w:p>
-          <w:p>
-            <w:pPr>
-              <w:numPr>
-                <w:ilvl w:val="0"/>
-                <w:numId w:val="3"/>
-              </w:numPr>
-              <w:tabs>
-                <w:tab w:val="left" w:pos="1426"/>
-              </w:tabs>
-              <w:ind w:left="1066" w:right="8"/>
-              <w:textAlignment w:val="baseline"/>
-              <w:rPr>
-                <w:rFonts w:ascii="Palatino Linotype" w:hAnsi="Palatino Linotype"/>
-              </w:rPr>
-            </w:pPr>
-            <w:r>
-              <w:rPr>
-                <w:rFonts w:ascii="Palatino Linotype" w:hAnsi="Palatino Linotype"/>
-                <w:bCs/>
-                <w:color w:val="000000"/>
-              </w:rPr>
-              <w:t>Created a tennis court reservation system</w:t>
-            </w:r>
-          </w:p>
-          <w:p>
-            <w:pPr>
-              <w:tabs>
-                <w:tab w:val="left" w:pos="1426"/>
-              </w:tabs>
-              <w:ind w:right="8"/>
-              <w:textAlignment w:val="baseline"/>
-              <w:rPr>
-                <w:rFonts w:ascii="Palatino Linotype" w:hAnsi="Palatino Linotype"/>
-                <w:sz w:val="22"/>
-                <w:szCs w:val="22"/>
-              </w:rPr>
-            </w:pPr>
-          </w:p>
-        </w:tc>
-        <w:tc>
-          <w:tcPr>
-            <w:tcW w:w="2122" w:type="dxa"/>
-            <w:gridSpan w:val="2"/>
-            <w:tcBorders>
-              <w:bottom w:val="single" w:sz="4" w:space="0" w:color="808080" w:themeColor="background1" w:themeShade="80"/>
-            </w:tcBorders>
-          </w:tcPr>
-          <w:p>
-            <w:pPr>
-              <w:pStyle w:val="NormalWeb"/>
-              <w:spacing w:line="240" w:lineRule="auto"/>
-              <w:rPr>
-                <w:rFonts w:ascii="Palatino Linotype" w:hAnsi="Palatino Linotype"/>
-                <w:sz w:val="22"/>
-              </w:rPr>
-            </w:pPr>
-            <w:r>
-              <w:rPr>
-                <w:rFonts w:ascii="Palatino Linotype" w:hAnsi="Palatino Linotype"/>
-                <w:color w:val="000000"/>
-                <w:sz w:val="22"/>
-              </w:rPr>
-              <w:t>Summer 2011</w:t>
             </w:r>
           </w:p>
         </w:tc>
@@ -4164,7 +3609,6 @@
             <w:pPr>
               <w:pStyle w:val="Heading1"/>
               <w:spacing w:before="0" w:after="0" w:afterAutospacing="0"/>
-              <w:outlineLvl w:val="0"/>
               <w:rPr>
                 <w:rFonts w:ascii="Palatino Linotype" w:hAnsi="Palatino Linotype"/>
                 <w:sz w:val="22"/>
@@ -4175,7 +3619,6 @@
             <w:pPr>
               <w:pStyle w:val="Heading1"/>
               <w:spacing w:before="0" w:after="120" w:afterAutospacing="0"/>
-              <w:outlineLvl w:val="0"/>
               <w:rPr>
                 <w:rFonts w:ascii="Palatino Linotype" w:hAnsi="Palatino Linotype"/>
                 <w:sz w:val="28"/>
@@ -4193,7 +3636,7 @@
         <w:tc>
           <w:tcPr>
             <w:tcW w:w="2122" w:type="dxa"/>
-            <w:gridSpan w:val="2"/>
+            <w:gridSpan w:val="3"/>
             <w:tcBorders>
               <w:top w:val="single" w:sz="4" w:space="0" w:color="808080" w:themeColor="background1" w:themeShade="80"/>
             </w:tcBorders>
@@ -4321,7 +3764,41 @@
                 <w:iCs/>
                 <w:color w:val="000000"/>
               </w:rPr>
-              <w:t>-only library for deep learning assignments</w:t>
+              <w:t>-</w:t>
+            </w:r>
+            <w:r>
+              <w:rPr>
+                <w:rFonts w:ascii="Palatino Linotype" w:hAnsi="Palatino Linotype"/>
+                <w:iCs/>
+                <w:color w:val="000000"/>
+              </w:rPr>
+              <w:t xml:space="preserve">based </w:t>
+            </w:r>
+            <w:proofErr w:type="spellStart"/>
+            <w:r>
+              <w:rPr>
+                <w:rFonts w:ascii="Palatino Linotype" w:hAnsi="Palatino Linotype"/>
+                <w:iCs/>
+                <w:color w:val="000000"/>
+              </w:rPr>
+              <w:t>Pytorch</w:t>
+            </w:r>
+            <w:proofErr w:type="spellEnd"/>
+            <w:r>
+              <w:rPr>
+                <w:rFonts w:ascii="Palatino Linotype" w:hAnsi="Palatino Linotype"/>
+                <w:iCs/>
+                <w:color w:val="000000"/>
+              </w:rPr>
+              <w:t>-like</w:t>
+            </w:r>
+            <w:r>
+              <w:rPr>
+                <w:rFonts w:ascii="Palatino Linotype" w:hAnsi="Palatino Linotype"/>
+                <w:iCs/>
+                <w:color w:val="000000"/>
+              </w:rPr>
+              <w:t xml:space="preserve"> library for deep learning assignments</w:t>
             </w:r>
             <w:r>
               <w:rPr>
@@ -4396,7 +3873,7 @@
         <w:tc>
           <w:tcPr>
             <w:tcW w:w="2682" w:type="dxa"/>
-            <w:gridSpan w:val="7"/>
+            <w:gridSpan w:val="8"/>
           </w:tcPr>
           <w:p>
             <w:pPr>
@@ -4570,7 +4047,7 @@
         <w:tc>
           <w:tcPr>
             <w:tcW w:w="3071" w:type="dxa"/>
-            <w:gridSpan w:val="10"/>
+            <w:gridSpan w:val="11"/>
             <w:tcBorders>
               <w:bottom w:val="single" w:sz="4" w:space="0" w:color="A6A6A6" w:themeColor="background1" w:themeShade="A6"/>
             </w:tcBorders>
@@ -4704,6 +4181,9 @@
         </w:tc>
       </w:tr>
       <w:tr>
+        <w:trPr>
+          <w:trHeight w:val="70"/>
+        </w:trPr>
         <w:tc>
           <w:tcPr>
             <w:tcW w:w="9130" w:type="dxa"/>
@@ -4716,11 +4196,9 @@
             <w:pPr>
               <w:pStyle w:val="Heading1"/>
               <w:spacing w:before="0" w:after="0" w:afterAutospacing="0"/>
-              <w:outlineLvl w:val="0"/>
-              <w:rPr>
-                <w:rFonts w:ascii="Palatino Linotype" w:hAnsi="Palatino Linotype"/>
-                <w:sz w:val="22"/>
-                <w:szCs w:val="22"/>
+              <w:rPr>
+                <w:rFonts w:ascii="Palatino Linotype" w:hAnsi="Palatino Linotype"/>
+                <w:sz w:val="22"/>
               </w:rPr>
             </w:pPr>
           </w:p>
@@ -4728,7 +4206,766 @@
             <w:pPr>
               <w:pStyle w:val="Heading1"/>
               <w:spacing w:before="0" w:after="120" w:afterAutospacing="0"/>
-              <w:outlineLvl w:val="0"/>
+              <w:rPr>
+                <w:rFonts w:ascii="Palatino Linotype" w:hAnsi="Palatino Linotype"/>
+                <w:b/>
+                <w:sz w:val="22"/>
+                <w:szCs w:val="24"/>
+              </w:rPr>
+            </w:pPr>
+            <w:r>
+              <w:rPr>
+                <w:rFonts w:ascii="Palatino Linotype" w:hAnsi="Palatino Linotype"/>
+                <w:sz w:val="28"/>
+              </w:rPr>
+              <w:t>Honors and Awards</w:t>
+            </w:r>
+          </w:p>
+        </w:tc>
+        <w:tc>
+          <w:tcPr>
+            <w:tcW w:w="2122" w:type="dxa"/>
+            <w:gridSpan w:val="3"/>
+            <w:tcBorders>
+              <w:top w:val="single" w:sz="4" w:space="0" w:color="808080" w:themeColor="background1" w:themeShade="80"/>
+            </w:tcBorders>
+          </w:tcPr>
+          <w:p>
+            <w:pPr>
+              <w:tabs>
+                <w:tab w:val="left" w:pos="183"/>
+                <w:tab w:val="left" w:pos="1206"/>
+              </w:tabs>
+              <w:jc w:val="right"/>
+              <w:rPr>
+                <w:rFonts w:ascii="Palatino Linotype" w:eastAsia="Times New Roman" w:hAnsi="Palatino Linotype"/>
+              </w:rPr>
+            </w:pPr>
+          </w:p>
+        </w:tc>
+      </w:tr>
+      <w:tr>
+        <w:trPr>
+          <w:trHeight w:val="360"/>
+        </w:trPr>
+        <w:tc>
+          <w:tcPr>
+            <w:tcW w:w="7943" w:type="dxa"/>
+            <w:gridSpan w:val="3"/>
+          </w:tcPr>
+          <w:p>
+            <w:pPr>
+              <w:tabs>
+                <w:tab w:val="left" w:pos="162"/>
+              </w:tabs>
+              <w:rPr>
+                <w:rFonts w:ascii="Palatino Linotype" w:hAnsi="Palatino Linotype"/>
+                <w:b/>
+                <w:bCs/>
+              </w:rPr>
+            </w:pPr>
+            <w:r>
+              <w:rPr>
+                <w:rFonts w:ascii="Palatino Linotype" w:hAnsi="Palatino Linotype"/>
+                <w:b/>
+                <w:bCs/>
+              </w:rPr>
+              <w:t>NVIDIA Graduate Fellowship</w:t>
+            </w:r>
+            <w:r>
+              <w:rPr>
+                <w:rFonts w:ascii="Palatino Linotype" w:hAnsi="Palatino Linotype"/>
+                <w:b/>
+                <w:bCs/>
+              </w:rPr>
+              <w:t xml:space="preserve"> </w:t>
+            </w:r>
+            <w:r>
+              <w:rPr>
+                <w:rFonts w:ascii="Palatino Linotype" w:hAnsi="Palatino Linotype"/>
+                <w:sz w:val="20"/>
+                <w:szCs w:val="20"/>
+              </w:rPr>
+              <w:t>(1 of 10 awardees</w:t>
+            </w:r>
+            <w:r>
+              <w:rPr>
+                <w:rFonts w:ascii="Palatino Linotype" w:hAnsi="Palatino Linotype"/>
+                <w:sz w:val="20"/>
+                <w:szCs w:val="20"/>
+              </w:rPr>
+              <w:t xml:space="preserve"> from 230+ applicants</w:t>
+            </w:r>
+            <w:r>
+              <w:rPr>
+                <w:rFonts w:ascii="Palatino Linotype" w:hAnsi="Palatino Linotype"/>
+                <w:sz w:val="20"/>
+                <w:szCs w:val="20"/>
+              </w:rPr>
+              <w:t>)</w:t>
+            </w:r>
+          </w:p>
+        </w:tc>
+        <w:tc>
+          <w:tcPr>
+            <w:tcW w:w="3309" w:type="dxa"/>
+            <w:gridSpan w:val="12"/>
+          </w:tcPr>
+          <w:p>
+            <w:pPr>
+              <w:pStyle w:val="NormalWeb"/>
+              <w:spacing w:line="240" w:lineRule="auto"/>
+              <w:jc w:val="right"/>
+              <w:rPr>
+                <w:rFonts w:ascii="Palatino Linotype" w:hAnsi="Palatino Linotype"/>
+              </w:rPr>
+            </w:pPr>
+            <w:r>
+              <w:rPr>
+                <w:rFonts w:ascii="Palatino Linotype" w:hAnsi="Palatino Linotype"/>
+              </w:rPr>
+              <w:t>2019</w:t>
+            </w:r>
+          </w:p>
+        </w:tc>
+      </w:tr>
+      <w:tr>
+        <w:trPr>
+          <w:trHeight w:val="360"/>
+        </w:trPr>
+        <w:tc>
+          <w:tcPr>
+            <w:tcW w:w="8271" w:type="dxa"/>
+            <w:gridSpan w:val="5"/>
+          </w:tcPr>
+          <w:p>
+            <w:pPr>
+              <w:tabs>
+                <w:tab w:val="left" w:pos="162"/>
+              </w:tabs>
+              <w:rPr>
+                <w:rFonts w:ascii="Palatino Linotype" w:hAnsi="Palatino Linotype"/>
+              </w:rPr>
+            </w:pPr>
+            <w:r>
+              <w:rPr>
+                <w:rFonts w:ascii="Palatino Linotype" w:hAnsi="Palatino Linotype"/>
+                <w:b/>
+                <w:bCs/>
+              </w:rPr>
+              <w:t>National Science Foundation GRFP Honorable Mention</w:t>
+            </w:r>
+            <w:r>
+              <w:rPr>
+                <w:rFonts w:ascii="Palatino Linotype" w:hAnsi="Palatino Linotype"/>
+                <w:b/>
+                <w:bCs/>
+              </w:rPr>
+              <w:t xml:space="preserve"> </w:t>
+            </w:r>
+            <w:r>
+              <w:rPr>
+                <w:rFonts w:ascii="Palatino Linotype" w:hAnsi="Palatino Linotype"/>
+                <w:sz w:val="20"/>
+                <w:szCs w:val="20"/>
+              </w:rPr>
+              <w:t>(Top 1/3</w:t>
+            </w:r>
+            <w:r>
+              <w:rPr>
+                <w:rFonts w:ascii="Palatino Linotype" w:hAnsi="Palatino Linotype"/>
+                <w:sz w:val="20"/>
+                <w:szCs w:val="20"/>
+                <w:vertAlign w:val="superscript"/>
+              </w:rPr>
+              <w:t>rd</w:t>
+            </w:r>
+            <w:r>
+              <w:rPr>
+                <w:rFonts w:ascii="Palatino Linotype" w:hAnsi="Palatino Linotype"/>
+                <w:sz w:val="20"/>
+                <w:szCs w:val="20"/>
+              </w:rPr>
+              <w:t xml:space="preserve"> of applicants)</w:t>
+            </w:r>
+          </w:p>
+        </w:tc>
+        <w:tc>
+          <w:tcPr>
+            <w:tcW w:w="2981" w:type="dxa"/>
+            <w:gridSpan w:val="10"/>
+          </w:tcPr>
+          <w:p>
+            <w:pPr>
+              <w:pStyle w:val="NormalWeb"/>
+              <w:spacing w:line="240" w:lineRule="auto"/>
+              <w:jc w:val="right"/>
+              <w:rPr>
+                <w:rFonts w:ascii="Palatino Linotype" w:hAnsi="Palatino Linotype"/>
+              </w:rPr>
+            </w:pPr>
+            <w:r>
+              <w:rPr>
+                <w:rFonts w:ascii="Palatino Linotype" w:hAnsi="Palatino Linotype"/>
+              </w:rPr>
+              <w:t>2015 and 2016</w:t>
+            </w:r>
+          </w:p>
+        </w:tc>
+      </w:tr>
+      <w:tr>
+        <w:trPr>
+          <w:trHeight w:val="360"/>
+        </w:trPr>
+        <w:tc>
+          <w:tcPr>
+            <w:tcW w:w="7943" w:type="dxa"/>
+            <w:gridSpan w:val="3"/>
+          </w:tcPr>
+          <w:p>
+            <w:pPr>
+              <w:tabs>
+                <w:tab w:val="left" w:pos="162"/>
+              </w:tabs>
+              <w:rPr>
+                <w:rFonts w:ascii="Palatino Linotype" w:hAnsi="Palatino Linotype"/>
+                <w:b/>
+                <w:bCs/>
+              </w:rPr>
+            </w:pPr>
+            <w:proofErr w:type="spellStart"/>
+            <w:r>
+              <w:rPr>
+                <w:rFonts w:ascii="Palatino Linotype" w:hAnsi="Palatino Linotype"/>
+                <w:b/>
+                <w:bCs/>
+              </w:rPr>
+              <w:t>Wissner-Slivka</w:t>
+            </w:r>
+            <w:proofErr w:type="spellEnd"/>
+            <w:r>
+              <w:rPr>
+                <w:rFonts w:ascii="Palatino Linotype" w:hAnsi="Palatino Linotype"/>
+                <w:b/>
+                <w:bCs/>
+              </w:rPr>
+              <w:t xml:space="preserve"> Fellowship</w:t>
+            </w:r>
+            <w:r>
+              <w:rPr>
+                <w:rFonts w:ascii="Palatino Linotype" w:hAnsi="Palatino Linotype"/>
+                <w:b/>
+                <w:bCs/>
+              </w:rPr>
+              <w:t xml:space="preserve"> </w:t>
+            </w:r>
+            <w:r>
+              <w:rPr>
+                <w:rFonts w:ascii="Palatino Linotype" w:hAnsi="Palatino Linotype"/>
+                <w:sz w:val="20"/>
+                <w:szCs w:val="20"/>
+              </w:rPr>
+              <w:t>(University of Washington CSE)</w:t>
+            </w:r>
+          </w:p>
+        </w:tc>
+        <w:tc>
+          <w:tcPr>
+            <w:tcW w:w="3309" w:type="dxa"/>
+            <w:gridSpan w:val="12"/>
+          </w:tcPr>
+          <w:p>
+            <w:pPr>
+              <w:pStyle w:val="NormalWeb"/>
+              <w:spacing w:line="240" w:lineRule="auto"/>
+              <w:jc w:val="right"/>
+              <w:rPr>
+                <w:rFonts w:ascii="Palatino Linotype" w:hAnsi="Palatino Linotype"/>
+              </w:rPr>
+            </w:pPr>
+            <w:r>
+              <w:rPr>
+                <w:rFonts w:ascii="Palatino Linotype" w:hAnsi="Palatino Linotype"/>
+              </w:rPr>
+              <w:t>2014</w:t>
+            </w:r>
+          </w:p>
+        </w:tc>
+      </w:tr>
+      <w:tr>
+        <w:trPr>
+          <w:trHeight w:val="360"/>
+        </w:trPr>
+        <w:tc>
+          <w:tcPr>
+            <w:tcW w:w="8433" w:type="dxa"/>
+            <w:gridSpan w:val="6"/>
+          </w:tcPr>
+          <w:p>
+            <w:pPr>
+              <w:tabs>
+                <w:tab w:val="left" w:pos="162"/>
+              </w:tabs>
+              <w:rPr>
+                <w:rFonts w:ascii="Palatino Linotype" w:hAnsi="Palatino Linotype"/>
+                <w:b/>
+                <w:bCs/>
+              </w:rPr>
+            </w:pPr>
+            <w:r>
+              <w:rPr>
+                <w:rFonts w:ascii="Palatino Linotype" w:hAnsi="Palatino Linotype"/>
+                <w:b/>
+                <w:bCs/>
+              </w:rPr>
+              <w:t>Achievement Rewards for College Scientists Fellowship</w:t>
+            </w:r>
+            <w:r>
+              <w:rPr>
+                <w:rFonts w:ascii="Palatino Linotype" w:hAnsi="Palatino Linotype"/>
+                <w:b/>
+                <w:bCs/>
+              </w:rPr>
+              <w:t xml:space="preserve"> </w:t>
+            </w:r>
+            <w:r>
+              <w:rPr>
+                <w:rFonts w:ascii="Palatino Linotype" w:hAnsi="Palatino Linotype"/>
+                <w:sz w:val="20"/>
+                <w:szCs w:val="20"/>
+              </w:rPr>
+              <w:t>(UW CSE 1 of 2 awardees)</w:t>
+            </w:r>
+          </w:p>
+        </w:tc>
+        <w:tc>
+          <w:tcPr>
+            <w:tcW w:w="2819" w:type="dxa"/>
+            <w:gridSpan w:val="9"/>
+          </w:tcPr>
+          <w:p>
+            <w:pPr>
+              <w:pStyle w:val="NormalWeb"/>
+              <w:spacing w:line="240" w:lineRule="auto"/>
+              <w:jc w:val="right"/>
+              <w:rPr>
+                <w:rFonts w:ascii="Palatino Linotype" w:hAnsi="Palatino Linotype"/>
+              </w:rPr>
+            </w:pPr>
+            <w:r>
+              <w:rPr>
+                <w:rFonts w:ascii="Palatino Linotype" w:hAnsi="Palatino Linotype"/>
+              </w:rPr>
+              <w:t>2014-2016</w:t>
+            </w:r>
+          </w:p>
+        </w:tc>
+      </w:tr>
+      <w:tr>
+        <w:trPr>
+          <w:trHeight w:val="360"/>
+        </w:trPr>
+        <w:tc>
+          <w:tcPr>
+            <w:tcW w:w="9130" w:type="dxa"/>
+            <w:gridSpan w:val="12"/>
+          </w:tcPr>
+          <w:p>
+            <w:pPr>
+              <w:tabs>
+                <w:tab w:val="left" w:pos="162"/>
+              </w:tabs>
+              <w:rPr>
+                <w:rFonts w:ascii="Palatino Linotype" w:hAnsi="Palatino Linotype"/>
+                <w:b/>
+                <w:bCs/>
+              </w:rPr>
+            </w:pPr>
+            <w:r>
+              <w:rPr>
+                <w:rFonts w:ascii="Palatino Linotype" w:hAnsi="Palatino Linotype"/>
+                <w:b/>
+                <w:bCs/>
+              </w:rPr>
+              <w:t xml:space="preserve">Outstanding Senior Award – Computer Science </w:t>
+            </w:r>
+            <w:r>
+              <w:rPr>
+                <w:rFonts w:ascii="Palatino Linotype" w:hAnsi="Palatino Linotype"/>
+                <w:sz w:val="20"/>
+                <w:szCs w:val="20"/>
+              </w:rPr>
+              <w:t>(Washington University)</w:t>
+            </w:r>
+          </w:p>
+        </w:tc>
+        <w:tc>
+          <w:tcPr>
+            <w:tcW w:w="2122" w:type="dxa"/>
+            <w:gridSpan w:val="3"/>
+          </w:tcPr>
+          <w:p>
+            <w:pPr>
+              <w:tabs>
+                <w:tab w:val="left" w:pos="1440"/>
+              </w:tabs>
+              <w:ind w:left="360"/>
+              <w:jc w:val="right"/>
+              <w:rPr>
+                <w:rFonts w:ascii="Palatino Linotype" w:hAnsi="Palatino Linotype"/>
+                <w:color w:val="000000"/>
+              </w:rPr>
+            </w:pPr>
+            <w:r>
+              <w:rPr>
+                <w:rFonts w:ascii="Palatino Linotype" w:hAnsi="Palatino Linotype"/>
+                <w:color w:val="000000"/>
+              </w:rPr>
+              <w:t>2014</w:t>
+            </w:r>
+          </w:p>
+        </w:tc>
+      </w:tr>
+      <w:tr>
+        <w:trPr>
+          <w:trHeight w:val="360"/>
+        </w:trPr>
+        <w:tc>
+          <w:tcPr>
+            <w:tcW w:w="7943" w:type="dxa"/>
+            <w:gridSpan w:val="3"/>
+          </w:tcPr>
+          <w:p>
+            <w:pPr>
+              <w:tabs>
+                <w:tab w:val="left" w:pos="162"/>
+              </w:tabs>
+              <w:rPr>
+                <w:rFonts w:ascii="Palatino Linotype" w:hAnsi="Palatino Linotype"/>
+                <w:b/>
+                <w:bCs/>
+              </w:rPr>
+            </w:pPr>
+            <w:r>
+              <w:rPr>
+                <w:rFonts w:ascii="Palatino Linotype" w:hAnsi="Palatino Linotype"/>
+                <w:b/>
+                <w:bCs/>
+              </w:rPr>
+              <w:t>Sigma Xi</w:t>
+            </w:r>
+            <w:r>
+              <w:rPr>
+                <w:rFonts w:ascii="Palatino Linotype" w:hAnsi="Palatino Linotype"/>
+                <w:b/>
+                <w:bCs/>
+              </w:rPr>
+              <w:t xml:space="preserve"> </w:t>
+            </w:r>
+            <w:r>
+              <w:rPr>
+                <w:rFonts w:ascii="Palatino Linotype" w:hAnsi="Palatino Linotype"/>
+                <w:sz w:val="20"/>
+                <w:szCs w:val="20"/>
+              </w:rPr>
+              <w:t>(Washington University)</w:t>
+            </w:r>
+          </w:p>
+        </w:tc>
+        <w:tc>
+          <w:tcPr>
+            <w:tcW w:w="3309" w:type="dxa"/>
+            <w:gridSpan w:val="12"/>
+          </w:tcPr>
+          <w:p>
+            <w:pPr>
+              <w:tabs>
+                <w:tab w:val="left" w:pos="1440"/>
+              </w:tabs>
+              <w:ind w:left="360"/>
+              <w:jc w:val="right"/>
+              <w:rPr>
+                <w:rFonts w:ascii="Palatino Linotype" w:hAnsi="Palatino Linotype"/>
+                <w:color w:val="000000"/>
+              </w:rPr>
+            </w:pPr>
+            <w:r>
+              <w:rPr>
+                <w:rFonts w:ascii="Palatino Linotype" w:hAnsi="Palatino Linotype"/>
+                <w:color w:val="000000"/>
+              </w:rPr>
+              <w:t>Inducted Spring 2014</w:t>
+            </w:r>
+          </w:p>
+        </w:tc>
+      </w:tr>
+      <w:tr>
+        <w:trPr>
+          <w:trHeight w:val="360"/>
+        </w:trPr>
+        <w:tc>
+          <w:tcPr>
+            <w:tcW w:w="7943" w:type="dxa"/>
+            <w:gridSpan w:val="3"/>
+          </w:tcPr>
+          <w:p>
+            <w:pPr>
+              <w:tabs>
+                <w:tab w:val="left" w:pos="162"/>
+              </w:tabs>
+              <w:rPr>
+                <w:rFonts w:ascii="Palatino Linotype" w:hAnsi="Palatino Linotype"/>
+                <w:b/>
+                <w:bCs/>
+              </w:rPr>
+            </w:pPr>
+            <w:r>
+              <w:rPr>
+                <w:rFonts w:ascii="Palatino Linotype" w:hAnsi="Palatino Linotype"/>
+                <w:b/>
+                <w:bCs/>
+              </w:rPr>
+              <w:t>Upsilon Pi Epsilon</w:t>
+            </w:r>
+            <w:r>
+              <w:rPr>
+                <w:rFonts w:ascii="Palatino Linotype" w:hAnsi="Palatino Linotype"/>
+                <w:b/>
+                <w:bCs/>
+              </w:rPr>
+              <w:t xml:space="preserve"> (</w:t>
+            </w:r>
+            <w:r>
+              <w:rPr>
+                <w:rFonts w:ascii="Palatino Linotype" w:hAnsi="Palatino Linotype"/>
+                <w:sz w:val="20"/>
+                <w:szCs w:val="20"/>
+              </w:rPr>
+              <w:t>Washington University Top 1/</w:t>
+            </w:r>
+            <w:r>
+              <w:rPr>
+                <w:rFonts w:ascii="Palatino Linotype" w:hAnsi="Palatino Linotype"/>
+                <w:sz w:val="20"/>
+                <w:szCs w:val="20"/>
+              </w:rPr>
+              <w:t>3</w:t>
+            </w:r>
+            <w:r>
+              <w:rPr>
+                <w:rFonts w:ascii="Palatino Linotype" w:hAnsi="Palatino Linotype"/>
+                <w:sz w:val="20"/>
+                <w:szCs w:val="20"/>
+                <w:vertAlign w:val="superscript"/>
+              </w:rPr>
+              <w:t>rd</w:t>
+            </w:r>
+            <w:r>
+              <w:rPr>
+                <w:rFonts w:ascii="Palatino Linotype" w:hAnsi="Palatino Linotype"/>
+                <w:sz w:val="20"/>
+                <w:szCs w:val="20"/>
+              </w:rPr>
+              <w:t xml:space="preserve"> </w:t>
+            </w:r>
+            <w:r>
+              <w:rPr>
+                <w:rFonts w:ascii="Palatino Linotype" w:hAnsi="Palatino Linotype"/>
+                <w:sz w:val="20"/>
+                <w:szCs w:val="20"/>
+              </w:rPr>
+              <w:t xml:space="preserve">of </w:t>
+            </w:r>
+            <w:r>
+              <w:rPr>
+                <w:rFonts w:ascii="Palatino Linotype" w:hAnsi="Palatino Linotype"/>
+                <w:sz w:val="20"/>
+                <w:szCs w:val="20"/>
+              </w:rPr>
+              <w:t>CSE</w:t>
+            </w:r>
+            <w:r>
+              <w:rPr>
+                <w:rFonts w:ascii="Palatino Linotype" w:hAnsi="Palatino Linotype"/>
+                <w:sz w:val="20"/>
+                <w:szCs w:val="20"/>
+              </w:rPr>
+              <w:t xml:space="preserve"> Class)</w:t>
+            </w:r>
+          </w:p>
+        </w:tc>
+        <w:tc>
+          <w:tcPr>
+            <w:tcW w:w="3309" w:type="dxa"/>
+            <w:gridSpan w:val="12"/>
+          </w:tcPr>
+          <w:p>
+            <w:pPr>
+              <w:tabs>
+                <w:tab w:val="left" w:pos="1440"/>
+              </w:tabs>
+              <w:ind w:left="360"/>
+              <w:jc w:val="right"/>
+              <w:rPr>
+                <w:rFonts w:ascii="Palatino Linotype" w:hAnsi="Palatino Linotype"/>
+                <w:color w:val="000000"/>
+              </w:rPr>
+            </w:pPr>
+            <w:r>
+              <w:rPr>
+                <w:rFonts w:ascii="Palatino Linotype" w:hAnsi="Palatino Linotype"/>
+                <w:color w:val="000000"/>
+              </w:rPr>
+              <w:t>Inducted Fall 2013</w:t>
+            </w:r>
+          </w:p>
+        </w:tc>
+      </w:tr>
+      <w:tr>
+        <w:trPr>
+          <w:trHeight w:val="360"/>
+        </w:trPr>
+        <w:tc>
+          <w:tcPr>
+            <w:tcW w:w="7943" w:type="dxa"/>
+            <w:gridSpan w:val="3"/>
+            <w:tcBorders>
+              <w:bottom w:val="single" w:sz="4" w:space="0" w:color="808080" w:themeColor="background1" w:themeShade="80"/>
+            </w:tcBorders>
+          </w:tcPr>
+          <w:p>
+            <w:pPr>
+              <w:tabs>
+                <w:tab w:val="left" w:pos="162"/>
+              </w:tabs>
+              <w:rPr>
+                <w:rFonts w:ascii="Palatino Linotype" w:hAnsi="Palatino Linotype"/>
+                <w:b/>
+                <w:bCs/>
+              </w:rPr>
+            </w:pPr>
+            <w:r>
+              <w:rPr>
+                <w:rFonts w:ascii="Palatino Linotype" w:hAnsi="Palatino Linotype"/>
+                <w:b/>
+                <w:bCs/>
+              </w:rPr>
+              <w:t>Tau Beta Pi</w:t>
+            </w:r>
+            <w:r>
+              <w:rPr>
+                <w:rFonts w:ascii="Palatino Linotype" w:hAnsi="Palatino Linotype"/>
+                <w:b/>
+                <w:bCs/>
+              </w:rPr>
+              <w:t xml:space="preserve"> </w:t>
+            </w:r>
+            <w:r>
+              <w:rPr>
+                <w:rFonts w:ascii="Palatino Linotype" w:hAnsi="Palatino Linotype"/>
+                <w:sz w:val="20"/>
+                <w:szCs w:val="20"/>
+              </w:rPr>
+              <w:t>(Washington University Top 1/8</w:t>
+            </w:r>
+            <w:r>
+              <w:rPr>
+                <w:rFonts w:ascii="Palatino Linotype" w:hAnsi="Palatino Linotype"/>
+                <w:sz w:val="20"/>
+                <w:szCs w:val="20"/>
+                <w:vertAlign w:val="superscript"/>
+              </w:rPr>
+              <w:t>th</w:t>
+            </w:r>
+            <w:r>
+              <w:rPr>
+                <w:rFonts w:ascii="Palatino Linotype" w:hAnsi="Palatino Linotype"/>
+                <w:sz w:val="20"/>
+                <w:szCs w:val="20"/>
+              </w:rPr>
+              <w:t xml:space="preserve"> of Engineering Class)</w:t>
+            </w:r>
+          </w:p>
+          <w:p>
+            <w:pPr>
+              <w:tabs>
+                <w:tab w:val="left" w:pos="162"/>
+              </w:tabs>
+              <w:rPr>
+                <w:rFonts w:ascii="Palatino Linotype" w:hAnsi="Palatino Linotype"/>
+                <w:b/>
+                <w:bCs/>
+                <w:sz w:val="22"/>
+                <w:szCs w:val="22"/>
+              </w:rPr>
+            </w:pPr>
+          </w:p>
+        </w:tc>
+        <w:tc>
+          <w:tcPr>
+            <w:tcW w:w="3309" w:type="dxa"/>
+            <w:gridSpan w:val="12"/>
+            <w:tcBorders>
+              <w:bottom w:val="single" w:sz="4" w:space="0" w:color="808080" w:themeColor="background1" w:themeShade="80"/>
+            </w:tcBorders>
+          </w:tcPr>
+          <w:p>
+            <w:pPr>
+              <w:tabs>
+                <w:tab w:val="left" w:pos="1440"/>
+              </w:tabs>
+              <w:ind w:left="360"/>
+              <w:jc w:val="right"/>
+              <w:rPr>
+                <w:rFonts w:ascii="Palatino Linotype" w:hAnsi="Palatino Linotype"/>
+                <w:color w:val="000000"/>
+              </w:rPr>
+            </w:pPr>
+            <w:r>
+              <w:rPr>
+                <w:rFonts w:ascii="Palatino Linotype" w:hAnsi="Palatino Linotype"/>
+                <w:color w:val="000000"/>
+              </w:rPr>
+              <w:t>Inducted Fall 2012</w:t>
+            </w:r>
+          </w:p>
+        </w:tc>
+      </w:tr>
+      <w:tr>
+        <w:tc>
+          <w:tcPr>
+            <w:tcW w:w="9130" w:type="dxa"/>
+            <w:gridSpan w:val="12"/>
+            <w:tcBorders>
+              <w:top w:val="single" w:sz="4" w:space="0" w:color="808080" w:themeColor="background1" w:themeShade="80"/>
+            </w:tcBorders>
+          </w:tcPr>
+          <w:p>
+            <w:pPr>
+              <w:pStyle w:val="Heading1"/>
+              <w:spacing w:before="0" w:after="0" w:afterAutospacing="0"/>
+              <w:rPr>
+                <w:rFonts w:ascii="Palatino Linotype" w:hAnsi="Palatino Linotype"/>
+                <w:sz w:val="22"/>
+                <w:szCs w:val="22"/>
+              </w:rPr>
+            </w:pPr>
+          </w:p>
+          <w:p>
+            <w:pPr>
+              <w:pStyle w:val="Heading1"/>
+              <w:spacing w:before="0" w:after="0" w:afterAutospacing="0"/>
+              <w:rPr>
+                <w:rFonts w:ascii="Palatino Linotype" w:hAnsi="Palatino Linotype"/>
+                <w:sz w:val="22"/>
+                <w:szCs w:val="22"/>
+              </w:rPr>
+            </w:pPr>
+          </w:p>
+          <w:p>
+            <w:pPr>
+              <w:pStyle w:val="Heading1"/>
+              <w:spacing w:before="0" w:after="120" w:afterAutospacing="0"/>
               <w:rPr>
                 <w:rFonts w:ascii="Palatino Linotype" w:hAnsi="Palatino Linotype"/>
                 <w:bCs w:val="0"/>
@@ -4749,7 +4986,7 @@
         <w:tc>
           <w:tcPr>
             <w:tcW w:w="2122" w:type="dxa"/>
-            <w:gridSpan w:val="2"/>
+            <w:gridSpan w:val="3"/>
             <w:tcBorders>
               <w:top w:val="single" w:sz="4" w:space="0" w:color="808080" w:themeColor="background1" w:themeShade="80"/>
             </w:tcBorders>
@@ -4832,7 +5069,7 @@
         <w:tc>
           <w:tcPr>
             <w:tcW w:w="2122" w:type="dxa"/>
-            <w:gridSpan w:val="2"/>
+            <w:gridSpan w:val="3"/>
             <w:tcBorders>
               <w:bottom w:val="single" w:sz="4" w:space="0" w:color="FFFFFF" w:themeColor="background1"/>
             </w:tcBorders>
@@ -4949,7 +5186,7 @@
         <w:tc>
           <w:tcPr>
             <w:tcW w:w="2122" w:type="dxa"/>
-            <w:gridSpan w:val="2"/>
+            <w:gridSpan w:val="3"/>
             <w:tcBorders>
               <w:top w:val="single" w:sz="4" w:space="0" w:color="FFFFFF" w:themeColor="background1"/>
               <w:bottom w:val="single" w:sz="4" w:space="0" w:color="808080" w:themeColor="background1" w:themeShade="80"/>
@@ -4992,73 +5229,6 @@
             <w:pPr>
               <w:pStyle w:val="Heading1"/>
               <w:spacing w:before="0" w:after="0" w:afterAutospacing="0"/>
-              <w:outlineLvl w:val="0"/>
-              <w:rPr>
-                <w:rFonts w:ascii="Palatino Linotype" w:hAnsi="Palatino Linotype"/>
-                <w:sz w:val="22"/>
-              </w:rPr>
-            </w:pPr>
-          </w:p>
-          <w:p>
-            <w:pPr>
-              <w:pStyle w:val="Heading1"/>
-              <w:spacing w:before="0" w:after="0" w:afterAutospacing="0"/>
-              <w:outlineLvl w:val="0"/>
-              <w:rPr>
-                <w:rFonts w:ascii="Palatino Linotype" w:hAnsi="Palatino Linotype"/>
-                <w:sz w:val="22"/>
-              </w:rPr>
-            </w:pPr>
-          </w:p>
-          <w:p>
-            <w:pPr>
-              <w:pStyle w:val="Heading1"/>
-              <w:spacing w:before="0" w:after="0" w:afterAutospacing="0"/>
-              <w:outlineLvl w:val="0"/>
-              <w:rPr>
-                <w:rFonts w:ascii="Palatino Linotype" w:hAnsi="Palatino Linotype"/>
-                <w:sz w:val="22"/>
-              </w:rPr>
-            </w:pPr>
-          </w:p>
-          <w:p>
-            <w:pPr>
-              <w:pStyle w:val="Heading1"/>
-              <w:spacing w:before="0" w:after="0" w:afterAutospacing="0"/>
-              <w:outlineLvl w:val="0"/>
-              <w:rPr>
-                <w:rFonts w:ascii="Palatino Linotype" w:hAnsi="Palatino Linotype"/>
-                <w:sz w:val="22"/>
-              </w:rPr>
-            </w:pPr>
-          </w:p>
-          <w:p>
-            <w:pPr>
-              <w:pStyle w:val="Heading1"/>
-              <w:spacing w:before="0" w:after="0" w:afterAutospacing="0"/>
-              <w:outlineLvl w:val="0"/>
-              <w:rPr>
-                <w:rFonts w:ascii="Palatino Linotype" w:hAnsi="Palatino Linotype"/>
-                <w:sz w:val="22"/>
-              </w:rPr>
-            </w:pPr>
-          </w:p>
-          <w:p>
-            <w:pPr>
-              <w:pStyle w:val="Heading1"/>
-              <w:spacing w:before="0" w:after="0" w:afterAutospacing="0"/>
-              <w:outlineLvl w:val="0"/>
-              <w:rPr>
-                <w:rFonts w:ascii="Palatino Linotype" w:hAnsi="Palatino Linotype"/>
-                <w:sz w:val="22"/>
-              </w:rPr>
-            </w:pPr>
-          </w:p>
-          <w:p>
-            <w:pPr>
-              <w:pStyle w:val="Heading1"/>
-              <w:spacing w:before="0" w:after="0" w:afterAutospacing="0"/>
-              <w:outlineLvl w:val="0"/>
               <w:rPr>
                 <w:rFonts w:ascii="Palatino Linotype" w:hAnsi="Palatino Linotype"/>
                 <w:sz w:val="22"/>
@@ -5070,7 +5240,6 @@
             <w:pPr>
               <w:pStyle w:val="Heading1"/>
               <w:spacing w:before="0" w:after="120" w:afterAutospacing="0"/>
-              <w:outlineLvl w:val="0"/>
               <w:rPr>
                 <w:rFonts w:ascii="Palatino Linotype" w:hAnsi="Palatino Linotype"/>
                 <w:sz w:val="28"/>
@@ -5088,7 +5257,7 @@
         <w:tc>
           <w:tcPr>
             <w:tcW w:w="2122" w:type="dxa"/>
-            <w:gridSpan w:val="2"/>
+            <w:gridSpan w:val="3"/>
             <w:tcBorders>
               <w:top w:val="single" w:sz="4" w:space="0" w:color="808080" w:themeColor="background1" w:themeShade="80"/>
               <w:bottom w:val="single" w:sz="4" w:space="0" w:color="FFFFFF" w:themeColor="background1"/>
@@ -5141,26 +5310,11 @@
               <w:t>Proficient in</w:t>
             </w:r>
           </w:p>
-          <w:p>
-            <w:pPr>
-              <w:tabs>
-                <w:tab w:val="left" w:pos="162"/>
-                <w:tab w:val="left" w:pos="1206"/>
-                <w:tab w:val="left" w:pos="5742"/>
-              </w:tabs>
-              <w:rPr>
-                <w:rFonts w:ascii="Palatino Linotype" w:hAnsi="Palatino Linotype"/>
-                <w:bCs/>
-                <w:sz w:val="22"/>
-                <w:szCs w:val="22"/>
-              </w:rPr>
-            </w:pPr>
-          </w:p>
         </w:tc>
         <w:tc>
           <w:tcPr>
             <w:tcW w:w="9074" w:type="dxa"/>
-            <w:gridSpan w:val="13"/>
+            <w:gridSpan w:val="14"/>
             <w:tcBorders>
               <w:bottom w:val="single" w:sz="4" w:space="0" w:color="FFFFFF" w:themeColor="background1"/>
             </w:tcBorders>
@@ -5184,7 +5338,34 @@
                 <w:sz w:val="22"/>
                 <w:szCs w:val="22"/>
               </w:rPr>
-              <w:t xml:space="preserve">Java, Python, Caffe, TensorFlow, </w:t>
+              <w:t>Python,</w:t>
+            </w:r>
+            <w:r>
+              <w:rPr>
+                <w:rFonts w:ascii="Palatino Linotype" w:hAnsi="Palatino Linotype"/>
+                <w:bCs/>
+                <w:sz w:val="22"/>
+                <w:szCs w:val="22"/>
+              </w:rPr>
+              <w:t xml:space="preserve"> </w:t>
+            </w:r>
+            <w:r>
+              <w:rPr>
+                <w:rFonts w:ascii="Palatino Linotype" w:hAnsi="Palatino Linotype"/>
+                <w:bCs/>
+                <w:sz w:val="22"/>
+                <w:szCs w:val="22"/>
+              </w:rPr>
+              <w:t>Java,</w:t>
+            </w:r>
+            <w:r>
+              <w:rPr>
+                <w:rFonts w:ascii="Palatino Linotype" w:hAnsi="Palatino Linotype"/>
+                <w:bCs/>
+                <w:sz w:val="22"/>
+                <w:szCs w:val="22"/>
+              </w:rPr>
+              <w:t xml:space="preserve"> </w:t>
             </w:r>
             <w:proofErr w:type="spellStart"/>
             <w:r>
@@ -5206,7 +5387,7 @@
               </w:rPr>
               <w:t xml:space="preserve">, </w:t>
             </w:r>
-            <w:proofErr w:type="spellStart"/>
+            <w:proofErr w:type="gramStart"/>
             <w:r>
               <w:rPr>
                 <w:rFonts w:ascii="Palatino Linotype" w:hAnsi="Palatino Linotype"/>
@@ -5214,9 +5395,8 @@
                 <w:sz w:val="22"/>
                 <w:szCs w:val="22"/>
               </w:rPr>
-              <w:t>Matlab</w:t>
-            </w:r>
-            <w:proofErr w:type="spellEnd"/>
+              <w:t xml:space="preserve">C++ </w:t>
+            </w:r>
             <w:r>
               <w:rPr>
                 <w:rFonts w:ascii="Palatino Linotype" w:hAnsi="Palatino Linotype"/>
@@ -5224,9 +5404,9 @@
                 <w:sz w:val="22"/>
                 <w:szCs w:val="22"/>
               </w:rPr>
-              <w:t xml:space="preserve">, </w:t>
-            </w:r>
-            <w:proofErr w:type="spellStart"/>
+              <w:t>,</w:t>
+            </w:r>
+            <w:proofErr w:type="gramEnd"/>
             <w:r>
               <w:rPr>
                 <w:rFonts w:ascii="Palatino Linotype" w:hAnsi="Palatino Linotype"/>
@@ -5234,9 +5414,8 @@
                 <w:sz w:val="22"/>
                 <w:szCs w:val="22"/>
               </w:rPr>
-              <w:t>Javascript</w:t>
-            </w:r>
-            <w:proofErr w:type="spellEnd"/>
+              <w:t xml:space="preserve"> TensorFlow, </w:t>
+            </w:r>
             <w:r>
               <w:rPr>
                 <w:rFonts w:ascii="Palatino Linotype" w:hAnsi="Palatino Linotype"/>
@@ -5244,7 +5423,25 @@
                 <w:sz w:val="22"/>
                 <w:szCs w:val="22"/>
               </w:rPr>
-              <w:t>, Google Closure, Git, HTML, CSS</w:t>
+              <w:t>Caffe</w:t>
+            </w:r>
+            <w:r>
+              <w:rPr>
+                <w:rFonts w:ascii="Palatino Linotype" w:hAnsi="Palatino Linotype"/>
+                <w:bCs/>
+                <w:sz w:val="22"/>
+                <w:szCs w:val="22"/>
+              </w:rPr>
+              <w:t>,</w:t>
+            </w:r>
+            <w:r>
+              <w:rPr>
+                <w:rFonts w:ascii="Palatino Linotype" w:hAnsi="Palatino Linotype"/>
+                <w:bCs/>
+                <w:sz w:val="22"/>
+                <w:szCs w:val="22"/>
+              </w:rPr>
+              <w:t xml:space="preserve"> Git, HTML, CSS</w:t>
             </w:r>
           </w:p>
         </w:tc>
@@ -5287,7 +5484,7 @@
         <w:tc>
           <w:tcPr>
             <w:tcW w:w="9074" w:type="dxa"/>
-            <w:gridSpan w:val="13"/>
+            <w:gridSpan w:val="14"/>
             <w:tcBorders>
               <w:top w:val="single" w:sz="4" w:space="0" w:color="FFFFFF" w:themeColor="background1"/>
               <w:bottom w:val="single" w:sz="4" w:space="0" w:color="FFFFFF" w:themeColor="background1"/>
@@ -5308,6 +5505,7 @@
                 <w:szCs w:val="22"/>
               </w:rPr>
             </w:pPr>
+            <w:proofErr w:type="spellStart"/>
             <w:r>
               <w:rPr>
                 <w:rFonts w:ascii="Palatino Linotype" w:hAnsi="Palatino Linotype"/>
@@ -5315,7 +5513,75 @@
                 <w:sz w:val="22"/>
                 <w:szCs w:val="22"/>
               </w:rPr>
-              <w:t xml:space="preserve">Android, C++, PHP, Mercurial, C#, </w:t>
+              <w:t>Bazel</w:t>
+            </w:r>
+            <w:proofErr w:type="spellEnd"/>
+            <w:r>
+              <w:rPr>
+                <w:rFonts w:ascii="Palatino Linotype" w:hAnsi="Palatino Linotype"/>
+                <w:bCs/>
+                <w:sz w:val="22"/>
+                <w:szCs w:val="22"/>
+              </w:rPr>
+              <w:t xml:space="preserve">, </w:t>
+            </w:r>
+            <w:proofErr w:type="spellStart"/>
+            <w:r>
+              <w:rPr>
+                <w:rFonts w:ascii="Palatino Linotype" w:hAnsi="Palatino Linotype"/>
+                <w:bCs/>
+                <w:sz w:val="22"/>
+                <w:szCs w:val="22"/>
+              </w:rPr>
+              <w:t>Matlab</w:t>
+            </w:r>
+            <w:proofErr w:type="spellEnd"/>
+            <w:r>
+              <w:rPr>
+                <w:rFonts w:ascii="Palatino Linotype" w:hAnsi="Palatino Linotype"/>
+                <w:bCs/>
+                <w:sz w:val="22"/>
+                <w:szCs w:val="22"/>
+              </w:rPr>
+              <w:t xml:space="preserve">, </w:t>
+            </w:r>
+            <w:proofErr w:type="spellStart"/>
+            <w:r>
+              <w:rPr>
+                <w:rFonts w:ascii="Palatino Linotype" w:hAnsi="Palatino Linotype"/>
+                <w:bCs/>
+                <w:sz w:val="22"/>
+                <w:szCs w:val="22"/>
+              </w:rPr>
+              <w:t>Javascript</w:t>
+            </w:r>
+            <w:proofErr w:type="spellEnd"/>
+            <w:r>
+              <w:rPr>
+                <w:rFonts w:ascii="Palatino Linotype" w:hAnsi="Palatino Linotype"/>
+                <w:bCs/>
+                <w:sz w:val="22"/>
+                <w:szCs w:val="22"/>
+              </w:rPr>
+              <w:t xml:space="preserve">, Google Closure, </w:t>
+            </w:r>
+            <w:r>
+              <w:rPr>
+                <w:rFonts w:ascii="Palatino Linotype" w:hAnsi="Palatino Linotype"/>
+                <w:bCs/>
+                <w:sz w:val="22"/>
+                <w:szCs w:val="22"/>
+              </w:rPr>
+              <w:t xml:space="preserve">Android, PHP, Mercurial, C#, </w:t>
+            </w:r>
+            <w:r>
+              <w:rPr>
+                <w:rFonts w:ascii="Palatino Linotype" w:hAnsi="Palatino Linotype"/>
+                <w:bCs/>
+                <w:sz w:val="22"/>
+                <w:szCs w:val="22"/>
+              </w:rPr>
+              <w:t>LaTeX</w:t>
             </w:r>
           </w:p>
         </w:tc>
@@ -5376,7 +5642,7 @@
         <w:tc>
           <w:tcPr>
             <w:tcW w:w="9074" w:type="dxa"/>
-            <w:gridSpan w:val="13"/>
+            <w:gridSpan w:val="14"/>
             <w:tcBorders>
               <w:top w:val="single" w:sz="4" w:space="0" w:color="FFFFFF" w:themeColor="background1"/>
               <w:bottom w:val="single" w:sz="4" w:space="0" w:color="808080" w:themeColor="background1" w:themeShade="80"/>
@@ -5421,7 +5687,7 @@
                 <w:sz w:val="22"/>
                 <w:szCs w:val="22"/>
               </w:rPr>
-              <w:t>, LaTeX, Unix Terminal</w:t>
+              <w:t>, Unix Terminal</w:t>
             </w:r>
           </w:p>
         </w:tc>
@@ -5440,7 +5706,6 @@
             <w:pPr>
               <w:pStyle w:val="Heading1"/>
               <w:spacing w:before="0" w:after="0" w:afterAutospacing="0"/>
-              <w:outlineLvl w:val="0"/>
               <w:rPr>
                 <w:rFonts w:ascii="Palatino Linotype" w:hAnsi="Palatino Linotype"/>
                 <w:sz w:val="22"/>
@@ -5451,7 +5716,6 @@
             <w:pPr>
               <w:pStyle w:val="Heading1"/>
               <w:spacing w:before="0" w:after="120" w:afterAutospacing="0"/>
-              <w:outlineLvl w:val="0"/>
               <w:rPr>
                 <w:rFonts w:ascii="Palatino Linotype" w:hAnsi="Palatino Linotype"/>
                 <w:sz w:val="28"/>
@@ -5469,7 +5733,7 @@
         <w:tc>
           <w:tcPr>
             <w:tcW w:w="2122" w:type="dxa"/>
-            <w:gridSpan w:val="2"/>
+            <w:gridSpan w:val="3"/>
             <w:tcBorders>
               <w:top w:val="single" w:sz="4" w:space="0" w:color="A6A6A6" w:themeColor="background1" w:themeShade="A6"/>
               <w:bottom w:val="single" w:sz="4" w:space="0" w:color="FFFFFF" w:themeColor="background1"/>
@@ -5497,28 +5761,25 @@
         <w:tc>
           <w:tcPr>
             <w:tcW w:w="11252" w:type="dxa"/>
-            <w:gridSpan w:val="14"/>
+            <w:gridSpan w:val="15"/>
             <w:tcBorders>
               <w:top w:val="single" w:sz="4" w:space="0" w:color="FFFFFF" w:themeColor="background1"/>
             </w:tcBorders>
           </w:tcPr>
           <w:p>
             <w:pPr>
-              <w:pStyle w:val="Heading1"/>
-              <w:spacing w:before="0" w:after="0" w:afterAutospacing="0"/>
-              <w:outlineLvl w:val="0"/>
-              <w:rPr>
-                <w:rFonts w:ascii="Palatino Linotype" w:hAnsi="Palatino Linotype"/>
-                <w:sz w:val="22"/>
-              </w:rPr>
-            </w:pPr>
-            <w:r>
-              <w:rPr>
-                <w:rFonts w:ascii="Palatino Linotype" w:hAnsi="Palatino Linotype"/>
-                <w:b/>
-                <w:bCs w:val="0"/>
-                <w:sz w:val="22"/>
-                <w:u w:val="none"/>
+              <w:pStyle w:val="Heading2"/>
+              <w:rPr>
+                <w:rFonts w:ascii="Palatino Linotype" w:hAnsi="Palatino Linotype"/>
+                <w:sz w:val="22"/>
+              </w:rPr>
+            </w:pPr>
+            <w:r>
+              <w:rPr>
+                <w:rFonts w:ascii="Palatino Linotype" w:hAnsi="Palatino Linotype"/>
+                <w:b/>
+                <w:color w:val="000000" w:themeColor="text1"/>
+                <w:sz w:val="22"/>
               </w:rPr>
               <w:t xml:space="preserve">VINCE: </w:t>
             </w:r>
@@ -5527,8 +5788,6 @@
                 <w:rPr>
                   <w:rStyle w:val="Hyperlink"/>
                   <w:rFonts w:ascii="Palatino Linotype" w:eastAsiaTheme="minorEastAsia" w:hAnsi="Palatino Linotype"/>
-                  <w:bCs w:val="0"/>
-                  <w:kern w:val="0"/>
                   <w:sz w:val="22"/>
                 </w:rPr>
                 <w:t>https://github.com/danielgordon10/vince</w:t>
@@ -5537,10 +5796,7 @@
           </w:p>
           <w:p>
             <w:pPr>
-              <w:tabs>
-                <w:tab w:val="left" w:pos="162"/>
-                <w:tab w:val="left" w:pos="1206"/>
-              </w:tabs>
+              <w:pStyle w:val="Heading2"/>
               <w:rPr>
                 <w:rFonts w:ascii="Palatino Linotype" w:hAnsi="Palatino Linotype"/>
                 <w:sz w:val="22"/>
@@ -5552,6 +5808,7 @@
                 <w:rFonts w:ascii="Palatino Linotype" w:hAnsi="Palatino Linotype"/>
                 <w:b/>
                 <w:bCs/>
+                <w:color w:val="000000" w:themeColor="text1"/>
                 <w:sz w:val="22"/>
                 <w:szCs w:val="48"/>
               </w:rPr>
@@ -5563,6 +5820,7 @@
                 <w:rFonts w:ascii="Palatino Linotype" w:hAnsi="Palatino Linotype"/>
                 <w:b/>
                 <w:bCs/>
+                <w:color w:val="000000" w:themeColor="text1"/>
                 <w:sz w:val="22"/>
                 <w:szCs w:val="48"/>
               </w:rPr>
@@ -5574,6 +5832,7 @@
                 <w:rFonts w:ascii="Palatino Linotype" w:hAnsi="Palatino Linotype"/>
                 <w:b/>
                 <w:bCs/>
+                <w:color w:val="000000" w:themeColor="text1"/>
                 <w:sz w:val="22"/>
                 <w:szCs w:val="48"/>
               </w:rPr>
@@ -5582,6 +5841,7 @@
             <w:r>
               <w:rPr>
                 <w:rFonts w:ascii="Palatino Linotype" w:hAnsi="Palatino Linotype"/>
+                <w:color w:val="000000" w:themeColor="text1"/>
                 <w:sz w:val="22"/>
                 <w:szCs w:val="48"/>
               </w:rPr>
@@ -5601,10 +5861,7 @@
           </w:p>
           <w:p>
             <w:pPr>
-              <w:tabs>
-                <w:tab w:val="left" w:pos="162"/>
-                <w:tab w:val="left" w:pos="1206"/>
-              </w:tabs>
+              <w:pStyle w:val="Heading2"/>
               <w:rPr>
                 <w:rFonts w:ascii="Palatino Linotype" w:hAnsi="Palatino Linotype"/>
                 <w:sz w:val="22"/>
@@ -5617,6 +5874,7 @@
                 <w:rFonts w:ascii="Palatino Linotype" w:hAnsi="Palatino Linotype"/>
                 <w:b/>
                 <w:bCs/>
+                <w:color w:val="000000" w:themeColor="text1"/>
                 <w:sz w:val="22"/>
                 <w:szCs w:val="48"/>
               </w:rPr>
@@ -5628,6 +5886,7 @@
                 <w:rFonts w:ascii="Palatino Linotype" w:hAnsi="Palatino Linotype"/>
                 <w:b/>
                 <w:bCs/>
+                <w:color w:val="000000" w:themeColor="text1"/>
                 <w:sz w:val="22"/>
                 <w:szCs w:val="48"/>
               </w:rPr>
@@ -5636,6 +5895,7 @@
             <w:r>
               <w:rPr>
                 <w:rFonts w:ascii="Palatino Linotype" w:hAnsi="Palatino Linotype"/>
+                <w:color w:val="000000" w:themeColor="text1"/>
                 <w:sz w:val="22"/>
                 <w:szCs w:val="48"/>
               </w:rPr>
@@ -5655,10 +5915,7 @@
           </w:p>
           <w:p>
             <w:pPr>
-              <w:tabs>
-                <w:tab w:val="left" w:pos="162"/>
-                <w:tab w:val="left" w:pos="1206"/>
-              </w:tabs>
+              <w:pStyle w:val="Heading2"/>
               <w:rPr>
                 <w:rFonts w:ascii="Palatino Linotype" w:hAnsi="Palatino Linotype"/>
                 <w:sz w:val="22"/>
@@ -5670,6 +5927,7 @@
                 <w:rFonts w:ascii="Palatino Linotype" w:hAnsi="Palatino Linotype"/>
                 <w:b/>
                 <w:bCs/>
+                <w:color w:val="000000" w:themeColor="text1"/>
                 <w:sz w:val="22"/>
                 <w:szCs w:val="48"/>
               </w:rPr>
@@ -5689,10 +5947,7 @@
           </w:p>
           <w:p>
             <w:pPr>
-              <w:tabs>
-                <w:tab w:val="left" w:pos="162"/>
-                <w:tab w:val="left" w:pos="1206"/>
-              </w:tabs>
+              <w:pStyle w:val="Heading2"/>
               <w:rPr>
                 <w:rFonts w:ascii="Palatino Linotype" w:hAnsi="Palatino Linotype"/>
                 <w:sz w:val="22"/>
@@ -5704,6 +5959,7 @@
                 <w:rFonts w:ascii="Palatino Linotype" w:hAnsi="Palatino Linotype"/>
                 <w:b/>
                 <w:bCs/>
+                <w:color w:val="000000" w:themeColor="text1"/>
                 <w:sz w:val="22"/>
                 <w:szCs w:val="48"/>
               </w:rPr>
@@ -5723,10 +5979,7 @@
           </w:p>
           <w:p>
             <w:pPr>
-              <w:tabs>
-                <w:tab w:val="left" w:pos="162"/>
-                <w:tab w:val="left" w:pos="1206"/>
-              </w:tabs>
+              <w:pStyle w:val="Heading2"/>
               <w:rPr>
                 <w:rFonts w:ascii="Palatino Linotype" w:hAnsi="Palatino Linotype"/>
                 <w:sz w:val="22"/>
@@ -5738,6 +5991,7 @@
                 <w:rFonts w:ascii="Palatino Linotype" w:hAnsi="Palatino Linotype"/>
                 <w:b/>
                 <w:bCs/>
+                <w:color w:val="000000" w:themeColor="text1"/>
                 <w:sz w:val="22"/>
                 <w:szCs w:val="48"/>
               </w:rPr>
@@ -5751,16 +6005,62 @@
                   <w:sz w:val="22"/>
                   <w:szCs w:val="48"/>
                 </w:rPr>
-                <w:t>https://gitlab.com/danielgordon10/re3-tensorflow</w:t>
+                <w:t>https://github.com/danielgordon10/re3-tensorflow</w:t>
               </w:r>
             </w:hyperlink>
           </w:p>
           <w:p>
             <w:pPr>
-              <w:tabs>
-                <w:tab w:val="left" w:pos="162"/>
-                <w:tab w:val="left" w:pos="1206"/>
-              </w:tabs>
+              <w:pStyle w:val="Heading2"/>
+              <w:rPr>
+                <w:rFonts w:ascii="Palatino Linotype" w:hAnsi="Palatino Linotype"/>
+                <w:sz w:val="22"/>
+                <w:szCs w:val="48"/>
+              </w:rPr>
+            </w:pPr>
+            <w:r>
+              <w:rPr>
+                <w:rFonts w:ascii="Palatino Linotype" w:hAnsi="Palatino Linotype"/>
+                <w:b/>
+                <w:bCs/>
+                <w:color w:val="000000" w:themeColor="text1"/>
+                <w:sz w:val="22"/>
+                <w:szCs w:val="48"/>
+              </w:rPr>
+              <w:t>Re3-Pytorch</w:t>
+            </w:r>
+            <w:r>
+              <w:rPr>
+                <w:rFonts w:ascii="Palatino Linotype" w:hAnsi="Palatino Linotype"/>
+                <w:color w:val="000000" w:themeColor="text1"/>
+                <w:sz w:val="22"/>
+                <w:szCs w:val="48"/>
+              </w:rPr>
+              <w:t xml:space="preserve">: </w:t>
+            </w:r>
+            <w:hyperlink r:id="rId16" w:history="1">
+              <w:r>
+                <w:rPr>
+                  <w:rStyle w:val="Hyperlink"/>
+                  <w:rFonts w:ascii="Palatino Linotype" w:hAnsi="Palatino Linotype"/>
+                  <w:sz w:val="22"/>
+                  <w:szCs w:val="48"/>
+                </w:rPr>
+                <w:t>https://github.com/danielgordon10/re3-pytorch</w:t>
+              </w:r>
+            </w:hyperlink>
+            <w:r>
+              <w:rPr>
+                <w:rFonts w:ascii="Palatino Linotype" w:hAnsi="Palatino Linotype"/>
+                <w:sz w:val="22"/>
+                <w:szCs w:val="48"/>
+              </w:rPr>
+              <w:t xml:space="preserve"> </w:t>
+            </w:r>
+          </w:p>
+          <w:p>
+            <w:pPr>
+              <w:pStyle w:val="Heading2"/>
               <w:rPr>
                 <w:rStyle w:val="Hyperlink"/>
                 <w:rFonts w:ascii="Palatino Linotype" w:hAnsi="Palatino Linotype"/>
@@ -5773,12 +6073,13 @@
                 <w:rFonts w:ascii="Palatino Linotype" w:hAnsi="Palatino Linotype"/>
                 <w:b/>
                 <w:bCs/>
+                <w:color w:val="000000" w:themeColor="text1"/>
                 <w:sz w:val="22"/>
                 <w:szCs w:val="48"/>
               </w:rPr>
               <w:t xml:space="preserve">IQA: </w:t>
             </w:r>
-            <w:hyperlink r:id="rId16" w:history="1">
+            <w:hyperlink r:id="rId17" w:history="1">
               <w:r>
                 <w:rPr>
                   <w:rStyle w:val="Hyperlink"/>
@@ -5792,10 +6093,8 @@
           </w:p>
           <w:p>
             <w:pPr>
-              <w:tabs>
-                <w:tab w:val="left" w:pos="162"/>
-                <w:tab w:val="left" w:pos="1206"/>
-              </w:tabs>
+              <w:pStyle w:val="Heading2"/>
+              <w:spacing w:before="0"/>
               <w:rPr>
                 <w:rFonts w:ascii="Palatino Linotype" w:hAnsi="Palatino Linotype"/>
                 <w:sz w:val="22"/>
@@ -5832,7 +6131,7 @@
         <w:tc>
           <w:tcPr>
             <w:tcW w:w="2122" w:type="dxa"/>
-            <w:gridSpan w:val="2"/>
+            <w:gridSpan w:val="3"/>
             <w:tcBorders>
               <w:top w:val="single" w:sz="4" w:space="0" w:color="808080" w:themeColor="background1" w:themeShade="80"/>
               <w:bottom w:val="single" w:sz="4" w:space="0" w:color="FFFFFF" w:themeColor="background1"/>
@@ -5896,7 +6195,7 @@
 </file>
 
 <file path=word/numbering.xml><?xml version="1.0" encoding="utf-8"?>
-<w:numbering xmlns:wpc="http://schemas.microsoft.com/office/word/2010/wordprocessingCanvas" xmlns:cx="http://schemas.microsoft.com/office/drawing/2014/chartex" xmlns:cx1="http://schemas.microsoft.com/office/drawing/2015/9/8/chartex" xmlns:cx2="http://schemas.microsoft.com/office/drawing/2015/10/21/chartex" xmlns:cx3="http://schemas.microsoft.com/office/drawing/2016/5/9/chartex" xmlns:cx4="http://schemas.microsoft.com/office/drawing/2016/5/10/chartex" xmlns:cx5="http://schemas.microsoft.com/office/drawing/2016/5/11/chartex" xmlns:cx6="http://schemas.microsoft.com/office/drawing/2016/5/12/chartex" xmlns:cx7="http://schemas.microsoft.com/office/drawing/2016/5/13/chartex" xmlns:cx8="http://schemas.microsoft.com/office/drawing/2016/5/14/chartex" xmlns:mc="http://schemas.openxmlformats.org/markup-compatibility/2006" xmlns:aink="http://schemas.microsoft.com/office/drawing/2016/ink" xmlns:am3d="http://schemas.microsoft.com/office/drawing/2017/model3d" xmlns:o="urn:schemas-microsoft-com:office:office" xmlns:r="http://schemas.openxmlformats.org/officeDocument/2006/relationships" xmlns:m="http://schemas.openxmlformats.org/officeDocument/2006/math" xmlns:v="urn:schemas-microsoft-com:vml" xmlns:wp14="http://schemas.microsoft.com/office/word/2010/wordprocessingDrawing" xmlns:wp="http://schemas.openxmlformats.org/drawingml/2006/wordprocessingDrawing" xmlns:w10="urn:schemas-microsoft-com:office:word" xmlns:w="http://schemas.openxmlformats.org/wordprocessingml/2006/main" xmlns:w14="http://schemas.microsoft.com/office/word/2010/wordml" xmlns:w15="http://schemas.microsoft.com/office/word/2012/wordml" xmlns:w16cex="http://schemas.microsoft.com/office/word/2018/wordml/cex" xmlns:w16cid="http://schemas.microsoft.com/office/word/2016/wordml/cid" xmlns:w16="http://schemas.microsoft.com/office/word/2018/wordml" xmlns:w16se="http://schemas.microsoft.com/office/word/2015/wordml/symex" xmlns:wpg="http://schemas.microsoft.com/office/word/2010/wordprocessingGroup" xmlns:wpi="http://schemas.microsoft.com/office/word/2010/wordprocessingInk" xmlns:wne="http://schemas.microsoft.com/office/word/2006/wordml" xmlns:wps="http://schemas.microsoft.com/office/word/2010/wordprocessingShape" mc:Ignorable="w14 w15 w16se w16cid w16 w16cex wp14">
+<w:numbering xmlns:wpc="http://schemas.microsoft.com/office/word/2010/wordprocessingCanvas" xmlns:cx="http://schemas.microsoft.com/office/drawing/2014/chartex" xmlns:cx1="http://schemas.microsoft.com/office/drawing/2015/9/8/chartex" xmlns:cx2="http://schemas.microsoft.com/office/drawing/2015/10/21/chartex" xmlns:cx3="http://schemas.microsoft.com/office/drawing/2016/5/9/chartex" xmlns:cx4="http://schemas.microsoft.com/office/drawing/2016/5/10/chartex" xmlns:cx5="http://schemas.microsoft.com/office/drawing/2016/5/11/chartex" xmlns:cx6="http://schemas.microsoft.com/office/drawing/2016/5/12/chartex" xmlns:cx7="http://schemas.microsoft.com/office/drawing/2016/5/13/chartex" xmlns:cx8="http://schemas.microsoft.com/office/drawing/2016/5/14/chartex" xmlns:mc="http://schemas.openxmlformats.org/markup-compatibility/2006" xmlns:aink="http://schemas.microsoft.com/office/drawing/2016/ink" xmlns:am3d="http://schemas.microsoft.com/office/drawing/2017/model3d" xmlns:o="urn:schemas-microsoft-com:office:office" xmlns:oel="http://schemas.microsoft.com/office/2019/extlst" xmlns:r="http://schemas.openxmlformats.org/officeDocument/2006/relationships" xmlns:m="http://schemas.openxmlformats.org/officeDocument/2006/math" xmlns:v="urn:schemas-microsoft-com:vml" xmlns:wp14="http://schemas.microsoft.com/office/word/2010/wordprocessingDrawing" xmlns:wp="http://schemas.openxmlformats.org/drawingml/2006/wordprocessingDrawing" xmlns:w10="urn:schemas-microsoft-com:office:word" xmlns:w="http://schemas.openxmlformats.org/wordprocessingml/2006/main" xmlns:w14="http://schemas.microsoft.com/office/word/2010/wordml" xmlns:w15="http://schemas.microsoft.com/office/word/2012/wordml" xmlns:w16cex="http://schemas.microsoft.com/office/word/2018/wordml/cex" xmlns:w16cid="http://schemas.microsoft.com/office/word/2016/wordml/cid" xmlns:w16="http://schemas.microsoft.com/office/word/2018/wordml" xmlns:w16sdtdh="http://schemas.microsoft.com/office/word/2020/wordml/sdtdatahash" xmlns:w16se="http://schemas.microsoft.com/office/word/2015/wordml/symex" xmlns:wpg="http://schemas.microsoft.com/office/word/2010/wordprocessingGroup" xmlns:wpi="http://schemas.microsoft.com/office/word/2010/wordprocessingInk" xmlns:wne="http://schemas.microsoft.com/office/word/2006/wordml" xmlns:wps="http://schemas.microsoft.com/office/word/2010/wordprocessingShape" mc:Ignorable="w14 w15 w16se w16cid w16 w16cex w16sdtdh wp14">
   <w:abstractNum w:abstractNumId="0" w15:restartNumberingAfterBreak="0">
     <w:nsid w:val="05A07E74"/>
     <w:multiLevelType w:val="hybridMultilevel"/>
@@ -7153,44 +7452,160 @@
       </w:rPr>
     </w:lvl>
   </w:abstractNum>
-  <w:num w:numId="1">
+  <w:abstractNum w:abstractNumId="11" w15:restartNumberingAfterBreak="0">
+    <w:nsid w:val="66406B52"/>
+    <w:multiLevelType w:val="hybridMultilevel"/>
+    <w:tmpl w:val="C2F8182E"/>
+    <w:lvl w:ilvl="0" w:tplc="04090003">
+      <w:start w:val="1"/>
+      <w:numFmt w:val="bullet"/>
+      <w:lvlText w:val="o"/>
+      <w:lvlJc w:val="left"/>
+      <w:pPr>
+        <w:ind w:left="1080" w:hanging="360"/>
+      </w:pPr>
+      <w:rPr>
+        <w:rFonts w:ascii="Courier New" w:hAnsi="Courier New" w:hint="default"/>
+      </w:rPr>
+    </w:lvl>
+    <w:lvl w:ilvl="1" w:tplc="04090003" w:tentative="1">
+      <w:start w:val="1"/>
+      <w:numFmt w:val="bullet"/>
+      <w:lvlText w:val="o"/>
+      <w:lvlJc w:val="left"/>
+      <w:pPr>
+        <w:ind w:left="1800" w:hanging="360"/>
+      </w:pPr>
+      <w:rPr>
+        <w:rFonts w:ascii="Courier New" w:hAnsi="Courier New" w:hint="default"/>
+      </w:rPr>
+    </w:lvl>
+    <w:lvl w:ilvl="2" w:tplc="04090005" w:tentative="1">
+      <w:start w:val="1"/>
+      <w:numFmt w:val="bullet"/>
+      <w:lvlText w:val=""/>
+      <w:lvlJc w:val="left"/>
+      <w:pPr>
+        <w:ind w:left="2520" w:hanging="360"/>
+      </w:pPr>
+      <w:rPr>
+        <w:rFonts w:ascii="Wingdings" w:hAnsi="Wingdings" w:hint="default"/>
+      </w:rPr>
+    </w:lvl>
+    <w:lvl w:ilvl="3" w:tplc="04090001" w:tentative="1">
+      <w:start w:val="1"/>
+      <w:numFmt w:val="bullet"/>
+      <w:lvlText w:val=""/>
+      <w:lvlJc w:val="left"/>
+      <w:pPr>
+        <w:ind w:left="3240" w:hanging="360"/>
+      </w:pPr>
+      <w:rPr>
+        <w:rFonts w:ascii="Symbol" w:hAnsi="Symbol" w:hint="default"/>
+      </w:rPr>
+    </w:lvl>
+    <w:lvl w:ilvl="4" w:tplc="04090003" w:tentative="1">
+      <w:start w:val="1"/>
+      <w:numFmt w:val="bullet"/>
+      <w:lvlText w:val="o"/>
+      <w:lvlJc w:val="left"/>
+      <w:pPr>
+        <w:ind w:left="3960" w:hanging="360"/>
+      </w:pPr>
+      <w:rPr>
+        <w:rFonts w:ascii="Courier New" w:hAnsi="Courier New" w:hint="default"/>
+      </w:rPr>
+    </w:lvl>
+    <w:lvl w:ilvl="5" w:tplc="04090005" w:tentative="1">
+      <w:start w:val="1"/>
+      <w:numFmt w:val="bullet"/>
+      <w:lvlText w:val=""/>
+      <w:lvlJc w:val="left"/>
+      <w:pPr>
+        <w:ind w:left="4680" w:hanging="360"/>
+      </w:pPr>
+      <w:rPr>
+        <w:rFonts w:ascii="Wingdings" w:hAnsi="Wingdings" w:hint="default"/>
+      </w:rPr>
+    </w:lvl>
+    <w:lvl w:ilvl="6" w:tplc="04090001" w:tentative="1">
+      <w:start w:val="1"/>
+      <w:numFmt w:val="bullet"/>
+      <w:lvlText w:val=""/>
+      <w:lvlJc w:val="left"/>
+      <w:pPr>
+        <w:ind w:left="5400" w:hanging="360"/>
+      </w:pPr>
+      <w:rPr>
+        <w:rFonts w:ascii="Symbol" w:hAnsi="Symbol" w:hint="default"/>
+      </w:rPr>
+    </w:lvl>
+    <w:lvl w:ilvl="7" w:tplc="04090003" w:tentative="1">
+      <w:start w:val="1"/>
+      <w:numFmt w:val="bullet"/>
+      <w:lvlText w:val="o"/>
+      <w:lvlJc w:val="left"/>
+      <w:pPr>
+        <w:ind w:left="6120" w:hanging="360"/>
+      </w:pPr>
+      <w:rPr>
+        <w:rFonts w:ascii="Courier New" w:hAnsi="Courier New" w:hint="default"/>
+      </w:rPr>
+    </w:lvl>
+    <w:lvl w:ilvl="8" w:tplc="04090005" w:tentative="1">
+      <w:start w:val="1"/>
+      <w:numFmt w:val="bullet"/>
+      <w:lvlText w:val=""/>
+      <w:lvlJc w:val="left"/>
+      <w:pPr>
+        <w:ind w:left="6840" w:hanging="360"/>
+      </w:pPr>
+      <w:rPr>
+        <w:rFonts w:ascii="Wingdings" w:hAnsi="Wingdings" w:hint="default"/>
+      </w:rPr>
+    </w:lvl>
+  </w:abstractNum>
+  <w:num w:numId="1" w16cid:durableId="1164590233">
     <w:abstractNumId w:val="1"/>
   </w:num>
-  <w:num w:numId="2">
+  <w:num w:numId="2" w16cid:durableId="1046872081">
     <w:abstractNumId w:val="5"/>
   </w:num>
-  <w:num w:numId="3">
+  <w:num w:numId="3" w16cid:durableId="629819881">
     <w:abstractNumId w:val="10"/>
   </w:num>
-  <w:num w:numId="4">
+  <w:num w:numId="4" w16cid:durableId="1397320143">
     <w:abstractNumId w:val="9"/>
   </w:num>
-  <w:num w:numId="5">
+  <w:num w:numId="5" w16cid:durableId="252476930">
     <w:abstractNumId w:val="2"/>
   </w:num>
-  <w:num w:numId="6">
+  <w:num w:numId="6" w16cid:durableId="335033406">
     <w:abstractNumId w:val="6"/>
   </w:num>
-  <w:num w:numId="7">
+  <w:num w:numId="7" w16cid:durableId="1698384975">
     <w:abstractNumId w:val="3"/>
   </w:num>
-  <w:num w:numId="8">
+  <w:num w:numId="8" w16cid:durableId="1971132994">
     <w:abstractNumId w:val="7"/>
   </w:num>
-  <w:num w:numId="9">
+  <w:num w:numId="9" w16cid:durableId="1980843797">
     <w:abstractNumId w:val="8"/>
   </w:num>
-  <w:num w:numId="10">
+  <w:num w:numId="10" w16cid:durableId="1663192485">
     <w:abstractNumId w:val="0"/>
   </w:num>
-  <w:num w:numId="11">
+  <w:num w:numId="11" w16cid:durableId="1258909424">
     <w:abstractNumId w:val="4"/>
+  </w:num>
+  <w:num w:numId="12" w16cid:durableId="453594663">
+    <w:abstractNumId w:val="11"/>
   </w:num>
 </w:numbering>
 </file>
 
 <file path=word/styles.xml><?xml version="1.0" encoding="utf-8"?>
-<w:styles xmlns:mc="http://schemas.openxmlformats.org/markup-compatibility/2006" xmlns:r="http://schemas.openxmlformats.org/officeDocument/2006/relationships" xmlns:w="http://schemas.openxmlformats.org/wordprocessingml/2006/main" xmlns:w14="http://schemas.microsoft.com/office/word/2010/wordml" xmlns:w15="http://schemas.microsoft.com/office/word/2012/wordml" xmlns:w16cex="http://schemas.microsoft.com/office/word/2018/wordml/cex" xmlns:w16cid="http://schemas.microsoft.com/office/word/2016/wordml/cid" xmlns:w16="http://schemas.microsoft.com/office/word/2018/wordml" xmlns:w16se="http://schemas.microsoft.com/office/word/2015/wordml/symex" mc:Ignorable="w14 w15 w16se w16cid w16 w16cex">
+<w:styles xmlns:mc="http://schemas.openxmlformats.org/markup-compatibility/2006" xmlns:r="http://schemas.openxmlformats.org/officeDocument/2006/relationships" xmlns:w="http://schemas.openxmlformats.org/wordprocessingml/2006/main" xmlns:w14="http://schemas.microsoft.com/office/word/2010/wordml" xmlns:w15="http://schemas.microsoft.com/office/word/2012/wordml" xmlns:w16cex="http://schemas.microsoft.com/office/word/2018/wordml/cex" xmlns:w16cid="http://schemas.microsoft.com/office/word/2016/wordml/cid" xmlns:w16="http://schemas.microsoft.com/office/word/2018/wordml" xmlns:w16sdtdh="http://schemas.microsoft.com/office/word/2020/wordml/sdtdatahash" xmlns:w16se="http://schemas.microsoft.com/office/word/2015/wordml/symex" mc:Ignorable="w14 w15 w16se w16cid w16 w16cex w16sdtdh">
   <w:docDefaults>
     <w:rPrDefault>
       <w:rPr>
@@ -7614,6 +8029,28 @@
       <w:u w:val="single"/>
     </w:rPr>
   </w:style>
+  <w:style w:type="paragraph" w:styleId="Heading2">
+    <w:name w:val="heading 2"/>
+    <w:basedOn w:val="Normal"/>
+    <w:next w:val="Normal"/>
+    <w:link w:val="Heading2Char"/>
+    <w:uiPriority w:val="9"/>
+    <w:unhideWhenUsed/>
+    <w:qFormat/>
+    <w:rsid w:val="00DC75A1"/>
+    <w:pPr>
+      <w:keepNext/>
+      <w:keepLines/>
+      <w:spacing w:before="40"/>
+      <w:outlineLvl w:val="1"/>
+    </w:pPr>
+    <w:rPr>
+      <w:rFonts w:asciiTheme="majorHAnsi" w:eastAsiaTheme="majorEastAsia" w:hAnsiTheme="majorHAnsi" w:cstheme="majorBidi"/>
+      <w:color w:val="365F91" w:themeColor="accent1" w:themeShade="BF"/>
+      <w:sz w:val="26"/>
+      <w:szCs w:val="26"/>
+    </w:rPr>
+  </w:style>
   <w:style w:type="character" w:default="1" w:styleId="DefaultParagraphFont">
     <w:name w:val="Default Paragraph Font"/>
     <w:uiPriority w:val="1"/>
@@ -8012,6 +8449,19 @@
       <w:shd w:val="clear" w:color="auto" w:fill="E1DFDD"/>
     </w:rPr>
   </w:style>
+  <w:style w:type="character" w:customStyle="1" w:styleId="Heading2Char">
+    <w:name w:val="Heading 2 Char"/>
+    <w:basedOn w:val="DefaultParagraphFont"/>
+    <w:link w:val="Heading2"/>
+    <w:uiPriority w:val="9"/>
+    <w:rsid w:val="00DC75A1"/>
+    <w:rPr>
+      <w:rFonts w:asciiTheme="majorHAnsi" w:eastAsiaTheme="majorEastAsia" w:hAnsiTheme="majorHAnsi" w:cstheme="majorBidi"/>
+      <w:color w:val="365F91" w:themeColor="accent1" w:themeShade="BF"/>
+      <w:sz w:val="26"/>
+      <w:szCs w:val="26"/>
+    </w:rPr>
+  </w:style>
 </w:styles>
 </file>
 

</xml_diff>

<commit_message>
update Mon Oct 16 17:52:09 PDT 2023
</commit_message>
<xml_diff>
--- a/cv.docx
+++ b/cv.docx
@@ -257,21 +257,14 @@
                 <w:rFonts w:ascii="Palatino Linotype" w:hAnsi="Palatino Linotype"/>
                 <w:color w:val="000000"/>
               </w:rPr>
-              <w:t xml:space="preserve">student </w:t>
-            </w:r>
-            <w:r>
-              <w:rPr>
-                <w:rFonts w:ascii="Palatino Linotype" w:hAnsi="Palatino Linotype"/>
-                <w:color w:val="000000"/>
-              </w:rPr>
-              <w:t>in Computer Science</w:t>
-            </w:r>
-            <w:r>
-              <w:rPr>
-                <w:rFonts w:ascii="Palatino Linotype" w:hAnsi="Palatino Linotype"/>
-                <w:color w:val="000000"/>
-              </w:rPr>
-              <w:t xml:space="preserve">. </w:t>
+              <w:t xml:space="preserve">in </w:t>
+            </w:r>
+            <w:r>
+              <w:rPr>
+                <w:rFonts w:ascii="Palatino Linotype" w:hAnsi="Palatino Linotype"/>
+                <w:color w:val="000000"/>
+              </w:rPr>
+              <w:t>Computer Science</w:t>
             </w:r>
           </w:p>
           <w:p>
@@ -285,13 +278,6 @@
                 <w:rFonts w:ascii="Palatino Linotype" w:hAnsi="Palatino Linotype"/>
               </w:rPr>
             </w:pPr>
-            <w:r>
-              <w:rPr>
-                <w:rFonts w:ascii="Palatino Linotype" w:hAnsi="Palatino Linotype"/>
-                <w:color w:val="000000"/>
-              </w:rPr>
-              <w:tab/>
-            </w:r>
             <w:r>
               <w:rPr>
                 <w:rFonts w:ascii="Palatino Linotype" w:hAnsi="Palatino Linotype"/>
@@ -320,7 +306,26 @@
               <w:rPr>
                 <w:rFonts w:ascii="Palatino Linotype" w:hAnsi="Palatino Linotype"/>
               </w:rPr>
-              <w:t>2014-</w:t>
+              <w:t>2014</w:t>
+            </w:r>
+            <w:r>
+              <w:rPr>
+                <w:rFonts w:ascii="Palatino Linotype" w:hAnsi="Palatino Linotype"/>
+              </w:rPr>
+              <w:t xml:space="preserve"> </w:t>
+            </w:r>
+            <w:r>
+              <w:rPr>
+                <w:rFonts w:ascii="Palatino Linotype" w:hAnsi="Palatino Linotype"/>
+                <w:color w:val="000000"/>
+              </w:rPr>
+              <w:t>–</w:t>
+            </w:r>
+            <w:r>
+              <w:rPr>
+                <w:rFonts w:ascii="Palatino Linotype" w:hAnsi="Palatino Linotype"/>
+              </w:rPr>
+              <w:t xml:space="preserve"> </w:t>
             </w:r>
             <w:r>
               <w:rPr>
@@ -657,13 +662,20 @@
               <w:rPr>
                 <w:rFonts w:ascii="Palatino Linotype" w:hAnsi="Palatino Linotype"/>
               </w:rPr>
-              <w:t xml:space="preserve">Graduated </w:t>
-            </w:r>
-            <w:r>
-              <w:rPr>
-                <w:rFonts w:ascii="Palatino Linotype" w:hAnsi="Palatino Linotype"/>
-              </w:rPr>
-              <w:t>May 2014</w:t>
+              <w:t xml:space="preserve">2010 </w:t>
+            </w:r>
+            <w:r>
+              <w:rPr>
+                <w:rFonts w:ascii="Palatino Linotype" w:hAnsi="Palatino Linotype"/>
+                <w:color w:val="000000"/>
+              </w:rPr>
+              <w:t xml:space="preserve">– </w:t>
+            </w:r>
+            <w:r>
+              <w:rPr>
+                <w:rFonts w:ascii="Palatino Linotype" w:hAnsi="Palatino Linotype"/>
+              </w:rPr>
+              <w:t>2014</w:t>
             </w:r>
           </w:p>
         </w:tc>
@@ -6124,6 +6136,7 @@
                 <w:rFonts w:ascii="Palatino Linotype" w:hAnsi="Palatino Linotype"/>
                 <w:b/>
                 <w:bCs/>
+                <w:lang w:bidi="he-IL"/>
               </w:rPr>
             </w:pPr>
           </w:p>

</xml_diff>